<commit_message>
Small revision on the ServiceReg SD
</commit_message>
<xml_diff>
--- a/documentation/ServiceRegistry/Arrowhead ServiceDiscovery Service G4.0 SD.docx
+++ b/documentation/ServiceRegistry/Arrowhead ServiceDiscovery Service G4.0 SD.docx
@@ -28,6 +28,7 @@
               <w:noProof/>
             </w:rPr>
           </w:pPr>
+          <w:proofErr w:type="spellStart"/>
           <w:r>
             <w:rPr>
               <w:rFonts w:asciiTheme="majorHAnsi" w:hAnsiTheme="majorHAnsi" w:cstheme="majorHAnsi"/>
@@ -35,7 +36,17 @@
               <w:szCs w:val="48"/>
               <w:lang w:val="en-US"/>
             </w:rPr>
-            <w:t>ServiceDiscovery Service SD</w:t>
+            <w:t>ServiceDiscovery</w:t>
+          </w:r>
+          <w:proofErr w:type="spellEnd"/>
+          <w:r>
+            <w:rPr>
+              <w:rFonts w:asciiTheme="majorHAnsi" w:hAnsiTheme="majorHAnsi" w:cstheme="majorHAnsi"/>
+              <w:sz w:val="48"/>
+              <w:szCs w:val="48"/>
+              <w:lang w:val="en-US"/>
+            </w:rPr>
+            <w:t xml:space="preserve"> Service SD</w:t>
           </w:r>
         </w:p>
       </w:sdtContent>
@@ -236,6 +247,7 @@
                               </w:rPr>
                               <w:t xml:space="preserve">This document defines the </w:t>
                             </w:r>
+                            <w:proofErr w:type="spellStart"/>
                             <w:r>
                               <w:rPr>
                                 <w:sz w:val="22"/>
@@ -244,6 +256,7 @@
                               </w:rPr>
                               <w:t>ServiceDiscovery</w:t>
                             </w:r>
+                            <w:proofErr w:type="spellEnd"/>
                             <w:r>
                               <w:rPr>
                                 <w:sz w:val="22"/>
@@ -313,6 +326,7 @@
                         </w:rPr>
                         <w:t xml:space="preserve">This document defines the </w:t>
                       </w:r>
+                      <w:proofErr w:type="spellStart"/>
                       <w:r>
                         <w:rPr>
                           <w:sz w:val="22"/>
@@ -321,6 +335,7 @@
                         </w:rPr>
                         <w:t>ServiceDiscovery</w:t>
                       </w:r>
+                      <w:proofErr w:type="spellEnd"/>
                       <w:r>
                         <w:rPr>
                           <w:sz w:val="22"/>
@@ -615,7 +630,21 @@
         <w:rPr>
           <w:lang w:val="en-US"/>
         </w:rPr>
-        <w:t>A ServiceRegistry e</w:t>
+        <w:t xml:space="preserve">A </w:t>
+      </w:r>
+      <w:proofErr w:type="spellStart"/>
+      <w:r>
+        <w:rPr>
+          <w:lang w:val="en-US"/>
+        </w:rPr>
+        <w:t>ServiceRegistry</w:t>
+      </w:r>
+      <w:proofErr w:type="spellEnd"/>
+      <w:r>
+        <w:rPr>
+          <w:lang w:val="en-US"/>
+        </w:rPr>
+        <w:t xml:space="preserve"> e</w:t>
       </w:r>
       <w:r>
         <w:rPr>
@@ -676,12 +705,14 @@
         </w:rPr>
         <w:t xml:space="preserve"> </w:t>
       </w:r>
+      <w:proofErr w:type="spellStart"/>
       <w:r>
         <w:rPr>
           <w:lang w:val="en-US"/>
         </w:rPr>
         <w:t>ServiceRegistryEntry</w:t>
       </w:r>
+      <w:proofErr w:type="spellEnd"/>
       <w:r>
         <w:rPr>
           <w:lang w:val="en-US"/>
@@ -855,14 +886,10 @@
               <w:pStyle w:val="Szvegtrzs"/>
             </w:pPr>
             <w:r>
-              <w:t>The URL</w:t>
+              <w:t>The subpath of the Service within the host (address:port) of the Provider. This can be a REST URL or MQTT topic name for example.</w:t>
             </w:r>
-            <w:r>
-              <w:t xml:space="preserve"> subpath</w:t>
-            </w:r>
-            <w:r>
-              <w:t xml:space="preserve"> of the Service within the address:port of the Provider.</w:t>
-            </w:r>
+            <w:bookmarkStart w:id="0" w:name="_GoBack"/>
+            <w:bookmarkEnd w:id="0"/>
           </w:p>
         </w:tc>
       </w:tr>
@@ -1048,18 +1075,32 @@
         <w:rPr>
           <w:lang w:val="en-US"/>
         </w:rPr>
-        <w:t xml:space="preserve">Services that can only be consumed in a secure manner (via HTTPS) have a mandatory “security” metadata key, with possibles values: “certificate” or “token”. The </w:t>
-      </w:r>
-      <w:bookmarkStart w:id="0" w:name="OLE_LINK2"/>
-      <w:bookmarkStart w:id="1" w:name="OLE_LINK3"/>
+        <w:t xml:space="preserve">Services that can only be consumed in a secure manner (via HTTPS) have a mandatory “security” metadata key, with </w:t>
+      </w:r>
+      <w:proofErr w:type="spellStart"/>
+      <w:r>
+        <w:rPr>
+          <w:lang w:val="en-US"/>
+        </w:rPr>
+        <w:t>possibles</w:t>
+      </w:r>
+      <w:proofErr w:type="spellEnd"/>
+      <w:r>
+        <w:rPr>
+          <w:lang w:val="en-US"/>
+        </w:rPr>
+        <w:t xml:space="preserve"> values: “certificate” or “token”. The </w:t>
+      </w:r>
+      <w:bookmarkStart w:id="1" w:name="OLE_LINK2"/>
+      <w:bookmarkStart w:id="2" w:name="OLE_LINK3"/>
       <w:r>
         <w:rPr>
           <w:lang w:val="en-US"/>
         </w:rPr>
         <w:t>presence</w:t>
       </w:r>
-      <w:bookmarkEnd w:id="0"/>
       <w:bookmarkEnd w:id="1"/>
+      <w:bookmarkEnd w:id="2"/>
       <w:r>
         <w:rPr>
           <w:lang w:val="en-US"/>
@@ -1143,12 +1184,14 @@
         </w:rPr>
         <w:t xml:space="preserve"> </w:t>
       </w:r>
+      <w:proofErr w:type="spellStart"/>
       <w:r>
         <w:rPr>
           <w:lang w:val="en-US"/>
         </w:rPr>
         <w:t>ServiceQueryForm</w:t>
       </w:r>
+      <w:proofErr w:type="spellEnd"/>
       <w:r>
         <w:rPr>
           <w:lang w:val="en-US"/>
@@ -1371,7 +1414,21 @@
         <w:rPr>
           <w:lang w:val="en-US"/>
         </w:rPr>
-        <w:t xml:space="preserve">1. Entry naming (SRV record): </w:t>
+        <w:t>1. Entry naming (</w:t>
+      </w:r>
+      <w:proofErr w:type="spellStart"/>
+      <w:r>
+        <w:rPr>
+          <w:lang w:val="en-US"/>
+        </w:rPr>
+        <w:t>SRV</w:t>
+      </w:r>
+      <w:proofErr w:type="spellEnd"/>
+      <w:r>
+        <w:rPr>
+          <w:lang w:val="en-US"/>
+        </w:rPr>
+        <w:t xml:space="preserve"> record): </w:t>
       </w:r>
     </w:p>
     <w:p>
@@ -1723,7 +1780,7 @@
           <w:lang w:val="en-US" w:eastAsia="en-US"/>
         </w:rPr>
       </w:pPr>
-      <w:bookmarkStart w:id="2" w:name="_Toc354828814"/>
+      <w:bookmarkStart w:id="3" w:name="_Toc354828814"/>
       <w:r>
         <w:rPr>
           <w:lang w:val="en-US"/>
@@ -1745,7 +1802,7 @@
         <w:lastRenderedPageBreak/>
         <w:t>Revision history</w:t>
       </w:r>
-      <w:bookmarkEnd w:id="2"/>
+      <w:bookmarkEnd w:id="3"/>
     </w:p>
     <w:p>
       <w:pPr>
@@ -1754,14 +1811,14 @@
           <w:lang w:val="en-US"/>
         </w:rPr>
       </w:pPr>
-      <w:bookmarkStart w:id="3" w:name="_Toc354828815"/>
+      <w:bookmarkStart w:id="4" w:name="_Toc354828815"/>
       <w:r>
         <w:rPr>
           <w:lang w:val="en-US"/>
         </w:rPr>
         <w:t>Amendments</w:t>
       </w:r>
-      <w:bookmarkEnd w:id="3"/>
+      <w:bookmarkEnd w:id="4"/>
     </w:p>
     <w:tbl>
       <w:tblPr>
@@ -2177,8 +2234,6 @@
               </w:rPr>
               <w:t>Zoltán Umlauf</w:t>
             </w:r>
-            <w:bookmarkStart w:id="4" w:name="_GoBack"/>
-            <w:bookmarkEnd w:id="4"/>
           </w:p>
         </w:tc>
       </w:tr>
@@ -2625,7 +2680,127 @@
                               <w:szCs w:val="13"/>
                               <w:lang w:val="en-US"/>
                             </w:rPr>
-                            <w:t>THEME [SP1-JTI-ARTEMIS-2012-AIPP4 SP1-JTI-ARTEMIS-2012-AIPP6]</w:t>
+                            <w:t>THEME [</w:t>
+                          </w:r>
+                          <w:proofErr w:type="spellStart"/>
+                          <w:r>
+                            <w:rPr>
+                              <w:rFonts w:asciiTheme="majorHAnsi" w:hAnsiTheme="majorHAnsi"/>
+                              <w:sz w:val="13"/>
+                              <w:szCs w:val="13"/>
+                              <w:lang w:val="en-US"/>
+                            </w:rPr>
+                            <w:t>SP1</w:t>
+                          </w:r>
+                          <w:proofErr w:type="spellEnd"/>
+                          <w:r>
+                            <w:rPr>
+                              <w:rFonts w:asciiTheme="majorHAnsi" w:hAnsiTheme="majorHAnsi"/>
+                              <w:sz w:val="13"/>
+                              <w:szCs w:val="13"/>
+                              <w:lang w:val="en-US"/>
+                            </w:rPr>
+                            <w:t>-</w:t>
+                          </w:r>
+                          <w:proofErr w:type="spellStart"/>
+                          <w:r>
+                            <w:rPr>
+                              <w:rFonts w:asciiTheme="majorHAnsi" w:hAnsiTheme="majorHAnsi"/>
+                              <w:sz w:val="13"/>
+                              <w:szCs w:val="13"/>
+                              <w:lang w:val="en-US"/>
+                            </w:rPr>
+                            <w:t>JTI</w:t>
+                          </w:r>
+                          <w:proofErr w:type="spellEnd"/>
+                          <w:r>
+                            <w:rPr>
+                              <w:rFonts w:asciiTheme="majorHAnsi" w:hAnsiTheme="majorHAnsi"/>
+                              <w:sz w:val="13"/>
+                              <w:szCs w:val="13"/>
+                              <w:lang w:val="en-US"/>
+                            </w:rPr>
+                            <w:t>-ARTEMIS-2012-</w:t>
+                          </w:r>
+                          <w:proofErr w:type="spellStart"/>
+                          <w:r>
+                            <w:rPr>
+                              <w:rFonts w:asciiTheme="majorHAnsi" w:hAnsiTheme="majorHAnsi"/>
+                              <w:sz w:val="13"/>
+                              <w:szCs w:val="13"/>
+                              <w:lang w:val="en-US"/>
+                            </w:rPr>
+                            <w:t>AIPP4</w:t>
+                          </w:r>
+                          <w:proofErr w:type="spellEnd"/>
+                          <w:r>
+                            <w:rPr>
+                              <w:rFonts w:asciiTheme="majorHAnsi" w:hAnsiTheme="majorHAnsi"/>
+                              <w:sz w:val="13"/>
+                              <w:szCs w:val="13"/>
+                              <w:lang w:val="en-US"/>
+                            </w:rPr>
+                            <w:t xml:space="preserve"> </w:t>
+                          </w:r>
+                          <w:proofErr w:type="spellStart"/>
+                          <w:r>
+                            <w:rPr>
+                              <w:rFonts w:asciiTheme="majorHAnsi" w:hAnsiTheme="majorHAnsi"/>
+                              <w:sz w:val="13"/>
+                              <w:szCs w:val="13"/>
+                              <w:lang w:val="en-US"/>
+                            </w:rPr>
+                            <w:t>SP1</w:t>
+                          </w:r>
+                          <w:proofErr w:type="spellEnd"/>
+                          <w:r>
+                            <w:rPr>
+                              <w:rFonts w:asciiTheme="majorHAnsi" w:hAnsiTheme="majorHAnsi"/>
+                              <w:sz w:val="13"/>
+                              <w:szCs w:val="13"/>
+                              <w:lang w:val="en-US"/>
+                            </w:rPr>
+                            <w:t>-</w:t>
+                          </w:r>
+                          <w:proofErr w:type="spellStart"/>
+                          <w:r>
+                            <w:rPr>
+                              <w:rFonts w:asciiTheme="majorHAnsi" w:hAnsiTheme="majorHAnsi"/>
+                              <w:sz w:val="13"/>
+                              <w:szCs w:val="13"/>
+                              <w:lang w:val="en-US"/>
+                            </w:rPr>
+                            <w:t>JTI</w:t>
+                          </w:r>
+                          <w:proofErr w:type="spellEnd"/>
+                          <w:r>
+                            <w:rPr>
+                              <w:rFonts w:asciiTheme="majorHAnsi" w:hAnsiTheme="majorHAnsi"/>
+                              <w:sz w:val="13"/>
+                              <w:szCs w:val="13"/>
+                              <w:lang w:val="en-US"/>
+                            </w:rPr>
+                            <w:t>-ARTEMIS-2012-</w:t>
+                          </w:r>
+                          <w:proofErr w:type="spellStart"/>
+                          <w:r>
+                            <w:rPr>
+                              <w:rFonts w:asciiTheme="majorHAnsi" w:hAnsiTheme="majorHAnsi"/>
+                              <w:sz w:val="13"/>
+                              <w:szCs w:val="13"/>
+                              <w:lang w:val="en-US"/>
+                            </w:rPr>
+                            <w:t>AIPP6</w:t>
+                          </w:r>
+                          <w:proofErr w:type="spellEnd"/>
+                          <w:r>
+                            <w:rPr>
+                              <w:rFonts w:asciiTheme="majorHAnsi" w:hAnsiTheme="majorHAnsi"/>
+                              <w:sz w:val="13"/>
+                              <w:szCs w:val="13"/>
+                              <w:lang w:val="en-US"/>
+                            </w:rPr>
+                            <w:t>]</w:t>
                           </w:r>
                         </w:p>
                         <w:p>
@@ -2681,7 +2856,47 @@
                               <w:szCs w:val="15"/>
                               <w:lang w:val="en-US"/>
                             </w:rPr>
-                            <w:t>Project Coordinator: Professor Jerker Delsing | Luleå University of Technology</w:t>
+                            <w:t xml:space="preserve">Project Coordinator: Professor Jerker </w:t>
+                          </w:r>
+                          <w:proofErr w:type="spellStart"/>
+                          <w:r>
+                            <w:rPr>
+                              <w:rFonts w:asciiTheme="majorHAnsi" w:hAnsiTheme="majorHAnsi"/>
+                              <w:sz w:val="15"/>
+                              <w:szCs w:val="15"/>
+                              <w:lang w:val="en-US"/>
+                            </w:rPr>
+                            <w:t>Delsing</w:t>
+                          </w:r>
+                          <w:proofErr w:type="spellEnd"/>
+                          <w:r>
+                            <w:rPr>
+                              <w:rFonts w:asciiTheme="majorHAnsi" w:hAnsiTheme="majorHAnsi"/>
+                              <w:sz w:val="15"/>
+                              <w:szCs w:val="15"/>
+                              <w:lang w:val="en-US"/>
+                            </w:rPr>
+                            <w:t xml:space="preserve"> | </w:t>
+                          </w:r>
+                          <w:proofErr w:type="spellStart"/>
+                          <w:r>
+                            <w:rPr>
+                              <w:rFonts w:asciiTheme="majorHAnsi" w:hAnsiTheme="majorHAnsi"/>
+                              <w:sz w:val="15"/>
+                              <w:szCs w:val="15"/>
+                              <w:lang w:val="en-US"/>
+                            </w:rPr>
+                            <w:t>Luleå</w:t>
+                          </w:r>
+                          <w:proofErr w:type="spellEnd"/>
+                          <w:r>
+                            <w:rPr>
+                              <w:rFonts w:asciiTheme="majorHAnsi" w:hAnsiTheme="majorHAnsi"/>
+                              <w:sz w:val="15"/>
+                              <w:szCs w:val="15"/>
+                              <w:lang w:val="en-US"/>
+                            </w:rPr>
+                            <w:t xml:space="preserve"> University of Technology</w:t>
                           </w:r>
                         </w:p>
                       </w:txbxContent>
@@ -2748,7 +2963,127 @@
                         <w:szCs w:val="13"/>
                         <w:lang w:val="en-US"/>
                       </w:rPr>
-                      <w:t>THEME [SP1-JTI-ARTEMIS-2012-AIPP4 SP1-JTI-ARTEMIS-2012-AIPP6]</w:t>
+                      <w:t>THEME [</w:t>
+                    </w:r>
+                    <w:proofErr w:type="spellStart"/>
+                    <w:r>
+                      <w:rPr>
+                        <w:rFonts w:asciiTheme="majorHAnsi" w:hAnsiTheme="majorHAnsi"/>
+                        <w:sz w:val="13"/>
+                        <w:szCs w:val="13"/>
+                        <w:lang w:val="en-US"/>
+                      </w:rPr>
+                      <w:t>SP1</w:t>
+                    </w:r>
+                    <w:proofErr w:type="spellEnd"/>
+                    <w:r>
+                      <w:rPr>
+                        <w:rFonts w:asciiTheme="majorHAnsi" w:hAnsiTheme="majorHAnsi"/>
+                        <w:sz w:val="13"/>
+                        <w:szCs w:val="13"/>
+                        <w:lang w:val="en-US"/>
+                      </w:rPr>
+                      <w:t>-</w:t>
+                    </w:r>
+                    <w:proofErr w:type="spellStart"/>
+                    <w:r>
+                      <w:rPr>
+                        <w:rFonts w:asciiTheme="majorHAnsi" w:hAnsiTheme="majorHAnsi"/>
+                        <w:sz w:val="13"/>
+                        <w:szCs w:val="13"/>
+                        <w:lang w:val="en-US"/>
+                      </w:rPr>
+                      <w:t>JTI</w:t>
+                    </w:r>
+                    <w:proofErr w:type="spellEnd"/>
+                    <w:r>
+                      <w:rPr>
+                        <w:rFonts w:asciiTheme="majorHAnsi" w:hAnsiTheme="majorHAnsi"/>
+                        <w:sz w:val="13"/>
+                        <w:szCs w:val="13"/>
+                        <w:lang w:val="en-US"/>
+                      </w:rPr>
+                      <w:t>-ARTEMIS-2012-</w:t>
+                    </w:r>
+                    <w:proofErr w:type="spellStart"/>
+                    <w:r>
+                      <w:rPr>
+                        <w:rFonts w:asciiTheme="majorHAnsi" w:hAnsiTheme="majorHAnsi"/>
+                        <w:sz w:val="13"/>
+                        <w:szCs w:val="13"/>
+                        <w:lang w:val="en-US"/>
+                      </w:rPr>
+                      <w:t>AIPP4</w:t>
+                    </w:r>
+                    <w:proofErr w:type="spellEnd"/>
+                    <w:r>
+                      <w:rPr>
+                        <w:rFonts w:asciiTheme="majorHAnsi" w:hAnsiTheme="majorHAnsi"/>
+                        <w:sz w:val="13"/>
+                        <w:szCs w:val="13"/>
+                        <w:lang w:val="en-US"/>
+                      </w:rPr>
+                      <w:t xml:space="preserve"> </w:t>
+                    </w:r>
+                    <w:proofErr w:type="spellStart"/>
+                    <w:r>
+                      <w:rPr>
+                        <w:rFonts w:asciiTheme="majorHAnsi" w:hAnsiTheme="majorHAnsi"/>
+                        <w:sz w:val="13"/>
+                        <w:szCs w:val="13"/>
+                        <w:lang w:val="en-US"/>
+                      </w:rPr>
+                      <w:t>SP1</w:t>
+                    </w:r>
+                    <w:proofErr w:type="spellEnd"/>
+                    <w:r>
+                      <w:rPr>
+                        <w:rFonts w:asciiTheme="majorHAnsi" w:hAnsiTheme="majorHAnsi"/>
+                        <w:sz w:val="13"/>
+                        <w:szCs w:val="13"/>
+                        <w:lang w:val="en-US"/>
+                      </w:rPr>
+                      <w:t>-</w:t>
+                    </w:r>
+                    <w:proofErr w:type="spellStart"/>
+                    <w:r>
+                      <w:rPr>
+                        <w:rFonts w:asciiTheme="majorHAnsi" w:hAnsiTheme="majorHAnsi"/>
+                        <w:sz w:val="13"/>
+                        <w:szCs w:val="13"/>
+                        <w:lang w:val="en-US"/>
+                      </w:rPr>
+                      <w:t>JTI</w:t>
+                    </w:r>
+                    <w:proofErr w:type="spellEnd"/>
+                    <w:r>
+                      <w:rPr>
+                        <w:rFonts w:asciiTheme="majorHAnsi" w:hAnsiTheme="majorHAnsi"/>
+                        <w:sz w:val="13"/>
+                        <w:szCs w:val="13"/>
+                        <w:lang w:val="en-US"/>
+                      </w:rPr>
+                      <w:t>-ARTEMIS-2012-</w:t>
+                    </w:r>
+                    <w:proofErr w:type="spellStart"/>
+                    <w:r>
+                      <w:rPr>
+                        <w:rFonts w:asciiTheme="majorHAnsi" w:hAnsiTheme="majorHAnsi"/>
+                        <w:sz w:val="13"/>
+                        <w:szCs w:val="13"/>
+                        <w:lang w:val="en-US"/>
+                      </w:rPr>
+                      <w:t>AIPP6</w:t>
+                    </w:r>
+                    <w:proofErr w:type="spellEnd"/>
+                    <w:r>
+                      <w:rPr>
+                        <w:rFonts w:asciiTheme="majorHAnsi" w:hAnsiTheme="majorHAnsi"/>
+                        <w:sz w:val="13"/>
+                        <w:szCs w:val="13"/>
+                        <w:lang w:val="en-US"/>
+                      </w:rPr>
+                      <w:t>]</w:t>
                     </w:r>
                   </w:p>
                   <w:p>
@@ -2804,7 +3139,47 @@
                         <w:szCs w:val="15"/>
                         <w:lang w:val="en-US"/>
                       </w:rPr>
-                      <w:t>Project Coordinator: Professor Jerker Delsing | Luleå University of Technology</w:t>
+                      <w:t xml:space="preserve">Project Coordinator: Professor Jerker </w:t>
+                    </w:r>
+                    <w:proofErr w:type="spellStart"/>
+                    <w:r>
+                      <w:rPr>
+                        <w:rFonts w:asciiTheme="majorHAnsi" w:hAnsiTheme="majorHAnsi"/>
+                        <w:sz w:val="15"/>
+                        <w:szCs w:val="15"/>
+                        <w:lang w:val="en-US"/>
+                      </w:rPr>
+                      <w:t>Delsing</w:t>
+                    </w:r>
+                    <w:proofErr w:type="spellEnd"/>
+                    <w:r>
+                      <w:rPr>
+                        <w:rFonts w:asciiTheme="majorHAnsi" w:hAnsiTheme="majorHAnsi"/>
+                        <w:sz w:val="15"/>
+                        <w:szCs w:val="15"/>
+                        <w:lang w:val="en-US"/>
+                      </w:rPr>
+                      <w:t xml:space="preserve"> | </w:t>
+                    </w:r>
+                    <w:proofErr w:type="spellStart"/>
+                    <w:r>
+                      <w:rPr>
+                        <w:rFonts w:asciiTheme="majorHAnsi" w:hAnsiTheme="majorHAnsi"/>
+                        <w:sz w:val="15"/>
+                        <w:szCs w:val="15"/>
+                        <w:lang w:val="en-US"/>
+                      </w:rPr>
+                      <w:t>Luleå</w:t>
+                    </w:r>
+                    <w:proofErr w:type="spellEnd"/>
+                    <w:r>
+                      <w:rPr>
+                        <w:rFonts w:asciiTheme="majorHAnsi" w:hAnsiTheme="majorHAnsi"/>
+                        <w:sz w:val="15"/>
+                        <w:szCs w:val="15"/>
+                        <w:lang w:val="en-US"/>
+                      </w:rPr>
+                      <w:t xml:space="preserve"> University of Technology</w:t>
                     </w:r>
                   </w:p>
                 </w:txbxContent>
@@ -2865,7 +3240,7 @@
                   </a:prstGeom>
                   <a:extLst>
                     <a:ext uri="{FAA26D3D-D897-4be2-8F04-BA451C77F1D7}">
-                      <ma14:placeholderFlag xmlns:ma14="http://schemas.microsoft.com/office/mac/drawingml/2011/main" xmlns:w="http://schemas.openxmlformats.org/wordprocessingml/2006/main" xmlns:w10="urn:schemas-microsoft-com:office:word" xmlns:v="urn:schemas-microsoft-com:vml" xmlns:o="urn:schemas-microsoft-com:office:office" xmlns:mv="urn:schemas-microsoft-com:mac:vml" xmlns:mo="http://schemas.microsoft.com/office/mac/office/2008/main" xmlns="" xmlns:ve="http://schemas.openxmlformats.org/markup-compatibility/2006"/>
+                      <ma14:placeholderFlag xmlns:ve="http://schemas.openxmlformats.org/markup-compatibility/2006" xmlns="" xmlns:mo="http://schemas.microsoft.com/office/mac/office/2008/main" xmlns:mv="urn:schemas-microsoft-com:mac:vml" xmlns:o="urn:schemas-microsoft-com:office:office" xmlns:v="urn:schemas-microsoft-com:vml" xmlns:w10="urn:schemas-microsoft-com:office:word" xmlns:w="http://schemas.openxmlformats.org/wordprocessingml/2006/main" xmlns:ma14="http://schemas.microsoft.com/office/mac/drawingml/2011/main"/>
                     </a:ext>
                   </a:extLst>
                 </pic:spPr>
@@ -3787,33 +4162,17 @@
               <w:szCs w:val="18"/>
             </w:rPr>
           </w:pPr>
-          <w:r>
-            <w:fldChar w:fldCharType="begin"/>
-          </w:r>
-          <w:r>
-            <w:instrText xml:space="preserve"> DATE  \* MERGEFORMAT </w:instrText>
-          </w:r>
-          <w:r>
-            <w:fldChar w:fldCharType="separate"/>
-          </w:r>
-          <w:r>
-            <w:rPr>
-              <w:rFonts w:asciiTheme="majorHAnsi" w:hAnsiTheme="majorHAnsi"/>
-              <w:noProof/>
-              <w:sz w:val="18"/>
-              <w:szCs w:val="18"/>
-            </w:rPr>
-            <w:t>2018-05-23</w:t>
-          </w:r>
-          <w:r>
-            <w:rPr>
-              <w:rFonts w:asciiTheme="majorHAnsi" w:hAnsiTheme="majorHAnsi"/>
-              <w:noProof/>
-              <w:sz w:val="18"/>
-              <w:szCs w:val="18"/>
-            </w:rPr>
-            <w:fldChar w:fldCharType="end"/>
-          </w:r>
+          <w:fldSimple w:instr=" DATE  \* MERGEFORMAT ">
+            <w:r>
+              <w:rPr>
+                <w:rFonts w:asciiTheme="majorHAnsi" w:hAnsiTheme="majorHAnsi"/>
+                <w:noProof/>
+                <w:sz w:val="18"/>
+                <w:szCs w:val="18"/>
+              </w:rPr>
+              <w:t>2018-10-15</w:t>
+            </w:r>
+          </w:fldSimple>
         </w:p>
       </w:tc>
       <w:tc>
@@ -4018,6 +4377,7 @@
             </w:rPr>
           </w:pPr>
           <w:hyperlink r:id="rId2" w:history="1">
+            <w:proofErr w:type="spellStart"/>
             <w:r>
               <w:rPr>
                 <w:rStyle w:val="Hiperhivatkozs"/>
@@ -4028,6 +4388,7 @@
               </w:rPr>
               <w:t>hegeduscs@aitia.ai</w:t>
             </w:r>
+            <w:proofErr w:type="spellEnd"/>
           </w:hyperlink>
           <w:r>
             <w:rPr>
@@ -4285,6 +4646,7 @@
                   <w:lang w:val="en-US"/>
                 </w:rPr>
               </w:pPr>
+              <w:proofErr w:type="spellStart"/>
               <w:r>
                 <w:rPr>
                   <w:rFonts w:asciiTheme="majorHAnsi" w:hAnsiTheme="majorHAnsi"/>
@@ -4292,7 +4654,17 @@
                   <w:szCs w:val="18"/>
                   <w:lang w:val="en-US"/>
                 </w:rPr>
-                <w:t>ServiceDiscovery Service SD</w:t>
+                <w:t>ServiceDiscovery</w:t>
+              </w:r>
+              <w:proofErr w:type="spellEnd"/>
+              <w:r>
+                <w:rPr>
+                  <w:rFonts w:asciiTheme="majorHAnsi" w:hAnsiTheme="majorHAnsi"/>
+                  <w:sz w:val="18"/>
+                  <w:szCs w:val="18"/>
+                  <w:lang w:val="en-US"/>
+                </w:rPr>
+                <w:t xml:space="preserve"> Service SD</w:t>
               </w:r>
             </w:p>
           </w:sdtContent>
@@ -4392,33 +4764,17 @@
               <w:szCs w:val="18"/>
             </w:rPr>
           </w:pPr>
-          <w:r>
-            <w:fldChar w:fldCharType="begin"/>
-          </w:r>
-          <w:r>
-            <w:instrText xml:space="preserve"> DATE  \* MERGEFORMAT </w:instrText>
-          </w:r>
-          <w:r>
-            <w:fldChar w:fldCharType="separate"/>
-          </w:r>
-          <w:r>
-            <w:rPr>
-              <w:rFonts w:asciiTheme="majorHAnsi" w:hAnsiTheme="majorHAnsi"/>
-              <w:noProof/>
-              <w:sz w:val="18"/>
-              <w:szCs w:val="18"/>
-            </w:rPr>
-            <w:t>2018-05-23</w:t>
-          </w:r>
-          <w:r>
-            <w:rPr>
-              <w:rFonts w:asciiTheme="majorHAnsi" w:hAnsiTheme="majorHAnsi"/>
-              <w:noProof/>
-              <w:sz w:val="18"/>
-              <w:szCs w:val="18"/>
-            </w:rPr>
-            <w:fldChar w:fldCharType="end"/>
-          </w:r>
+          <w:fldSimple w:instr=" DATE  \* MERGEFORMAT ">
+            <w:r>
+              <w:rPr>
+                <w:rFonts w:asciiTheme="majorHAnsi" w:hAnsiTheme="majorHAnsi"/>
+                <w:noProof/>
+                <w:sz w:val="18"/>
+                <w:szCs w:val="18"/>
+              </w:rPr>
+              <w:t>2018-10-15</w:t>
+            </w:r>
+          </w:fldSimple>
         </w:p>
       </w:tc>
       <w:tc>
@@ -6755,12 +7111,14 @@
     <w:compatSetting w:name="enableOpenTypeFeatures" w:uri="http://schemas.microsoft.com/office/word" w:val="1"/>
     <w:compatSetting w:name="doNotFlipMirrorIndents" w:uri="http://schemas.microsoft.com/office/word" w:val="1"/>
     <w:compatSetting w:name="differentiateMultirowTableHeaders" w:uri="http://schemas.microsoft.com/office/word" w:val="1"/>
+    <w:compatSetting w:name="useWord2013TrackBottomHyphenation" w:uri="http://schemas.microsoft.com/office/word" w:val="1"/>
   </w:compat>
   <w:rsids>
     <w:rsidRoot w:val="0014259E"/>
     <w:rsid w:val="0001273D"/>
     <w:rsid w:val="0014259E"/>
     <w:rsid w:val="00175415"/>
+    <w:rsid w:val="003843F0"/>
     <w:rsid w:val="006D1E56"/>
     <w:rsid w:val="007F2133"/>
     <w:rsid w:val="00902CBF"/>
@@ -7571,7 +7929,7 @@
 </file>
 
 <file path=customXml/itemProps1.xml><?xml version="1.0" encoding="utf-8"?>
-<ds:datastoreItem xmlns:ds="http://schemas.openxmlformats.org/officeDocument/2006/customXml" ds:itemID="{E801B4EA-5398-4663-8216-57A638FBF096}">
+<ds:datastoreItem xmlns:ds="http://schemas.openxmlformats.org/officeDocument/2006/customXml" ds:itemID="{1ABAE7FC-A5E6-47AE-8AC0-D65CFA6926DA}">
   <ds:schemaRefs>
     <ds:schemaRef ds:uri="http://schemas.openxmlformats.org/officeDocument/2006/bibliography"/>
   </ds:schemaRefs>

</xml_diff>

<commit_message>
Revert "-" and fix .gitattributes to skip doing line endings on binary files
This reverts commit f857896d1c81de07dff34545b777f3fa3046fa11.
</commit_message>
<xml_diff>
--- a/documentation/ServiceRegistry/Arrowhead ServiceDiscovery Service G4.0 SD.docx
+++ b/documentation/ServiceRegistry/Arrowhead ServiceDiscovery Service G4.0 SD.docx
@@ -1,3 +1,4704 @@
+
+<file path=word/document.xml><?xml version="1.0" encoding="utf-8"?>
+<w:document xmlns:wpc="http://schemas.microsoft.com/office/word/2010/wordprocessingCanvas" xmlns:cx="http://schemas.microsoft.com/office/drawing/2014/chartex" xmlns:cx1="http://schemas.microsoft.com/office/drawing/2015/9/8/chartex" xmlns:cx2="http://schemas.microsoft.com/office/drawing/2015/10/21/chartex" xmlns:cx3="http://schemas.microsoft.com/office/drawing/2016/5/9/chartex" xmlns:cx4="http://schemas.microsoft.com/office/drawing/2016/5/10/chartex" xmlns:cx5="http://schemas.microsoft.com/office/drawing/2016/5/11/chartex" xmlns:cx6="http://schemas.microsoft.com/office/drawing/2016/5/12/chartex" xmlns:cx7="http://schemas.microsoft.com/office/drawing/2016/5/13/chartex" xmlns:cx8="http://schemas.microsoft.com/office/drawing/2016/5/14/chartex" xmlns:mc="http://schemas.openxmlformats.org/markup-compatibility/2006" xmlns:aink="http://schemas.microsoft.com/office/drawing/2016/ink" xmlns:am3d="http://schemas.microsoft.com/office/drawing/2017/model3d" xmlns:o="urn:schemas-microsoft-com:office:office" xmlns:r="http://schemas.openxmlformats.org/officeDocument/2006/relationships" xmlns:m="http://schemas.openxmlformats.org/officeDocument/2006/math" xmlns:v="urn:schemas-microsoft-com:vml" xmlns:wp14="http://schemas.microsoft.com/office/word/2010/wordprocessingDrawing" xmlns:wp="http://schemas.openxmlformats.org/drawingml/2006/wordprocessingDrawing" xmlns:w10="urn:schemas-microsoft-com:office:word" xmlns:w="http://schemas.openxmlformats.org/wordprocessingml/2006/main" xmlns:w14="http://schemas.microsoft.com/office/word/2010/wordml" xmlns:w15="http://schemas.microsoft.com/office/word/2012/wordml" xmlns:w16cid="http://schemas.microsoft.com/office/word/2016/wordml/cid" xmlns:w16se="http://schemas.microsoft.com/office/word/2015/wordml/symex" xmlns:wpg="http://schemas.microsoft.com/office/word/2010/wordprocessingGroup" xmlns:wpi="http://schemas.microsoft.com/office/word/2010/wordprocessingInk" xmlns:wne="http://schemas.microsoft.com/office/word/2006/wordml" xmlns:wps="http://schemas.microsoft.com/office/word/2010/wordprocessingShape" mc:Ignorable="w14 w15 w16se w16cid wp14">
+  <w:body>
+    <w:sdt>
+      <w:sdtPr>
+        <w:rPr>
+          <w:rFonts w:asciiTheme="majorHAnsi" w:hAnsiTheme="majorHAnsi" w:cstheme="majorHAnsi"/>
+          <w:sz w:val="48"/>
+          <w:szCs w:val="48"/>
+          <w:lang w:val="en-US"/>
+        </w:rPr>
+        <w:alias w:val="Titel"/>
+        <w:tag w:val=""/>
+        <w:id w:val="1567214192"/>
+        <w:placeholder>
+          <w:docPart w:val="06D22E4A51B44DB3ADE101D886A6C053"/>
+        </w:placeholder>
+        <w:dataBinding w:prefixMappings="xmlns:ns0='http://purl.org/dc/elements/1.1/' xmlns:ns1='http://schemas.openxmlformats.org/package/2006/metadata/core-properties' " w:xpath="/ns1:coreProperties[1]/ns0:title[1]" w:storeItemID="{6C3C8BC8-F283-45AE-878A-BAB7291924A1}"/>
+        <w:text/>
+      </w:sdtPr>
+      <w:sdtEndPr/>
+      <w:sdtContent>
+        <w:p>
+          <w:pPr>
+            <w:pStyle w:val="Szvegtrzs"/>
+            <w:rPr>
+              <w:noProof/>
+            </w:rPr>
+          </w:pPr>
+          <w:r>
+            <w:rPr>
+              <w:rFonts w:asciiTheme="majorHAnsi" w:hAnsiTheme="majorHAnsi" w:cstheme="majorHAnsi"/>
+              <w:sz w:val="48"/>
+              <w:szCs w:val="48"/>
+              <w:lang w:val="en-US"/>
+            </w:rPr>
+            <w:t>ServiceDiscovery Service SD</w:t>
+          </w:r>
+        </w:p>
+      </w:sdtContent>
+    </w:sdt>
+    <w:p>
+      <w:pPr>
+        <w:rPr>
+          <w:noProof/>
+          <w:lang w:val="en-US" w:eastAsia="en-US"/>
+        </w:rPr>
+      </w:pPr>
+    </w:p>
+    <w:p>
+      <w:pPr>
+        <w:rPr>
+          <w:noProof/>
+          <w:lang w:val="en-US" w:eastAsia="en-US"/>
+        </w:rPr>
+      </w:pPr>
+    </w:p>
+    <w:p>
+      <w:pPr>
+        <w:rPr>
+          <w:noProof/>
+          <w:lang w:val="en-US" w:eastAsia="en-US"/>
+        </w:rPr>
+      </w:pPr>
+    </w:p>
+    <w:p>
+      <w:pPr>
+        <w:rPr>
+          <w:noProof/>
+          <w:lang w:val="en-US" w:eastAsia="en-US"/>
+        </w:rPr>
+      </w:pPr>
+    </w:p>
+    <w:p>
+      <w:pPr>
+        <w:rPr>
+          <w:noProof/>
+          <w:lang w:val="en-US" w:eastAsia="en-US"/>
+        </w:rPr>
+      </w:pPr>
+    </w:p>
+    <w:p>
+      <w:pPr>
+        <w:rPr>
+          <w:noProof/>
+          <w:lang w:val="en-US" w:eastAsia="en-US"/>
+        </w:rPr>
+      </w:pPr>
+    </w:p>
+    <w:p>
+      <w:pPr>
+        <w:rPr>
+          <w:noProof/>
+          <w:lang w:val="en-US" w:eastAsia="en-US"/>
+        </w:rPr>
+      </w:pPr>
+    </w:p>
+    <w:p>
+      <w:pPr>
+        <w:rPr>
+          <w:noProof/>
+          <w:lang w:val="en-US" w:eastAsia="en-US"/>
+        </w:rPr>
+      </w:pPr>
+    </w:p>
+    <w:p>
+      <w:pPr>
+        <w:rPr>
+          <w:noProof/>
+          <w:lang w:val="en-US" w:eastAsia="en-US"/>
+        </w:rPr>
+      </w:pPr>
+    </w:p>
+    <w:p>
+      <w:pPr>
+        <w:rPr>
+          <w:noProof/>
+          <w:lang w:val="en-US" w:eastAsia="en-US"/>
+        </w:rPr>
+      </w:pPr>
+    </w:p>
+    <w:p>
+      <w:pPr>
+        <w:rPr>
+          <w:noProof/>
+          <w:lang w:val="en-US" w:eastAsia="en-US"/>
+        </w:rPr>
+      </w:pPr>
+    </w:p>
+    <w:p>
+      <w:pPr>
+        <w:rPr>
+          <w:lang w:val="en-US"/>
+        </w:rPr>
+        <w:sectPr>
+          <w:headerReference w:type="default" r:id="rId8"/>
+          <w:footerReference w:type="default" r:id="rId9"/>
+          <w:pgSz w:w="11900" w:h="16840"/>
+          <w:pgMar w:top="3686" w:right="1134" w:bottom="1418" w:left="1985" w:header="284" w:footer="695" w:gutter="0"/>
+          <w:cols w:space="708"/>
+          <w:docGrid w:linePitch="360"/>
+        </w:sectPr>
+      </w:pPr>
+      <w:r>
+        <w:rPr>
+          <w:noProof/>
+          <w:lang w:val="en-US" w:eastAsia="en-US"/>
+        </w:rPr>
+        <mc:AlternateContent>
+          <mc:Choice Requires="wps">
+            <w:drawing>
+              <wp:anchor distT="0" distB="0" distL="0" distR="0" simplePos="0" relativeHeight="251657728" behindDoc="1" locked="0" layoutInCell="1" allowOverlap="1">
+                <wp:simplePos x="0" y="0"/>
+                <wp:positionH relativeFrom="column">
+                  <wp:posOffset>-3175</wp:posOffset>
+                </wp:positionH>
+                <wp:positionV relativeFrom="page">
+                  <wp:posOffset>6438265</wp:posOffset>
+                </wp:positionV>
+                <wp:extent cx="5600700" cy="2676525"/>
+                <wp:effectExtent l="0" t="0" r="0" b="9525"/>
+                <wp:wrapSquare wrapText="bothSides"/>
+                <wp:docPr id="42" name="Text Box 7"/>
+                <wp:cNvGraphicFramePr>
+                  <a:graphicFrameLocks xmlns:a="http://schemas.openxmlformats.org/drawingml/2006/main"/>
+                </wp:cNvGraphicFramePr>
+                <a:graphic xmlns:a="http://schemas.openxmlformats.org/drawingml/2006/main">
+                  <a:graphicData uri="http://schemas.microsoft.com/office/word/2010/wordprocessingShape">
+                    <wps:wsp>
+                      <wps:cNvSpPr txBox="1">
+                        <a:spLocks/>
+                      </wps:cNvSpPr>
+                      <wps:spPr>
+                        <a:xfrm>
+                          <a:off x="0" y="0"/>
+                          <a:ext cx="5600700" cy="2676525"/>
+                        </a:xfrm>
+                        <a:prstGeom prst="rect">
+                          <a:avLst/>
+                        </a:prstGeom>
+                        <a:noFill/>
+                        <a:ln>
+                          <a:noFill/>
+                        </a:ln>
+                        <a:effectLst/>
+                        <a:extLst>
+                          <a:ext uri="{FAA26D3D-D897-4be2-8F04-BA451C77F1D7}"/>
+                          <a:ext uri="{C572A759-6A51-4108-AA02-DFA0A04FC94B}"/>
+                        </a:extLst>
+                      </wps:spPr>
+                      <wps:style>
+                        <a:lnRef idx="0">
+                          <a:schemeClr val="accent1"/>
+                        </a:lnRef>
+                        <a:fillRef idx="0">
+                          <a:schemeClr val="accent1"/>
+                        </a:fillRef>
+                        <a:effectRef idx="0">
+                          <a:schemeClr val="accent1"/>
+                        </a:effectRef>
+                        <a:fontRef idx="minor">
+                          <a:schemeClr val="dk1"/>
+                        </a:fontRef>
+                      </wps:style>
+                      <wps:txbx>
+                        <w:txbxContent>
+                          <w:p>
+                            <w:pPr>
+                              <w:rPr>
+                                <w:rFonts w:asciiTheme="majorHAnsi" w:hAnsiTheme="majorHAnsi"/>
+                                <w:b/>
+                                <w:lang w:val="en-US"/>
+                              </w:rPr>
+                            </w:pPr>
+                            <w:r>
+                              <w:rPr>
+                                <w:rFonts w:asciiTheme="majorHAnsi" w:hAnsiTheme="majorHAnsi"/>
+                                <w:b/>
+                                <w:lang w:val="en-US"/>
+                              </w:rPr>
+                              <w:t>Abstract</w:t>
+                            </w:r>
+                          </w:p>
+                          <w:p>
+                            <w:pPr>
+                              <w:rPr>
+                                <w:sz w:val="22"/>
+                              </w:rPr>
+                            </w:pPr>
+                            <w:r>
+                              <w:rPr>
+                                <w:sz w:val="22"/>
+                                <w:szCs w:val="22"/>
+                                <w:lang w:val="en-US"/>
+                              </w:rPr>
+                              <w:t xml:space="preserve">This document defines the </w:t>
+                            </w:r>
+                            <w:r>
+                              <w:rPr>
+                                <w:sz w:val="22"/>
+                                <w:szCs w:val="22"/>
+                                <w:lang w:val="en-US"/>
+                              </w:rPr>
+                              <w:t>ServiceDiscovery</w:t>
+                            </w:r>
+                            <w:r>
+                              <w:rPr>
+                                <w:sz w:val="22"/>
+                                <w:szCs w:val="22"/>
+                                <w:lang w:val="en-US"/>
+                              </w:rPr>
+                              <w:t xml:space="preserve"> service functionality.</w:t>
+                            </w:r>
+                          </w:p>
+                        </w:txbxContent>
+                      </wps:txbx>
+                      <wps:bodyPr rot="0" spcFirstLastPara="0" vertOverflow="overflow" horzOverflow="overflow" vert="horz" wrap="square" lIns="0" tIns="0" rIns="0" bIns="0" numCol="1" spcCol="0" rtlCol="0" fromWordArt="0" anchor="t" anchorCtr="0" forceAA="0" compatLnSpc="1">
+                        <a:prstTxWarp prst="textNoShape">
+                          <a:avLst/>
+                        </a:prstTxWarp>
+                        <a:noAutofit/>
+                      </wps:bodyPr>
+                    </wps:wsp>
+                  </a:graphicData>
+                </a:graphic>
+                <wp14:sizeRelH relativeFrom="margin">
+                  <wp14:pctWidth>0</wp14:pctWidth>
+                </wp14:sizeRelH>
+                <wp14:sizeRelV relativeFrom="margin">
+                  <wp14:pctHeight>0</wp14:pctHeight>
+                </wp14:sizeRelV>
+              </wp:anchor>
+            </w:drawing>
+          </mc:Choice>
+          <mc:Fallback>
+            <w:pict>
+              <v:shapetype id="_x0000_t202" coordsize="21600,21600" o:spt="202" path="m,l,21600r21600,l21600,xe">
+                <v:stroke joinstyle="miter"/>
+                <v:path gradientshapeok="t" o:connecttype="rect"/>
+              </v:shapetype>
+              <v:shape id="Text Box 7" o:spid="_x0000_s1026" type="#_x0000_t202" style="position:absolute;margin-left:-.25pt;margin-top:506.95pt;width:441pt;height:210.75pt;z-index:-251658752;visibility:visible;mso-wrap-style:square;mso-width-percent:0;mso-height-percent:0;mso-wrap-distance-left:0;mso-wrap-distance-top:0;mso-wrap-distance-right:0;mso-wrap-distance-bottom:0;mso-position-horizontal:absolute;mso-position-horizontal-relative:text;mso-position-vertical:absolute;mso-position-vertical-relative:page;mso-width-percent:0;mso-height-percent:0;mso-width-relative:margin;mso-height-relative:margin;v-text-anchor:top" o:gfxdata="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" filled="f" stroked="f">
+                <v:textbox inset="0,0,0,0">
+                  <w:txbxContent>
+                    <w:p>
+                      <w:pPr>
+                        <w:rPr>
+                          <w:rFonts w:asciiTheme="majorHAnsi" w:hAnsiTheme="majorHAnsi"/>
+                          <w:b/>
+                          <w:lang w:val="en-US"/>
+                        </w:rPr>
+                      </w:pPr>
+                      <w:r>
+                        <w:rPr>
+                          <w:rFonts w:asciiTheme="majorHAnsi" w:hAnsiTheme="majorHAnsi"/>
+                          <w:b/>
+                          <w:lang w:val="en-US"/>
+                        </w:rPr>
+                        <w:t>Abstract</w:t>
+                      </w:r>
+                    </w:p>
+                    <w:p>
+                      <w:pPr>
+                        <w:rPr>
+                          <w:sz w:val="22"/>
+                        </w:rPr>
+                      </w:pPr>
+                      <w:r>
+                        <w:rPr>
+                          <w:sz w:val="22"/>
+                          <w:szCs w:val="22"/>
+                          <w:lang w:val="en-US"/>
+                        </w:rPr>
+                        <w:t xml:space="preserve">This document defines the </w:t>
+                      </w:r>
+                      <w:r>
+                        <w:rPr>
+                          <w:sz w:val="22"/>
+                          <w:szCs w:val="22"/>
+                          <w:lang w:val="en-US"/>
+                        </w:rPr>
+                        <w:t>ServiceDiscovery</w:t>
+                      </w:r>
+                      <w:r>
+                        <w:rPr>
+                          <w:sz w:val="22"/>
+                          <w:szCs w:val="22"/>
+                          <w:lang w:val="en-US"/>
+                        </w:rPr>
+                        <w:t xml:space="preserve"> service functionality.</w:t>
+                      </w:r>
+                    </w:p>
+                  </w:txbxContent>
+                </v:textbox>
+                <w10:wrap type="square" anchory="page"/>
+              </v:shape>
+            </w:pict>
+          </mc:Fallback>
+        </mc:AlternateContent>
+      </w:r>
+    </w:p>
+    <w:p>
+      <w:pPr>
+        <w:pStyle w:val="Cm"/>
+        <w:rPr>
+          <w:lang w:val="en-US"/>
+        </w:rPr>
+      </w:pPr>
+      <w:r>
+        <w:rPr>
+          <w:lang w:val="en-US"/>
+        </w:rPr>
+        <w:lastRenderedPageBreak/>
+        <w:t xml:space="preserve">Service Description </w:t>
+      </w:r>
+      <w:r>
+        <w:rPr>
+          <w:lang w:val="en-US"/>
+        </w:rPr>
+        <w:t>Overview</w:t>
+      </w:r>
+    </w:p>
+    <w:p>
+      <w:pPr>
+        <w:pStyle w:val="Szvegtrzs"/>
+        <w:rPr>
+          <w:lang w:val="en-US"/>
+        </w:rPr>
+      </w:pPr>
+      <w:r>
+        <w:rPr>
+          <w:lang w:val="en-US"/>
+        </w:rPr>
+        <w:t xml:space="preserve">This document describes </w:t>
+      </w:r>
+      <w:r>
+        <w:rPr>
+          <w:lang w:val="en-US"/>
+        </w:rPr>
+        <w:t xml:space="preserve">an </w:t>
+      </w:r>
+      <w:r>
+        <w:rPr>
+          <w:lang w:val="en-US"/>
+        </w:rPr>
+        <w:t xml:space="preserve">Arrowhead service, including its interfaces, </w:t>
+      </w:r>
+      <w:r>
+        <w:rPr>
+          <w:lang w:val="en-US"/>
+        </w:rPr>
+        <w:t>functions and information model.</w:t>
+      </w:r>
+    </w:p>
+    <w:p>
+      <w:pPr>
+        <w:pStyle w:val="Cm"/>
+        <w:rPr>
+          <w:lang w:val="en-US"/>
+        </w:rPr>
+      </w:pPr>
+      <w:r>
+        <w:rPr>
+          <w:lang w:val="en-US"/>
+        </w:rPr>
+        <w:t>Abstract Interfaces</w:t>
+      </w:r>
+    </w:p>
+    <w:p>
+      <w:pPr>
+        <w:pStyle w:val="Szvegtrzs"/>
+        <w:rPr>
+          <w:lang w:val="en-US" w:eastAsia="en-US"/>
+        </w:rPr>
+      </w:pPr>
+      <w:r>
+        <w:rPr>
+          <w:lang w:val="en-US" w:eastAsia="en-US"/>
+        </w:rPr>
+        <w:t xml:space="preserve">This Service provides three functionalities. </w:t>
+      </w:r>
+    </w:p>
+    <w:p>
+      <w:pPr>
+        <w:pStyle w:val="Cmsor1"/>
+        <w:rPr>
+          <w:rFonts w:eastAsiaTheme="minorEastAsia"/>
+        </w:rPr>
+      </w:pPr>
+      <w:r>
+        <w:rPr>
+          <w:rFonts w:eastAsiaTheme="minorEastAsia"/>
+        </w:rPr>
+        <w:t>Register / Publish</w:t>
+      </w:r>
+    </w:p>
+    <w:p>
+      <w:pPr>
+        <w:pStyle w:val="Szvegtrzs"/>
+        <w:rPr>
+          <w:lang w:val="en-US" w:eastAsia="en-US"/>
+        </w:rPr>
+      </w:pPr>
+      <w:r>
+        <w:rPr>
+          <w:lang w:val="en-US" w:eastAsia="en-US"/>
+        </w:rPr>
+        <w:t>The publish method is used to register services. The services</w:t>
+      </w:r>
+      <w:r>
+        <w:rPr>
+          <w:lang w:val="en-US" w:eastAsia="en-US"/>
+        </w:rPr>
+        <w:t xml:space="preserve"> will contain various metadata </w:t>
+      </w:r>
+      <w:r>
+        <w:rPr>
+          <w:lang w:val="en-US" w:eastAsia="en-US"/>
+        </w:rPr>
+        <w:t xml:space="preserve">as well as a physical endpoint. </w:t>
+      </w:r>
+    </w:p>
+    <w:p>
+      <w:pPr>
+        <w:pStyle w:val="Szvegtrzs"/>
+        <w:rPr>
+          <w:lang w:val="en-US" w:eastAsia="en-US"/>
+        </w:rPr>
+      </w:pPr>
+      <w:r>
+        <w:rPr>
+          <w:lang w:val="en-US" w:eastAsia="en-US"/>
+        </w:rPr>
+        <w:t>The various parameters are representing the endpoint information that should be registered.</w:t>
+      </w:r>
+    </w:p>
+    <w:p>
+      <w:pPr>
+        <w:pStyle w:val="Cmsor1"/>
+      </w:pPr>
+      <w:r>
+        <w:t>Unregister / Unpublish</w:t>
+      </w:r>
+    </w:p>
+    <w:p>
+      <w:pPr>
+        <w:pStyle w:val="Szvegtrzs"/>
+        <w:rPr>
+          <w:lang w:val="en-US" w:eastAsia="en-US"/>
+        </w:rPr>
+      </w:pPr>
+      <w:r>
+        <w:rPr>
+          <w:lang w:val="en-US" w:eastAsia="en-US"/>
+        </w:rPr>
+        <w:t xml:space="preserve">The </w:t>
+      </w:r>
+      <w:r>
+        <w:rPr>
+          <w:lang w:val="en-US" w:eastAsia="en-US"/>
+        </w:rPr>
+        <w:t>un</w:t>
+      </w:r>
+      <w:r>
+        <w:rPr>
+          <w:lang w:val="en-US" w:eastAsia="en-US"/>
+        </w:rPr>
+        <w:t xml:space="preserve">publish method is used to </w:t>
+      </w:r>
+      <w:r>
+        <w:rPr>
+          <w:lang w:val="en-US" w:eastAsia="en-US"/>
+        </w:rPr>
+        <w:t>unregister service instances that were previously registered in the Registry</w:t>
+      </w:r>
+      <w:r>
+        <w:rPr>
+          <w:lang w:val="en-US" w:eastAsia="en-US"/>
+        </w:rPr>
+        <w:t xml:space="preserve">. </w:t>
+      </w:r>
+    </w:p>
+    <w:p>
+      <w:pPr>
+        <w:pStyle w:val="Szvegtrzs"/>
+        <w:rPr>
+          <w:lang w:val="en-US" w:eastAsia="en-US"/>
+        </w:rPr>
+      </w:pPr>
+      <w:r>
+        <w:rPr>
+          <w:lang w:val="en-US" w:eastAsia="en-US"/>
+        </w:rPr>
+        <w:t xml:space="preserve">The instance parameter is representing the endpoint information that should be </w:t>
+      </w:r>
+      <w:r>
+        <w:rPr>
+          <w:lang w:val="en-US" w:eastAsia="en-US"/>
+        </w:rPr>
+        <w:t>removed.</w:t>
+      </w:r>
+    </w:p>
+    <w:p>
+      <w:pPr>
+        <w:pStyle w:val="Cmsor1"/>
+      </w:pPr>
+      <w:r>
+        <w:t>Query / Lookup</w:t>
+      </w:r>
+    </w:p>
+    <w:p>
+      <w:pPr>
+        <w:pStyle w:val="Szvegtrzs"/>
+        <w:rPr>
+          <w:lang w:val="en-US" w:eastAsia="en-US"/>
+        </w:rPr>
+      </w:pPr>
+      <w:r>
+        <w:rPr>
+          <w:lang w:val="en-US" w:eastAsia="en-US"/>
+        </w:rPr>
+        <w:t>The Lookup method is used to find and translate a symbolic service name into a physical endpoint, for example an IP address and a port.</w:t>
+      </w:r>
+    </w:p>
+    <w:p>
+      <w:pPr>
+        <w:pStyle w:val="Szvegtrzs"/>
+        <w:rPr>
+          <w:lang w:val="en-US" w:eastAsia="en-US"/>
+        </w:rPr>
+      </w:pPr>
+      <w:r>
+        <w:rPr>
+          <w:lang w:val="en-US" w:eastAsia="en-US"/>
+        </w:rPr>
+        <w:t>The query parameter is used to request a subset of all the registered services fulfilling the demand of the user of the service.</w:t>
+      </w:r>
+    </w:p>
+    <w:p>
+      <w:pPr>
+        <w:pStyle w:val="Szvegtrzs"/>
+        <w:rPr>
+          <w:lang w:val="en-US" w:eastAsia="en-US"/>
+        </w:rPr>
+      </w:pPr>
+      <w:r>
+        <w:rPr>
+          <w:lang w:val="en-US" w:eastAsia="en-US"/>
+        </w:rPr>
+        <w:t>The returned listing contains service endpoints that have been fulfilling the query.</w:t>
+      </w:r>
+    </w:p>
+    <w:p>
+      <w:pPr>
+        <w:pStyle w:val="Cm"/>
+        <w:rPr>
+          <w:lang w:val="en-US"/>
+        </w:rPr>
+      </w:pPr>
+      <w:r>
+        <w:rPr>
+          <w:lang w:val="en-US"/>
+        </w:rPr>
+        <w:t>Abstract Information Model</w:t>
+      </w:r>
+    </w:p>
+    <w:p>
+      <w:pPr>
+        <w:pStyle w:val="Szvegtrzs"/>
+        <w:rPr>
+          <w:lang w:val="en-US"/>
+        </w:rPr>
+      </w:pPr>
+      <w:r>
+        <w:rPr>
+          <w:lang w:val="en-US"/>
+        </w:rPr>
+        <w:t>A ServiceRegistry e</w:t>
+      </w:r>
+      <w:r>
+        <w:rPr>
+          <w:lang w:val="en-US"/>
+        </w:rPr>
+        <w:t xml:space="preserve">ntry contains the following information, as presented in Table 1. This is the payload that needs to be sent when registering or removing an entry from the Registry. </w:t>
+      </w:r>
+    </w:p>
+    <w:p>
+      <w:pPr>
+        <w:pStyle w:val="Szvegtrzs"/>
+        <w:rPr>
+          <w:lang w:val="en-US"/>
+        </w:rPr>
+      </w:pPr>
+    </w:p>
+    <w:p>
+      <w:pPr>
+        <w:pStyle w:val="Kpalrs"/>
+        <w:rPr>
+          <w:lang w:val="en-US"/>
+        </w:rPr>
+      </w:pPr>
+      <w:r>
+        <w:rPr>
+          <w:lang w:val="en-US"/>
+        </w:rPr>
+        <w:t xml:space="preserve">Table </w:t>
+      </w:r>
+      <w:r>
+        <w:fldChar w:fldCharType="begin"/>
+      </w:r>
+      <w:r>
+        <w:rPr>
+          <w:lang w:val="en-US"/>
+        </w:rPr>
+        <w:instrText xml:space="preserve"> SEQ Table \* ARABIC </w:instrText>
+      </w:r>
+      <w:r>
+        <w:fldChar w:fldCharType="separate"/>
+      </w:r>
+      <w:r>
+        <w:rPr>
+          <w:noProof/>
+          <w:lang w:val="en-US"/>
+        </w:rPr>
+        <w:t>1</w:t>
+      </w:r>
+      <w:r>
+        <w:rPr>
+          <w:noProof/>
+        </w:rPr>
+        <w:fldChar w:fldCharType="end"/>
+      </w:r>
+      <w:r>
+        <w:rPr>
+          <w:lang w:val="en-US"/>
+        </w:rPr>
+        <w:t xml:space="preserve"> </w:t>
+      </w:r>
+      <w:r>
+        <w:rPr>
+          <w:lang w:val="en-US"/>
+        </w:rPr>
+        <w:t>ServiceRegistryEntry</w:t>
+      </w:r>
+      <w:r>
+        <w:rPr>
+          <w:lang w:val="en-US"/>
+        </w:rPr>
+        <w:t xml:space="preserve"> type description</w:t>
+      </w:r>
+    </w:p>
+    <w:tbl>
+      <w:tblPr>
+        <w:tblStyle w:val="Rcsostblzat"/>
+        <w:tblW w:w="0" w:type="auto"/>
+        <w:tblLook w:val="04A0" w:firstRow="1" w:lastRow="0" w:firstColumn="1" w:lastColumn="0" w:noHBand="0" w:noVBand="1"/>
+      </w:tblPr>
+      <w:tblGrid>
+        <w:gridCol w:w="2123"/>
+        <w:gridCol w:w="6648"/>
+      </w:tblGrid>
+      <w:tr>
+        <w:tc>
+          <w:tcPr>
+            <w:tcW w:w="1668" w:type="dxa"/>
+            <w:shd w:val="clear" w:color="auto" w:fill="D9D9D9" w:themeFill="background1" w:themeFillShade="D9"/>
+          </w:tcPr>
+          <w:p>
+            <w:pPr>
+              <w:pStyle w:val="Szvegtrzs"/>
+              <w:rPr>
+                <w:b/>
+              </w:rPr>
+            </w:pPr>
+            <w:r>
+              <w:rPr>
+                <w:b/>
+              </w:rPr>
+              <w:t>Field</w:t>
+            </w:r>
+          </w:p>
+        </w:tc>
+        <w:tc>
+          <w:tcPr>
+            <w:tcW w:w="7253" w:type="dxa"/>
+            <w:shd w:val="clear" w:color="auto" w:fill="D9D9D9" w:themeFill="background1" w:themeFillShade="D9"/>
+          </w:tcPr>
+          <w:p>
+            <w:pPr>
+              <w:pStyle w:val="Szvegtrzs"/>
+              <w:rPr>
+                <w:b/>
+              </w:rPr>
+            </w:pPr>
+            <w:r>
+              <w:rPr>
+                <w:b/>
+              </w:rPr>
+              <w:t>Description</w:t>
+            </w:r>
+          </w:p>
+        </w:tc>
+      </w:tr>
+      <w:tr>
+        <w:tc>
+          <w:tcPr>
+            <w:tcW w:w="1668" w:type="dxa"/>
+          </w:tcPr>
+          <w:p>
+            <w:pPr>
+              <w:pStyle w:val="Szvegtrzs"/>
+            </w:pPr>
+            <w:r>
+              <w:t>ProvidedService: ArrowheadService</w:t>
+            </w:r>
+          </w:p>
+        </w:tc>
+        <w:tc>
+          <w:tcPr>
+            <w:tcW w:w="7253" w:type="dxa"/>
+          </w:tcPr>
+          <w:p>
+            <w:pPr>
+              <w:pStyle w:val="Szvegtrzs"/>
+            </w:pPr>
+            <w:r>
+              <w:t>The Arrowhead Service object that is provided (SD and supported IDD-s)</w:t>
+            </w:r>
+            <w:r>
+              <w:t>.</w:t>
+            </w:r>
+          </w:p>
+        </w:tc>
+      </w:tr>
+      <w:tr>
+        <w:tc>
+          <w:tcPr>
+            <w:tcW w:w="1668" w:type="dxa"/>
+          </w:tcPr>
+          <w:p>
+            <w:pPr>
+              <w:pStyle w:val="Szvegtrzs"/>
+            </w:pPr>
+            <w:r>
+              <w:t>Provider: ArrowheadSystem</w:t>
+            </w:r>
+          </w:p>
+        </w:tc>
+        <w:tc>
+          <w:tcPr>
+            <w:tcW w:w="7253" w:type="dxa"/>
+          </w:tcPr>
+          <w:p>
+            <w:pPr>
+              <w:pStyle w:val="Szvegtrzs"/>
+            </w:pPr>
+            <w:r>
+              <w:t>ArrowheadSystem that is providing the Service.</w:t>
+            </w:r>
+          </w:p>
+        </w:tc>
+      </w:tr>
+      <w:tr>
+        <w:tc>
+          <w:tcPr>
+            <w:tcW w:w="1668" w:type="dxa"/>
+          </w:tcPr>
+          <w:p>
+            <w:pPr>
+              <w:pStyle w:val="Szvegtrzs"/>
+            </w:pPr>
+            <w:r>
+              <w:lastRenderedPageBreak/>
+              <w:t>Port: Integer</w:t>
+            </w:r>
+          </w:p>
+        </w:tc>
+        <w:tc>
+          <w:tcPr>
+            <w:tcW w:w="7253" w:type="dxa"/>
+          </w:tcPr>
+          <w:p>
+            <w:pPr>
+              <w:pStyle w:val="Szvegtrzs"/>
+            </w:pPr>
+            <w:r>
+              <w:t>The port where the provided service can be consumed.</w:t>
+            </w:r>
+          </w:p>
+        </w:tc>
+      </w:tr>
+      <w:tr>
+        <w:tc>
+          <w:tcPr>
+            <w:tcW w:w="1668" w:type="dxa"/>
+          </w:tcPr>
+          <w:p>
+            <w:pPr>
+              <w:pStyle w:val="Szvegtrzs"/>
+            </w:pPr>
+            <w:r>
+              <w:t>S</w:t>
+            </w:r>
+            <w:r>
+              <w:t>erviceURI: String</w:t>
+            </w:r>
+          </w:p>
+        </w:tc>
+        <w:tc>
+          <w:tcPr>
+            <w:tcW w:w="7253" w:type="dxa"/>
+          </w:tcPr>
+          <w:p>
+            <w:pPr>
+              <w:pStyle w:val="Szvegtrzs"/>
+            </w:pPr>
+            <w:r>
+              <w:t xml:space="preserve">The </w:t>
+            </w:r>
+            <w:r>
+              <w:t>subpath</w:t>
+            </w:r>
+            <w:r>
+              <w:t xml:space="preserve"> of the Service within the </w:t>
+            </w:r>
+            <w:r>
+              <w:t>host (</w:t>
+            </w:r>
+            <w:r>
+              <w:t>address:port</w:t>
+            </w:r>
+            <w:r>
+              <w:t>)</w:t>
+            </w:r>
+            <w:r>
+              <w:t xml:space="preserve"> of the Provider.</w:t>
+            </w:r>
+            <w:r>
+              <w:t xml:space="preserve"> This can be a REST URL or MQTT topic name for example.</w:t>
+            </w:r>
+            <w:bookmarkStart w:id="0" w:name="_GoBack"/>
+            <w:bookmarkEnd w:id="0"/>
+          </w:p>
+        </w:tc>
+      </w:tr>
+      <w:tr>
+        <w:tc>
+          <w:tcPr>
+            <w:tcW w:w="1668" w:type="dxa"/>
+          </w:tcPr>
+          <w:p>
+            <w:pPr>
+              <w:pStyle w:val="Szvegtrzs"/>
+            </w:pPr>
+            <w:r>
+              <w:t xml:space="preserve">Version: </w:t>
+            </w:r>
+            <w:r>
+              <w:t>Integer</w:t>
+            </w:r>
+          </w:p>
+        </w:tc>
+        <w:tc>
+          <w:tcPr>
+            <w:tcW w:w="7253" w:type="dxa"/>
+          </w:tcPr>
+          <w:p>
+            <w:pPr>
+              <w:pStyle w:val="Szvegtrzs"/>
+            </w:pPr>
+            <w:r>
+              <w:t>The version numbering of the Service provided.</w:t>
+            </w:r>
+          </w:p>
+        </w:tc>
+      </w:tr>
+      <w:tr>
+        <w:tc>
+          <w:tcPr>
+            <w:tcW w:w="1668" w:type="dxa"/>
+          </w:tcPr>
+          <w:p>
+            <w:pPr>
+              <w:pStyle w:val="Szvegtrzs"/>
+            </w:pPr>
+            <w:r>
+              <w:t xml:space="preserve">UDP: </w:t>
+            </w:r>
+            <w:r>
+              <w:t>Boolean</w:t>
+            </w:r>
+          </w:p>
+        </w:tc>
+        <w:tc>
+          <w:tcPr>
+            <w:tcW w:w="7253" w:type="dxa"/>
+          </w:tcPr>
+          <w:p>
+            <w:pPr>
+              <w:pStyle w:val="Szvegtrzs"/>
+            </w:pPr>
+            <w:r>
+              <w:t xml:space="preserve">True, if the service is provided via UDP. By default, it is false. </w:t>
+            </w:r>
+          </w:p>
+        </w:tc>
+      </w:tr>
+      <w:tr>
+        <w:tc>
+          <w:tcPr>
+            <w:tcW w:w="1668" w:type="dxa"/>
+          </w:tcPr>
+          <w:p>
+            <w:pPr>
+              <w:pStyle w:val="Szvegtrzs"/>
+            </w:pPr>
+            <w:r>
+              <w:t>Ttl: Integer</w:t>
+            </w:r>
+          </w:p>
+        </w:tc>
+        <w:tc>
+          <w:tcPr>
+            <w:tcW w:w="7253" w:type="dxa"/>
+          </w:tcPr>
+          <w:p>
+            <w:pPr>
+              <w:pStyle w:val="Szvegtrzs"/>
+            </w:pPr>
+            <w:r>
+              <w:t>Service validity time period expressed in seconds. This gets converted to a date-time, and stored in the database.</w:t>
+            </w:r>
+          </w:p>
+        </w:tc>
+      </w:tr>
+      <w:tr>
+        <w:tc>
+          <w:tcPr>
+            <w:tcW w:w="1668" w:type="dxa"/>
+          </w:tcPr>
+          <w:p>
+            <w:pPr>
+              <w:pStyle w:val="Szvegtrzs"/>
+            </w:pPr>
+            <w:r>
+              <w:t>Metadata: String</w:t>
+            </w:r>
+          </w:p>
+        </w:tc>
+        <w:tc>
+          <w:tcPr>
+            <w:tcW w:w="7253" w:type="dxa"/>
+          </w:tcPr>
+          <w:p>
+            <w:pPr>
+              <w:pStyle w:val="Szvegtrzs"/>
+            </w:pPr>
+            <w:r>
+              <w:t xml:space="preserve">Metadata belonging to a service/provider pair. </w:t>
+            </w:r>
+          </w:p>
+        </w:tc>
+      </w:tr>
+    </w:tbl>
+    <w:p>
+      <w:pPr>
+        <w:pStyle w:val="Szvegtrzs"/>
+        <w:rPr>
+          <w:lang w:val="en-US"/>
+        </w:rPr>
+      </w:pPr>
+    </w:p>
+    <w:p>
+      <w:pPr>
+        <w:pStyle w:val="Szvegtrzs"/>
+        <w:rPr>
+          <w:lang w:val="en-US"/>
+        </w:rPr>
+      </w:pPr>
+      <w:r>
+        <w:rPr>
+          <w:lang w:val="en-US"/>
+        </w:rPr>
+        <w:t>Metadata key-values are stored in a single string, with the following syntax:</w:t>
+      </w:r>
+    </w:p>
+    <w:p>
+      <w:pPr>
+        <w:pStyle w:val="Szvegtrzs"/>
+        <w:jc w:val="center"/>
+        <w:rPr>
+          <w:b/>
+          <w:i/>
+          <w:noProof/>
+          <w:lang w:val="en-US"/>
+        </w:rPr>
+      </w:pPr>
+      <w:r>
+        <w:rPr>
+          <w:b/>
+          <w:i/>
+          <w:noProof/>
+          <w:lang w:val="en-US"/>
+        </w:rPr>
+        <w:t>“&lt;key1&gt;=&lt;value1&gt;,&lt;key2&gt;=&lt;value2&gt;,</w:t>
+      </w:r>
+      <w:r>
+        <w:rPr>
+          <w:b/>
+          <w:i/>
+          <w:noProof/>
+          <w:lang w:val="en-US"/>
+        </w:rPr>
+        <w:t>&lt;key3&gt;=&lt;value3&gt;”</w:t>
+      </w:r>
+    </w:p>
+    <w:p>
+      <w:pPr>
+        <w:pStyle w:val="Szvegtrzs"/>
+        <w:rPr>
+          <w:lang w:val="en-US"/>
+        </w:rPr>
+      </w:pPr>
+      <w:r>
+        <w:rPr>
+          <w:lang w:val="en-US"/>
+        </w:rPr>
+        <w:t xml:space="preserve">Services that can only be consumed in a secure manner (via HTTPS) have a mandatory “security” metadata key, with possibles values: “certificate” or “token”. The </w:t>
+      </w:r>
+      <w:bookmarkStart w:id="1" w:name="OLE_LINK2"/>
+      <w:bookmarkStart w:id="2" w:name="OLE_LINK3"/>
+      <w:r>
+        <w:rPr>
+          <w:lang w:val="en-US"/>
+        </w:rPr>
+        <w:t>presence</w:t>
+      </w:r>
+      <w:bookmarkEnd w:id="1"/>
+      <w:bookmarkEnd w:id="2"/>
+      <w:r>
+        <w:rPr>
+          <w:lang w:val="en-US"/>
+        </w:rPr>
+        <w:t xml:space="preserve"> of this metadata i</w:t>
+      </w:r>
+      <w:r>
+        <w:rPr>
+          <w:lang w:val="en-US"/>
+        </w:rPr>
+        <w:t>s required by this generation of the Arrowhead</w:t>
+      </w:r>
+      <w:r>
+        <w:rPr>
+          <w:lang w:val="en-US"/>
+        </w:rPr>
+        <w:t xml:space="preserve"> framework, to </w:t>
+      </w:r>
+      <w:r>
+        <w:rPr>
+          <w:lang w:val="en-US"/>
+        </w:rPr>
+        <w:t xml:space="preserve">facilitate </w:t>
+      </w:r>
+      <w:r>
+        <w:rPr>
+          <w:lang w:val="en-US"/>
+        </w:rPr>
+        <w:t>the orchestration process.</w:t>
+      </w:r>
+    </w:p>
+    <w:p>
+      <w:pPr>
+        <w:pStyle w:val="Szvegtrzs"/>
+        <w:rPr>
+          <w:lang w:val="en-US"/>
+        </w:rPr>
+      </w:pPr>
+    </w:p>
+    <w:p>
+      <w:pPr>
+        <w:pStyle w:val="Szvegtrzs"/>
+        <w:rPr>
+          <w:lang w:val="en-US"/>
+        </w:rPr>
+      </w:pPr>
+      <w:r>
+        <w:rPr>
+          <w:lang w:val="en-US"/>
+        </w:rPr>
+        <w:t xml:space="preserve">The other payload is related to querying (lookup) of the Registry contents. </w:t>
+      </w:r>
+    </w:p>
+    <w:p>
+      <w:pPr>
+        <w:pStyle w:val="Szvegtrzs"/>
+        <w:rPr>
+          <w:lang w:val="en-US"/>
+        </w:rPr>
+      </w:pPr>
+    </w:p>
+    <w:p>
+      <w:pPr>
+        <w:pStyle w:val="Kpalrs"/>
+        <w:rPr>
+          <w:lang w:val="en-US"/>
+        </w:rPr>
+      </w:pPr>
+      <w:r>
+        <w:rPr>
+          <w:lang w:val="en-US"/>
+        </w:rPr>
+        <w:t xml:space="preserve">Table </w:t>
+      </w:r>
+      <w:r>
+        <w:t>2</w:t>
+      </w:r>
+      <w:r>
+        <w:rPr>
+          <w:lang w:val="en-US"/>
+        </w:rPr>
+        <w:t xml:space="preserve"> </w:t>
+      </w:r>
+      <w:r>
+        <w:rPr>
+          <w:lang w:val="en-US"/>
+        </w:rPr>
+        <w:t>ServiceQueryForm</w:t>
+      </w:r>
+      <w:r>
+        <w:rPr>
+          <w:lang w:val="en-US"/>
+        </w:rPr>
+        <w:t xml:space="preserve"> type description</w:t>
+      </w:r>
+    </w:p>
+    <w:tbl>
+      <w:tblPr>
+        <w:tblStyle w:val="Rcsostblzat"/>
+        <w:tblW w:w="0" w:type="auto"/>
+        <w:tblLook w:val="04A0" w:firstRow="1" w:lastRow="0" w:firstColumn="1" w:lastColumn="0" w:noHBand="0" w:noVBand="1"/>
+      </w:tblPr>
+      <w:tblGrid>
+        <w:gridCol w:w="2123"/>
+        <w:gridCol w:w="6648"/>
+      </w:tblGrid>
+      <w:tr>
+        <w:tc>
+          <w:tcPr>
+            <w:tcW w:w="2123" w:type="dxa"/>
+            <w:shd w:val="clear" w:color="auto" w:fill="D9D9D9" w:themeFill="background1" w:themeFillShade="D9"/>
+          </w:tcPr>
+          <w:p>
+            <w:pPr>
+              <w:pStyle w:val="Szvegtrzs"/>
+              <w:rPr>
+                <w:b/>
+              </w:rPr>
+            </w:pPr>
+            <w:r>
+              <w:rPr>
+                <w:b/>
+              </w:rPr>
+              <w:t>Field</w:t>
+            </w:r>
+          </w:p>
+        </w:tc>
+        <w:tc>
+          <w:tcPr>
+            <w:tcW w:w="6648" w:type="dxa"/>
+            <w:shd w:val="clear" w:color="auto" w:fill="D9D9D9" w:themeFill="background1" w:themeFillShade="D9"/>
+          </w:tcPr>
+          <w:p>
+            <w:pPr>
+              <w:pStyle w:val="Szvegtrzs"/>
+              <w:rPr>
+                <w:b/>
+              </w:rPr>
+            </w:pPr>
+            <w:r>
+              <w:rPr>
+                <w:b/>
+              </w:rPr>
+              <w:t>Description</w:t>
+            </w:r>
+          </w:p>
+        </w:tc>
+      </w:tr>
+      <w:tr>
+        <w:tc>
+          <w:tcPr>
+            <w:tcW w:w="2123" w:type="dxa"/>
+          </w:tcPr>
+          <w:p>
+            <w:pPr>
+              <w:pStyle w:val="Szvegtrzs"/>
+            </w:pPr>
+            <w:r>
+              <w:t>Service: ArrowheadService</w:t>
+            </w:r>
+          </w:p>
+        </w:tc>
+        <w:tc>
+          <w:tcPr>
+            <w:tcW w:w="6648" w:type="dxa"/>
+          </w:tcPr>
+          <w:p>
+            <w:pPr>
+              <w:pStyle w:val="Szvegtrzs"/>
+            </w:pPr>
+            <w:r>
+              <w:t>The Arrowhead Service object that is looked for (SD and supported IDD-s)</w:t>
+            </w:r>
+          </w:p>
+        </w:tc>
+      </w:tr>
+      <w:tr>
+        <w:tc>
+          <w:tcPr>
+            <w:tcW w:w="2123" w:type="dxa"/>
+          </w:tcPr>
+          <w:p>
+            <w:pPr>
+              <w:pStyle w:val="Szvegtrzs"/>
+            </w:pPr>
+            <w:r>
+              <w:t xml:space="preserve">MetadataSearch: </w:t>
+            </w:r>
+            <w:r>
+              <w:t>Boolean</w:t>
+            </w:r>
+          </w:p>
+        </w:tc>
+        <w:tc>
+          <w:tcPr>
+            <w:tcW w:w="6648" w:type="dxa"/>
+          </w:tcPr>
+          <w:p>
+            <w:pPr>
+              <w:pStyle w:val="Szvegtrzs"/>
+            </w:pPr>
+            <w:r>
+              <w:t>True, if service metadata shall be taken into account during query.</w:t>
+            </w:r>
+          </w:p>
+        </w:tc>
+      </w:tr>
+      <w:tr>
+        <w:tc>
+          <w:tcPr>
+            <w:tcW w:w="2123" w:type="dxa"/>
+          </w:tcPr>
+          <w:p>
+            <w:pPr>
+              <w:pStyle w:val="Szvegtrzs"/>
+            </w:pPr>
+            <w:r>
+              <w:t xml:space="preserve">PingProviders: </w:t>
+            </w:r>
+            <w:r>
+              <w:t>Boolean</w:t>
+            </w:r>
+          </w:p>
+        </w:tc>
+        <w:tc>
+          <w:tcPr>
+            <w:tcW w:w="6648" w:type="dxa"/>
+          </w:tcPr>
+          <w:p>
+            <w:pPr>
+              <w:pStyle w:val="Szvegtrzs"/>
+            </w:pPr>
+            <w:r>
+              <w:t xml:space="preserve">True, if the selected (query fitting) Application Systems shall be pinged to see if they’re alive. </w:t>
+            </w:r>
+          </w:p>
+        </w:tc>
+      </w:tr>
+      <w:tr>
+        <w:tc>
+          <w:tcPr>
+            <w:tcW w:w="2123" w:type="dxa"/>
+          </w:tcPr>
+          <w:p>
+            <w:pPr>
+              <w:pStyle w:val="Szvegtrzs"/>
+            </w:pPr>
+            <w:r>
+              <w:t xml:space="preserve">Version: </w:t>
+            </w:r>
+            <w:r>
+              <w:t>Integer</w:t>
+            </w:r>
+          </w:p>
+        </w:tc>
+        <w:tc>
+          <w:tcPr>
+            <w:tcW w:w="6648" w:type="dxa"/>
+          </w:tcPr>
+          <w:p>
+            <w:pPr>
+              <w:pStyle w:val="Szvegtrzs"/>
+            </w:pPr>
+            <w:r>
+              <w:t xml:space="preserve">The minimum version of the Service we are looking for. </w:t>
+            </w:r>
+          </w:p>
+        </w:tc>
+      </w:tr>
+    </w:tbl>
+    <w:p>
+      <w:pPr>
+        <w:pStyle w:val="Szvegtrzs"/>
+        <w:rPr>
+          <w:lang w:val="en-US"/>
+        </w:rPr>
+      </w:pPr>
+    </w:p>
+    <w:p>
+      <w:pPr>
+        <w:pStyle w:val="Szvegtrzs"/>
+        <w:rPr>
+          <w:lang w:val="en-US"/>
+        </w:rPr>
+      </w:pPr>
+      <w:r>
+        <w:rPr>
+          <w:lang w:val="en-US"/>
+        </w:rPr>
+        <w:t>When this Service is accessed via DNS, the following naming conventions ensure the interoperability with the Arrowhead framework:</w:t>
+      </w:r>
+    </w:p>
+    <w:p>
+      <w:pPr>
+        <w:pStyle w:val="Szvegtrzs"/>
+        <w:rPr>
+          <w:lang w:val="en-US"/>
+        </w:rPr>
+      </w:pPr>
+    </w:p>
+    <w:p>
+      <w:pPr>
+        <w:pStyle w:val="Szvegtrzs"/>
+        <w:rPr>
+          <w:lang w:val="en-US"/>
+        </w:rPr>
+      </w:pPr>
+      <w:r>
+        <w:rPr>
+          <w:lang w:val="en-US"/>
+        </w:rPr>
+        <w:t xml:space="preserve">1. Entry naming (SRV record): </w:t>
+      </w:r>
+    </w:p>
+    <w:p>
+      <w:pPr>
+        <w:pStyle w:val="Szvegtrzs"/>
+        <w:jc w:val="center"/>
+        <w:rPr>
+          <w:b/>
+          <w:i/>
+          <w:noProof/>
+          <w:lang w:val="en-US"/>
+        </w:rPr>
+      </w:pPr>
+      <w:r>
+        <w:rPr>
+          <w:b/>
+          <w:i/>
+          <w:noProof/>
+          <w:lang w:val="en-US"/>
+        </w:rPr>
+        <w:t>&lt;</w:t>
+      </w:r>
+      <w:r>
+        <w:rPr>
+          <w:b/>
+          <w:i/>
+          <w:noProof/>
+          <w:lang w:val="en-US"/>
+        </w:rPr>
+        <w:t>systemName&gt;.</w:t>
+      </w:r>
+    </w:p>
+    <w:p>
+      <w:pPr>
+        <w:pStyle w:val="Szvegtrzs"/>
+        <w:jc w:val="center"/>
+        <w:rPr>
+          <w:b/>
+          <w:i/>
+          <w:noProof/>
+          <w:lang w:val="en-US"/>
+        </w:rPr>
+      </w:pPr>
+      <w:r>
+        <w:rPr>
+          <w:b/>
+          <w:i/>
+          <w:noProof/>
+          <w:lang w:val="en-US"/>
+        </w:rPr>
+        <w:t>_ahf-&lt;serviceDefinition&gt;</w:t>
+      </w:r>
+      <w:r>
+        <w:rPr>
+          <w:b/>
+          <w:i/>
+          <w:noProof/>
+          <w:lang w:val="en-US"/>
+        </w:rPr>
+        <w:t>_&lt;</w:t>
+      </w:r>
+      <w:r>
+        <w:rPr>
+          <w:b/>
+          <w:i/>
+          <w:noProof/>
+          <w:lang w:val="en-US"/>
+        </w:rPr>
+        <w:t>interface&gt;.</w:t>
+      </w:r>
+    </w:p>
+    <w:p>
+      <w:pPr>
+        <w:pStyle w:val="Szvegtrzs"/>
+        <w:jc w:val="center"/>
+        <w:rPr>
+          <w:b/>
+          <w:i/>
+          <w:noProof/>
+          <w:lang w:val="en-US"/>
+        </w:rPr>
+      </w:pPr>
+      <w:r>
+        <w:rPr>
+          <w:b/>
+          <w:i/>
+          <w:noProof/>
+          <w:lang w:val="en-US"/>
+        </w:rPr>
+        <w:t>_&lt;transport&gt;.</w:t>
+      </w:r>
+    </w:p>
+    <w:p>
+      <w:pPr>
+        <w:pStyle w:val="Szvegtrzs"/>
+        <w:jc w:val="center"/>
+        <w:rPr>
+          <w:b/>
+          <w:i/>
+          <w:noProof/>
+          <w:lang w:val="en-US"/>
+        </w:rPr>
+      </w:pPr>
+      <w:r>
+        <w:rPr>
+          <w:b/>
+          <w:i/>
+          <w:noProof/>
+          <w:lang w:val="en-US"/>
+        </w:rPr>
+        <w:t>&lt;cloudName&gt;.&lt;operator&gt;.</w:t>
+      </w:r>
+      <w:r>
+        <w:rPr>
+          <w:b/>
+          <w:i/>
+          <w:noProof/>
+          <w:lang w:val="en-US"/>
+        </w:rPr>
+        <w:t>&lt;topLevelDomain&gt;</w:t>
+      </w:r>
+    </w:p>
+    <w:p>
+      <w:pPr>
+        <w:pStyle w:val="Szvegtrzs"/>
+        <w:rPr>
+          <w:noProof/>
+          <w:lang w:val="en-US"/>
+        </w:rPr>
+      </w:pPr>
+      <w:r>
+        <w:rPr>
+          <w:lang w:val="en-US"/>
+        </w:rPr>
+        <w:t>2</w:t>
+      </w:r>
+      <w:r>
+        <w:rPr>
+          <w:noProof/>
+          <w:lang w:val="en-US"/>
+        </w:rPr>
+        <w:t>. TXT field is to filled out the following way:</w:t>
+      </w:r>
+    </w:p>
+    <w:p>
+      <w:pPr>
+        <w:pStyle w:val="Szvegtrzs"/>
+        <w:numPr>
+          <w:ilvl w:val="0"/>
+          <w:numId w:val="6"/>
+        </w:numPr>
+        <w:rPr>
+          <w:noProof/>
+          <w:lang w:val="en-US"/>
+        </w:rPr>
+      </w:pPr>
+      <w:r>
+        <w:rPr>
+          <w:noProof/>
+          <w:lang w:val="en-US"/>
+        </w:rPr>
+        <w:t xml:space="preserve"> </w:t>
+      </w:r>
+      <w:r>
+        <w:rPr>
+          <w:noProof/>
+          <w:lang w:val="en-US"/>
+        </w:rPr>
+        <w:t>“ahsysname” = &lt;systemName&gt;</w:t>
+      </w:r>
+    </w:p>
+    <w:p>
+      <w:pPr>
+        <w:pStyle w:val="Szvegtrzs"/>
+        <w:numPr>
+          <w:ilvl w:val="0"/>
+          <w:numId w:val="6"/>
+        </w:numPr>
+        <w:rPr>
+          <w:noProof/>
+          <w:lang w:val="en-US"/>
+        </w:rPr>
+      </w:pPr>
+      <w:r>
+        <w:rPr>
+          <w:noProof/>
+          <w:lang w:val="en-US"/>
+        </w:rPr>
+        <w:t>“ahsysauth” = &lt;authInfo&gt;</w:t>
+      </w:r>
+    </w:p>
+    <w:p>
+      <w:pPr>
+        <w:pStyle w:val="Szvegtrzs"/>
+        <w:numPr>
+          <w:ilvl w:val="0"/>
+          <w:numId w:val="6"/>
+        </w:numPr>
+        <w:rPr>
+          <w:noProof/>
+          <w:lang w:val="en-US"/>
+        </w:rPr>
+      </w:pPr>
+      <w:r>
+        <w:rPr>
+          <w:noProof/>
+          <w:lang w:val="en-US"/>
+        </w:rPr>
+        <w:t>“path” = &lt;serviceURI&gt;</w:t>
+      </w:r>
+    </w:p>
+    <w:p>
+      <w:pPr>
+        <w:pStyle w:val="Szvegtrzs"/>
+        <w:numPr>
+          <w:ilvl w:val="0"/>
+          <w:numId w:val="6"/>
+        </w:numPr>
+        <w:rPr>
+          <w:noProof/>
+          <w:lang w:val="en-US"/>
+        </w:rPr>
+      </w:pPr>
+      <w:r>
+        <w:rPr>
+          <w:noProof/>
+          <w:lang w:val="en-US"/>
+        </w:rPr>
+        <w:t>Service metadata key-values: “ahsrvmetad_&lt;Key&gt;” = “&lt;Value&gt;”</w:t>
+      </w:r>
+    </w:p>
+    <w:p>
+      <w:pPr>
+        <w:pStyle w:val="Szvegtrzs"/>
+        <w:numPr>
+          <w:ilvl w:val="0"/>
+          <w:numId w:val="6"/>
+        </w:numPr>
+        <w:rPr>
+          <w:noProof/>
+          <w:lang w:val="en-US"/>
+        </w:rPr>
+      </w:pPr>
+      <w:r>
+        <w:rPr>
+          <w:noProof/>
+          <w:lang w:val="en-US"/>
+        </w:rPr>
+        <w:t>“txtvers” = “&lt;version&gt;”</w:t>
+      </w:r>
+    </w:p>
+    <w:p>
+      <w:pPr>
+        <w:pStyle w:val="Szvegtrzs"/>
+        <w:rPr>
+          <w:lang w:val="en-US"/>
+        </w:rPr>
+      </w:pPr>
+    </w:p>
+    <w:p>
+      <w:pPr>
+        <w:pStyle w:val="Cm"/>
+        <w:rPr>
+          <w:lang w:val="en-US"/>
+        </w:rPr>
+      </w:pPr>
+      <w:r>
+        <w:rPr>
+          <w:lang w:val="en-US"/>
+        </w:rPr>
+        <w:lastRenderedPageBreak/>
+        <w:t>Non-functional Requirements</w:t>
+      </w:r>
+    </w:p>
+    <w:p>
+      <w:pPr>
+        <w:pStyle w:val="Szvegtrzs"/>
+        <w:rPr>
+          <w:lang w:val="en-US"/>
+        </w:rPr>
+      </w:pPr>
+      <w:r>
+        <w:rPr>
+          <w:lang w:val="en-US"/>
+        </w:rPr>
+        <w:t>The Service</w:t>
+      </w:r>
+      <w:r>
+        <w:rPr>
+          <w:lang w:val="en-US"/>
+        </w:rPr>
+        <w:t xml:space="preserve"> </w:t>
+      </w:r>
+      <w:r>
+        <w:rPr>
+          <w:lang w:val="en-US"/>
+        </w:rPr>
+        <w:t>Registry must be available first, during Core System start.</w:t>
+      </w:r>
+      <w:r>
+        <w:rPr>
+          <w:lang w:val="en-US"/>
+        </w:rPr>
+        <w:t xml:space="preserve"> This way, the </w:t>
+      </w:r>
+      <w:r>
+        <w:rPr>
+          <w:lang w:val="en-US"/>
+        </w:rPr>
+        <w:t>other Core Systems</w:t>
+      </w:r>
+      <w:r>
+        <w:rPr>
+          <w:lang w:val="en-US"/>
+        </w:rPr>
+        <w:t xml:space="preserve"> can register </w:t>
+      </w:r>
+      <w:r>
+        <w:rPr>
+          <w:lang w:val="en-US"/>
+        </w:rPr>
+        <w:t>their</w:t>
+      </w:r>
+      <w:r>
+        <w:rPr>
+          <w:lang w:val="en-US"/>
+        </w:rPr>
+        <w:t xml:space="preserve"> service</w:t>
+      </w:r>
+      <w:r>
+        <w:rPr>
+          <w:lang w:val="en-US"/>
+        </w:rPr>
+        <w:t>s</w:t>
+      </w:r>
+      <w:r>
+        <w:rPr>
+          <w:lang w:val="en-US"/>
+        </w:rPr>
+        <w:t xml:space="preserve"> in the Registry. </w:t>
+      </w:r>
+    </w:p>
+    <w:p>
+      <w:pPr>
+        <w:rPr>
+          <w:rFonts w:ascii="Calibri" w:eastAsia="MS PGothic" w:hAnsi="Calibri" w:cs="Lucida Grande"/>
+          <w:sz w:val="48"/>
+          <w:szCs w:val="48"/>
+          <w:lang w:val="en-US" w:eastAsia="en-US"/>
+        </w:rPr>
+      </w:pPr>
+      <w:bookmarkStart w:id="3" w:name="_Toc354828814"/>
+      <w:r>
+        <w:rPr>
+          <w:lang w:val="en-US"/>
+        </w:rPr>
+        <w:br w:type="page"/>
+      </w:r>
+    </w:p>
+    <w:p>
+      <w:pPr>
+        <w:pStyle w:val="Cm"/>
+        <w:rPr>
+          <w:lang w:val="en-US"/>
+        </w:rPr>
+      </w:pPr>
+      <w:r>
+        <w:rPr>
+          <w:lang w:val="en-US"/>
+        </w:rPr>
+        <w:lastRenderedPageBreak/>
+        <w:t>Revision history</w:t>
+      </w:r>
+      <w:bookmarkEnd w:id="3"/>
+    </w:p>
+    <w:p>
+      <w:pPr>
+        <w:pStyle w:val="Cmsor1"/>
+        <w:rPr>
+          <w:lang w:val="en-US"/>
+        </w:rPr>
+      </w:pPr>
+      <w:bookmarkStart w:id="4" w:name="_Toc354828815"/>
+      <w:r>
+        <w:rPr>
+          <w:lang w:val="en-US"/>
+        </w:rPr>
+        <w:t>Amendments</w:t>
+      </w:r>
+      <w:bookmarkEnd w:id="4"/>
+    </w:p>
+    <w:tbl>
+      <w:tblPr>
+        <w:tblStyle w:val="Rcsostblzat"/>
+        <w:tblW w:w="0" w:type="auto"/>
+        <w:tblLook w:val="04A0" w:firstRow="1" w:lastRow="0" w:firstColumn="1" w:lastColumn="0" w:noHBand="0" w:noVBand="1"/>
+      </w:tblPr>
+      <w:tblGrid>
+        <w:gridCol w:w="668"/>
+        <w:gridCol w:w="1783"/>
+        <w:gridCol w:w="913"/>
+        <w:gridCol w:w="3101"/>
+        <w:gridCol w:w="2306"/>
+      </w:tblGrid>
+      <w:tr>
+        <w:tc>
+          <w:tcPr>
+            <w:tcW w:w="668" w:type="dxa"/>
+            <w:shd w:val="clear" w:color="auto" w:fill="BFBFBF" w:themeFill="background1" w:themeFillShade="BF"/>
+          </w:tcPr>
+          <w:p>
+            <w:pPr>
+              <w:pStyle w:val="Szvegtrzs"/>
+              <w:rPr>
+                <w:rFonts w:ascii="Times New Roman" w:hAnsi="Times New Roman" w:cs="Times New Roman"/>
+                <w:sz w:val="22"/>
+                <w:szCs w:val="22"/>
+              </w:rPr>
+            </w:pPr>
+            <w:r>
+              <w:rPr>
+                <w:rFonts w:ascii="Times New Roman" w:hAnsi="Times New Roman" w:cs="Times New Roman"/>
+                <w:sz w:val="22"/>
+                <w:szCs w:val="22"/>
+              </w:rPr>
+              <w:t>No.</w:t>
+            </w:r>
+          </w:p>
+        </w:tc>
+        <w:tc>
+          <w:tcPr>
+            <w:tcW w:w="1783" w:type="dxa"/>
+            <w:shd w:val="clear" w:color="auto" w:fill="BFBFBF" w:themeFill="background1" w:themeFillShade="BF"/>
+          </w:tcPr>
+          <w:p>
+            <w:pPr>
+              <w:pStyle w:val="Szvegtrzs"/>
+              <w:rPr>
+                <w:rFonts w:ascii="Times New Roman" w:hAnsi="Times New Roman" w:cs="Times New Roman"/>
+                <w:sz w:val="22"/>
+                <w:szCs w:val="22"/>
+              </w:rPr>
+            </w:pPr>
+            <w:r>
+              <w:rPr>
+                <w:rFonts w:ascii="Times New Roman" w:hAnsi="Times New Roman" w:cs="Times New Roman"/>
+                <w:sz w:val="22"/>
+                <w:szCs w:val="22"/>
+              </w:rPr>
+              <w:t>Date</w:t>
+            </w:r>
+          </w:p>
+        </w:tc>
+        <w:tc>
+          <w:tcPr>
+            <w:tcW w:w="913" w:type="dxa"/>
+            <w:shd w:val="clear" w:color="auto" w:fill="BFBFBF" w:themeFill="background1" w:themeFillShade="BF"/>
+          </w:tcPr>
+          <w:p>
+            <w:pPr>
+              <w:pStyle w:val="Szvegtrzs"/>
+              <w:rPr>
+                <w:rFonts w:ascii="Times New Roman" w:hAnsi="Times New Roman" w:cs="Times New Roman"/>
+                <w:sz w:val="22"/>
+                <w:szCs w:val="22"/>
+              </w:rPr>
+            </w:pPr>
+            <w:r>
+              <w:rPr>
+                <w:rFonts w:ascii="Times New Roman" w:hAnsi="Times New Roman" w:cs="Times New Roman"/>
+                <w:sz w:val="22"/>
+                <w:szCs w:val="22"/>
+              </w:rPr>
+              <w:t>Version</w:t>
+            </w:r>
+          </w:p>
+        </w:tc>
+        <w:tc>
+          <w:tcPr>
+            <w:tcW w:w="3101" w:type="dxa"/>
+            <w:shd w:val="clear" w:color="auto" w:fill="BFBFBF" w:themeFill="background1" w:themeFillShade="BF"/>
+          </w:tcPr>
+          <w:p>
+            <w:pPr>
+              <w:pStyle w:val="Szvegtrzs"/>
+              <w:rPr>
+                <w:rFonts w:ascii="Times New Roman" w:hAnsi="Times New Roman" w:cs="Times New Roman"/>
+                <w:sz w:val="22"/>
+                <w:szCs w:val="22"/>
+              </w:rPr>
+            </w:pPr>
+            <w:r>
+              <w:rPr>
+                <w:rFonts w:ascii="Times New Roman" w:hAnsi="Times New Roman" w:cs="Times New Roman"/>
+                <w:sz w:val="22"/>
+                <w:szCs w:val="22"/>
+              </w:rPr>
+              <w:t xml:space="preserve">Subject of </w:t>
+            </w:r>
+            <w:r>
+              <w:rPr>
+                <w:rFonts w:ascii="Times New Roman" w:hAnsi="Times New Roman" w:cs="Times New Roman"/>
+                <w:sz w:val="22"/>
+                <w:szCs w:val="22"/>
+              </w:rPr>
+              <w:t>Amendments</w:t>
+            </w:r>
+          </w:p>
+        </w:tc>
+        <w:tc>
+          <w:tcPr>
+            <w:tcW w:w="2306" w:type="dxa"/>
+            <w:shd w:val="clear" w:color="auto" w:fill="BFBFBF" w:themeFill="background1" w:themeFillShade="BF"/>
+          </w:tcPr>
+          <w:p>
+            <w:pPr>
+              <w:pStyle w:val="Szvegtrzs"/>
+              <w:rPr>
+                <w:rFonts w:ascii="Times New Roman" w:hAnsi="Times New Roman" w:cs="Times New Roman"/>
+                <w:sz w:val="22"/>
+                <w:szCs w:val="22"/>
+              </w:rPr>
+            </w:pPr>
+            <w:r>
+              <w:rPr>
+                <w:rFonts w:ascii="Times New Roman" w:hAnsi="Times New Roman" w:cs="Times New Roman"/>
+                <w:sz w:val="22"/>
+                <w:szCs w:val="22"/>
+              </w:rPr>
+              <w:t>Author</w:t>
+            </w:r>
+          </w:p>
+        </w:tc>
+      </w:tr>
+      <w:tr>
+        <w:tc>
+          <w:tcPr>
+            <w:tcW w:w="668" w:type="dxa"/>
+          </w:tcPr>
+          <w:p>
+            <w:pPr>
+              <w:pStyle w:val="Szvegtrzs"/>
+              <w:rPr>
+                <w:rFonts w:ascii="Times New Roman" w:hAnsi="Times New Roman" w:cs="Times New Roman"/>
+                <w:sz w:val="22"/>
+                <w:szCs w:val="22"/>
+              </w:rPr>
+            </w:pPr>
+            <w:r>
+              <w:rPr>
+                <w:rFonts w:ascii="Times New Roman" w:hAnsi="Times New Roman" w:cs="Times New Roman"/>
+                <w:sz w:val="22"/>
+                <w:szCs w:val="22"/>
+              </w:rPr>
+              <w:t>1</w:t>
+            </w:r>
+          </w:p>
+        </w:tc>
+        <w:tc>
+          <w:tcPr>
+            <w:tcW w:w="1783" w:type="dxa"/>
+          </w:tcPr>
+          <w:p>
+            <w:pPr>
+              <w:pStyle w:val="Szvegtrzs"/>
+              <w:rPr>
+                <w:rFonts w:ascii="Times New Roman" w:hAnsi="Times New Roman" w:cs="Times New Roman"/>
+                <w:sz w:val="22"/>
+                <w:szCs w:val="22"/>
+              </w:rPr>
+            </w:pPr>
+            <w:r>
+              <w:rPr>
+                <w:rFonts w:ascii="Times New Roman" w:hAnsi="Times New Roman" w:cs="Times New Roman"/>
+                <w:sz w:val="22"/>
+                <w:szCs w:val="22"/>
+              </w:rPr>
+              <w:t>201</w:t>
+            </w:r>
+            <w:r>
+              <w:rPr>
+                <w:rFonts w:ascii="Times New Roman" w:hAnsi="Times New Roman" w:cs="Times New Roman"/>
+                <w:sz w:val="22"/>
+                <w:szCs w:val="22"/>
+              </w:rPr>
+              <w:t>7</w:t>
+            </w:r>
+            <w:r>
+              <w:rPr>
+                <w:rFonts w:ascii="Times New Roman" w:hAnsi="Times New Roman" w:cs="Times New Roman"/>
+                <w:sz w:val="22"/>
+                <w:szCs w:val="22"/>
+              </w:rPr>
+              <w:t>-</w:t>
+            </w:r>
+            <w:r>
+              <w:rPr>
+                <w:rFonts w:ascii="Times New Roman" w:hAnsi="Times New Roman" w:cs="Times New Roman"/>
+                <w:sz w:val="22"/>
+                <w:szCs w:val="22"/>
+              </w:rPr>
+              <w:t>09</w:t>
+            </w:r>
+            <w:r>
+              <w:rPr>
+                <w:rFonts w:ascii="Times New Roman" w:hAnsi="Times New Roman" w:cs="Times New Roman"/>
+                <w:sz w:val="22"/>
+                <w:szCs w:val="22"/>
+              </w:rPr>
+              <w:t>-</w:t>
+            </w:r>
+            <w:r>
+              <w:rPr>
+                <w:rFonts w:ascii="Times New Roman" w:hAnsi="Times New Roman" w:cs="Times New Roman"/>
+                <w:sz w:val="22"/>
+                <w:szCs w:val="22"/>
+              </w:rPr>
+              <w:t>29</w:t>
+            </w:r>
+          </w:p>
+        </w:tc>
+        <w:tc>
+          <w:tcPr>
+            <w:tcW w:w="913" w:type="dxa"/>
+          </w:tcPr>
+          <w:p>
+            <w:pPr>
+              <w:pStyle w:val="Szvegtrzs"/>
+              <w:rPr>
+                <w:rFonts w:ascii="Times New Roman" w:hAnsi="Times New Roman" w:cs="Times New Roman"/>
+                <w:sz w:val="22"/>
+                <w:szCs w:val="22"/>
+              </w:rPr>
+            </w:pPr>
+            <w:r>
+              <w:rPr>
+                <w:rFonts w:ascii="Times New Roman" w:hAnsi="Times New Roman" w:cs="Times New Roman"/>
+                <w:sz w:val="22"/>
+                <w:szCs w:val="22"/>
+              </w:rPr>
+              <w:t>M2</w:t>
+            </w:r>
+          </w:p>
+        </w:tc>
+        <w:tc>
+          <w:tcPr>
+            <w:tcW w:w="3101" w:type="dxa"/>
+          </w:tcPr>
+          <w:p>
+            <w:pPr>
+              <w:pStyle w:val="Szvegtrzs"/>
+              <w:rPr>
+                <w:rFonts w:ascii="Times New Roman" w:hAnsi="Times New Roman" w:cs="Times New Roman"/>
+                <w:sz w:val="22"/>
+                <w:szCs w:val="22"/>
+              </w:rPr>
+            </w:pPr>
+            <w:r>
+              <w:rPr>
+                <w:rFonts w:ascii="Times New Roman" w:hAnsi="Times New Roman" w:cs="Times New Roman"/>
+                <w:sz w:val="22"/>
+                <w:szCs w:val="22"/>
+              </w:rPr>
+              <w:t>Initial</w:t>
+            </w:r>
+          </w:p>
+        </w:tc>
+        <w:tc>
+          <w:tcPr>
+            <w:tcW w:w="2306" w:type="dxa"/>
+          </w:tcPr>
+          <w:p>
+            <w:pPr>
+              <w:pStyle w:val="Szvegtrzs"/>
+              <w:rPr>
+                <w:rFonts w:ascii="Times New Roman" w:hAnsi="Times New Roman" w:cs="Times New Roman"/>
+                <w:sz w:val="22"/>
+                <w:szCs w:val="22"/>
+              </w:rPr>
+            </w:pPr>
+            <w:r>
+              <w:rPr>
+                <w:rFonts w:ascii="Times New Roman" w:hAnsi="Times New Roman" w:cs="Times New Roman"/>
+                <w:sz w:val="22"/>
+                <w:szCs w:val="22"/>
+              </w:rPr>
+              <w:t>Csaba Hegedűs</w:t>
+            </w:r>
+          </w:p>
+        </w:tc>
+      </w:tr>
+      <w:tr>
+        <w:tc>
+          <w:tcPr>
+            <w:tcW w:w="668" w:type="dxa"/>
+          </w:tcPr>
+          <w:p>
+            <w:pPr>
+              <w:pStyle w:val="Szvegtrzs"/>
+              <w:rPr>
+                <w:rFonts w:ascii="Times New Roman" w:hAnsi="Times New Roman" w:cs="Times New Roman"/>
+                <w:sz w:val="22"/>
+                <w:szCs w:val="22"/>
+              </w:rPr>
+            </w:pPr>
+            <w:r>
+              <w:rPr>
+                <w:rFonts w:ascii="Times New Roman" w:hAnsi="Times New Roman" w:cs="Times New Roman"/>
+                <w:sz w:val="22"/>
+                <w:szCs w:val="22"/>
+              </w:rPr>
+              <w:t>2</w:t>
+            </w:r>
+          </w:p>
+        </w:tc>
+        <w:tc>
+          <w:tcPr>
+            <w:tcW w:w="1783" w:type="dxa"/>
+          </w:tcPr>
+          <w:p>
+            <w:pPr>
+              <w:pStyle w:val="Szvegtrzs"/>
+              <w:rPr>
+                <w:rFonts w:ascii="Times New Roman" w:hAnsi="Times New Roman" w:cs="Times New Roman"/>
+                <w:sz w:val="22"/>
+                <w:szCs w:val="22"/>
+              </w:rPr>
+            </w:pPr>
+            <w:r>
+              <w:rPr>
+                <w:rFonts w:ascii="Times New Roman" w:hAnsi="Times New Roman" w:cs="Times New Roman"/>
+                <w:sz w:val="22"/>
+                <w:szCs w:val="22"/>
+              </w:rPr>
+              <w:t>2018-05-23</w:t>
+            </w:r>
+          </w:p>
+        </w:tc>
+        <w:tc>
+          <w:tcPr>
+            <w:tcW w:w="913" w:type="dxa"/>
+          </w:tcPr>
+          <w:p>
+            <w:pPr>
+              <w:pStyle w:val="Szvegtrzs"/>
+              <w:rPr>
+                <w:rFonts w:ascii="Times New Roman" w:hAnsi="Times New Roman" w:cs="Times New Roman"/>
+                <w:sz w:val="22"/>
+                <w:szCs w:val="22"/>
+              </w:rPr>
+            </w:pPr>
+            <w:r>
+              <w:rPr>
+                <w:rFonts w:ascii="Times New Roman" w:hAnsi="Times New Roman" w:cs="Times New Roman"/>
+                <w:sz w:val="22"/>
+                <w:szCs w:val="22"/>
+              </w:rPr>
+              <w:t>G4.0</w:t>
+            </w:r>
+          </w:p>
+        </w:tc>
+        <w:tc>
+          <w:tcPr>
+            <w:tcW w:w="3101" w:type="dxa"/>
+          </w:tcPr>
+          <w:p>
+            <w:pPr>
+              <w:pStyle w:val="Szvegtrzs"/>
+              <w:rPr>
+                <w:rFonts w:ascii="Times New Roman" w:hAnsi="Times New Roman" w:cs="Times New Roman"/>
+                <w:sz w:val="22"/>
+                <w:szCs w:val="22"/>
+              </w:rPr>
+            </w:pPr>
+            <w:r>
+              <w:rPr>
+                <w:rFonts w:ascii="Times New Roman" w:hAnsi="Times New Roman" w:cs="Times New Roman"/>
+                <w:sz w:val="22"/>
+                <w:szCs w:val="22"/>
+              </w:rPr>
+              <w:t>Updated to G4.0</w:t>
+            </w:r>
+          </w:p>
+        </w:tc>
+        <w:tc>
+          <w:tcPr>
+            <w:tcW w:w="2306" w:type="dxa"/>
+          </w:tcPr>
+          <w:p>
+            <w:pPr>
+              <w:pStyle w:val="Szvegtrzs"/>
+              <w:rPr>
+                <w:rFonts w:ascii="Times New Roman" w:hAnsi="Times New Roman" w:cs="Times New Roman"/>
+                <w:sz w:val="22"/>
+                <w:szCs w:val="22"/>
+              </w:rPr>
+            </w:pPr>
+            <w:r>
+              <w:rPr>
+                <w:rFonts w:ascii="Times New Roman" w:hAnsi="Times New Roman" w:cs="Times New Roman"/>
+                <w:sz w:val="22"/>
+                <w:szCs w:val="22"/>
+              </w:rPr>
+              <w:t>Zoltán Umlauf</w:t>
+            </w:r>
+          </w:p>
+        </w:tc>
+      </w:tr>
+    </w:tbl>
+    <w:p>
+      <w:pPr>
+        <w:pStyle w:val="Szvegtrzs"/>
+        <w:rPr>
+          <w:rFonts w:ascii="Times New Roman" w:hAnsi="Times New Roman" w:cs="Times New Roman"/>
+          <w:sz w:val="22"/>
+          <w:szCs w:val="22"/>
+        </w:rPr>
+      </w:pPr>
+    </w:p>
+    <w:p>
+      <w:pPr>
+        <w:pStyle w:val="Cmsor1"/>
+        <w:rPr>
+          <w:rFonts w:ascii="Times New Roman" w:hAnsi="Times New Roman" w:cs="Times New Roman"/>
+          <w:sz w:val="22"/>
+          <w:szCs w:val="22"/>
+          <w:lang w:val="en-US"/>
+        </w:rPr>
+      </w:pPr>
+      <w:bookmarkStart w:id="5" w:name="_Toc354828816"/>
+      <w:r>
+        <w:rPr>
+          <w:rFonts w:ascii="Times New Roman" w:hAnsi="Times New Roman" w:cs="Times New Roman"/>
+          <w:sz w:val="22"/>
+          <w:szCs w:val="22"/>
+          <w:lang w:val="en-US"/>
+        </w:rPr>
+        <w:t>Quality Assurance</w:t>
+      </w:r>
+      <w:bookmarkEnd w:id="5"/>
+    </w:p>
+    <w:tbl>
+      <w:tblPr>
+        <w:tblStyle w:val="Rcsostblzat"/>
+        <w:tblW w:w="0" w:type="auto"/>
+        <w:tblLook w:val="04A0" w:firstRow="1" w:lastRow="0" w:firstColumn="1" w:lastColumn="0" w:noHBand="0" w:noVBand="1"/>
+      </w:tblPr>
+      <w:tblGrid>
+        <w:gridCol w:w="674"/>
+        <w:gridCol w:w="1843"/>
+        <w:gridCol w:w="914"/>
+        <w:gridCol w:w="2368"/>
+      </w:tblGrid>
+      <w:tr>
+        <w:tc>
+          <w:tcPr>
+            <w:tcW w:w="674" w:type="dxa"/>
+            <w:shd w:val="clear" w:color="auto" w:fill="BFBFBF" w:themeFill="background1" w:themeFillShade="BF"/>
+          </w:tcPr>
+          <w:p>
+            <w:pPr>
+              <w:pStyle w:val="Szvegtrzs"/>
+              <w:rPr>
+                <w:rFonts w:ascii="Times New Roman" w:hAnsi="Times New Roman" w:cs="Times New Roman"/>
+                <w:sz w:val="22"/>
+                <w:szCs w:val="22"/>
+              </w:rPr>
+            </w:pPr>
+            <w:r>
+              <w:rPr>
+                <w:rFonts w:ascii="Times New Roman" w:hAnsi="Times New Roman" w:cs="Times New Roman"/>
+                <w:sz w:val="22"/>
+                <w:szCs w:val="22"/>
+              </w:rPr>
+              <w:t>No.</w:t>
+            </w:r>
+          </w:p>
+        </w:tc>
+        <w:tc>
+          <w:tcPr>
+            <w:tcW w:w="1843" w:type="dxa"/>
+            <w:shd w:val="clear" w:color="auto" w:fill="BFBFBF" w:themeFill="background1" w:themeFillShade="BF"/>
+          </w:tcPr>
+          <w:p>
+            <w:pPr>
+              <w:pStyle w:val="Szvegtrzs"/>
+              <w:rPr>
+                <w:rFonts w:ascii="Times New Roman" w:hAnsi="Times New Roman" w:cs="Times New Roman"/>
+                <w:sz w:val="22"/>
+                <w:szCs w:val="22"/>
+              </w:rPr>
+            </w:pPr>
+            <w:r>
+              <w:rPr>
+                <w:rFonts w:ascii="Times New Roman" w:hAnsi="Times New Roman" w:cs="Times New Roman"/>
+                <w:sz w:val="22"/>
+                <w:szCs w:val="22"/>
+              </w:rPr>
+              <w:t>Date</w:t>
+            </w:r>
+          </w:p>
+        </w:tc>
+        <w:tc>
+          <w:tcPr>
+            <w:tcW w:w="914" w:type="dxa"/>
+            <w:shd w:val="clear" w:color="auto" w:fill="BFBFBF" w:themeFill="background1" w:themeFillShade="BF"/>
+          </w:tcPr>
+          <w:p>
+            <w:pPr>
+              <w:pStyle w:val="Szvegtrzs"/>
+              <w:rPr>
+                <w:rFonts w:ascii="Times New Roman" w:hAnsi="Times New Roman" w:cs="Times New Roman"/>
+                <w:sz w:val="22"/>
+                <w:szCs w:val="22"/>
+              </w:rPr>
+            </w:pPr>
+            <w:r>
+              <w:rPr>
+                <w:rFonts w:ascii="Times New Roman" w:hAnsi="Times New Roman" w:cs="Times New Roman"/>
+                <w:sz w:val="22"/>
+                <w:szCs w:val="22"/>
+              </w:rPr>
+              <w:t>Version</w:t>
+            </w:r>
+          </w:p>
+        </w:tc>
+        <w:tc>
+          <w:tcPr>
+            <w:tcW w:w="2368" w:type="dxa"/>
+            <w:shd w:val="clear" w:color="auto" w:fill="BFBFBF" w:themeFill="background1" w:themeFillShade="BF"/>
+          </w:tcPr>
+          <w:p>
+            <w:pPr>
+              <w:pStyle w:val="Szvegtrzs"/>
+              <w:rPr>
+                <w:rFonts w:ascii="Times New Roman" w:hAnsi="Times New Roman" w:cs="Times New Roman"/>
+                <w:sz w:val="22"/>
+                <w:szCs w:val="22"/>
+              </w:rPr>
+            </w:pPr>
+            <w:r>
+              <w:rPr>
+                <w:rFonts w:ascii="Times New Roman" w:hAnsi="Times New Roman" w:cs="Times New Roman"/>
+                <w:sz w:val="22"/>
+                <w:szCs w:val="22"/>
+              </w:rPr>
+              <w:t>Approved by</w:t>
+            </w:r>
+          </w:p>
+        </w:tc>
+      </w:tr>
+      <w:tr>
+        <w:tc>
+          <w:tcPr>
+            <w:tcW w:w="674" w:type="dxa"/>
+          </w:tcPr>
+          <w:p>
+            <w:pPr>
+              <w:pStyle w:val="Szvegtrzs"/>
+              <w:rPr>
+                <w:rFonts w:ascii="Times New Roman" w:hAnsi="Times New Roman" w:cs="Times New Roman"/>
+                <w:sz w:val="22"/>
+                <w:szCs w:val="22"/>
+              </w:rPr>
+            </w:pPr>
+            <w:r>
+              <w:rPr>
+                <w:rFonts w:ascii="Times New Roman" w:hAnsi="Times New Roman" w:cs="Times New Roman"/>
+                <w:sz w:val="22"/>
+                <w:szCs w:val="22"/>
+              </w:rPr>
+              <w:t>1</w:t>
+            </w:r>
+          </w:p>
+        </w:tc>
+        <w:tc>
+          <w:tcPr>
+            <w:tcW w:w="1843" w:type="dxa"/>
+          </w:tcPr>
+          <w:p>
+            <w:pPr>
+              <w:pStyle w:val="Szvegtrzs"/>
+              <w:rPr>
+                <w:rFonts w:ascii="Times New Roman" w:hAnsi="Times New Roman" w:cs="Times New Roman"/>
+                <w:sz w:val="22"/>
+                <w:szCs w:val="22"/>
+              </w:rPr>
+            </w:pPr>
+          </w:p>
+        </w:tc>
+        <w:tc>
+          <w:tcPr>
+            <w:tcW w:w="914" w:type="dxa"/>
+          </w:tcPr>
+          <w:p>
+            <w:pPr>
+              <w:pStyle w:val="Szvegtrzs"/>
+              <w:rPr>
+                <w:rFonts w:ascii="Times New Roman" w:hAnsi="Times New Roman" w:cs="Times New Roman"/>
+                <w:sz w:val="22"/>
+                <w:szCs w:val="22"/>
+              </w:rPr>
+            </w:pPr>
+          </w:p>
+        </w:tc>
+        <w:tc>
+          <w:tcPr>
+            <w:tcW w:w="2368" w:type="dxa"/>
+          </w:tcPr>
+          <w:p>
+            <w:pPr>
+              <w:pStyle w:val="Szvegtrzs"/>
+              <w:rPr>
+                <w:rFonts w:ascii="Times New Roman" w:hAnsi="Times New Roman" w:cs="Times New Roman"/>
+                <w:sz w:val="22"/>
+                <w:szCs w:val="22"/>
+              </w:rPr>
+            </w:pPr>
+          </w:p>
+        </w:tc>
+      </w:tr>
+      <w:tr>
+        <w:tc>
+          <w:tcPr>
+            <w:tcW w:w="674" w:type="dxa"/>
+          </w:tcPr>
+          <w:p>
+            <w:pPr>
+              <w:pStyle w:val="Szvegtrzs"/>
+              <w:rPr>
+                <w:rFonts w:ascii="Times New Roman" w:hAnsi="Times New Roman" w:cs="Times New Roman"/>
+                <w:sz w:val="22"/>
+                <w:szCs w:val="22"/>
+              </w:rPr>
+            </w:pPr>
+            <w:r>
+              <w:rPr>
+                <w:rFonts w:ascii="Times New Roman" w:hAnsi="Times New Roman" w:cs="Times New Roman"/>
+                <w:sz w:val="22"/>
+                <w:szCs w:val="22"/>
+              </w:rPr>
+              <w:t>2</w:t>
+            </w:r>
+          </w:p>
+        </w:tc>
+        <w:tc>
+          <w:tcPr>
+            <w:tcW w:w="1843" w:type="dxa"/>
+          </w:tcPr>
+          <w:p>
+            <w:pPr>
+              <w:pStyle w:val="Szvegtrzs"/>
+              <w:rPr>
+                <w:rFonts w:ascii="Times New Roman" w:hAnsi="Times New Roman" w:cs="Times New Roman"/>
+                <w:sz w:val="22"/>
+                <w:szCs w:val="22"/>
+              </w:rPr>
+            </w:pPr>
+          </w:p>
+        </w:tc>
+        <w:tc>
+          <w:tcPr>
+            <w:tcW w:w="914" w:type="dxa"/>
+          </w:tcPr>
+          <w:p>
+            <w:pPr>
+              <w:pStyle w:val="Szvegtrzs"/>
+              <w:rPr>
+                <w:rFonts w:ascii="Times New Roman" w:hAnsi="Times New Roman" w:cs="Times New Roman"/>
+                <w:sz w:val="22"/>
+                <w:szCs w:val="22"/>
+              </w:rPr>
+            </w:pPr>
+          </w:p>
+        </w:tc>
+        <w:tc>
+          <w:tcPr>
+            <w:tcW w:w="2368" w:type="dxa"/>
+          </w:tcPr>
+          <w:p>
+            <w:pPr>
+              <w:pStyle w:val="Szvegtrzs"/>
+              <w:rPr>
+                <w:rFonts w:ascii="Times New Roman" w:hAnsi="Times New Roman" w:cs="Times New Roman"/>
+                <w:sz w:val="22"/>
+                <w:szCs w:val="22"/>
+              </w:rPr>
+            </w:pPr>
+          </w:p>
+        </w:tc>
+      </w:tr>
+    </w:tbl>
+    <w:p>
+      <w:pPr>
+        <w:pStyle w:val="Szvegtrzs"/>
+      </w:pPr>
+      <w:r>
+        <w:tab/>
+      </w:r>
+      <w:r>
+        <w:tab/>
+      </w:r>
+      <w:r>
+        <w:tab/>
+      </w:r>
+    </w:p>
+    <w:p>
+      <w:pPr>
+        <w:pStyle w:val="Szvegtrzs"/>
+      </w:pPr>
+      <w:r>
+        <w:tab/>
+      </w:r>
+      <w:r>
+        <w:tab/>
+      </w:r>
+    </w:p>
+    <w:sectPr>
+      <w:headerReference w:type="default" r:id="rId10"/>
+      <w:footerReference w:type="default" r:id="rId11"/>
+      <w:pgSz w:w="11900" w:h="16840"/>
+      <w:pgMar w:top="2552" w:right="1134" w:bottom="1418" w:left="1985" w:header="601" w:footer="709" w:gutter="0"/>
+      <w:cols w:space="708"/>
+      <w:docGrid w:linePitch="360"/>
+    </w:sectPr>
+  </w:body>
+</w:document>
+</file>
+
+<file path=word/endnotes.xml><?xml version="1.0" encoding="utf-8"?>
+<w:endnotes xmlns:wpc="http://schemas.microsoft.com/office/word/2010/wordprocessingCanvas" xmlns:cx="http://schemas.microsoft.com/office/drawing/2014/chartex" xmlns:cx1="http://schemas.microsoft.com/office/drawing/2015/9/8/chartex" xmlns:cx2="http://schemas.microsoft.com/office/drawing/2015/10/21/chartex" xmlns:cx3="http://schemas.microsoft.com/office/drawing/2016/5/9/chartex" xmlns:cx4="http://schemas.microsoft.com/office/drawing/2016/5/10/chartex" xmlns:cx5="http://schemas.microsoft.com/office/drawing/2016/5/11/chartex" xmlns:cx6="http://schemas.microsoft.com/office/drawing/2016/5/12/chartex" xmlns:cx7="http://schemas.microsoft.com/office/drawing/2016/5/13/chartex" xmlns:cx8="http://schemas.microsoft.com/office/drawing/2016/5/14/chartex" xmlns:mc="http://schemas.openxmlformats.org/markup-compatibility/2006" xmlns:aink="http://schemas.microsoft.com/office/drawing/2016/ink" xmlns:am3d="http://schemas.microsoft.com/office/drawing/2017/model3d" xmlns:o="urn:schemas-microsoft-com:office:office" xmlns:r="http://schemas.openxmlformats.org/officeDocument/2006/relationships" xmlns:m="http://schemas.openxmlformats.org/officeDocument/2006/math" xmlns:v="urn:schemas-microsoft-com:vml" xmlns:wp14="http://schemas.microsoft.com/office/word/2010/wordprocessingDrawing" xmlns:wp="http://schemas.openxmlformats.org/drawingml/2006/wordprocessingDrawing" xmlns:w10="urn:schemas-microsoft-com:office:word" xmlns:w="http://schemas.openxmlformats.org/wordprocessingml/2006/main" xmlns:w14="http://schemas.microsoft.com/office/word/2010/wordml" xmlns:w15="http://schemas.microsoft.com/office/word/2012/wordml" xmlns:w16cid="http://schemas.microsoft.com/office/word/2016/wordml/cid" xmlns:w16se="http://schemas.microsoft.com/office/word/2015/wordml/symex" xmlns:wpg="http://schemas.microsoft.com/office/word/2010/wordprocessingGroup" xmlns:wpi="http://schemas.microsoft.com/office/word/2010/wordprocessingInk" xmlns:wne="http://schemas.microsoft.com/office/word/2006/wordml" xmlns:wps="http://schemas.microsoft.com/office/word/2010/wordprocessingShape" mc:Ignorable="w14 w15 w16se w16cid wp14">
+  <w:endnote w:type="separator" w:id="-1">
+    <w:p>
+      <w:r>
+        <w:separator/>
+      </w:r>
+    </w:p>
+  </w:endnote>
+  <w:endnote w:type="continuationSeparator" w:id="0">
+    <w:p>
+      <w:r>
+        <w:continuationSeparator/>
+      </w:r>
+    </w:p>
+  </w:endnote>
+</w:endnotes>
+</file>
+
+<file path=word/footer1.xml><?xml version="1.0" encoding="utf-8"?>
+<w:ftr xmlns:wpc="http://schemas.microsoft.com/office/word/2010/wordprocessingCanvas" xmlns:cx="http://schemas.microsoft.com/office/drawing/2014/chartex" xmlns:cx1="http://schemas.microsoft.com/office/drawing/2015/9/8/chartex" xmlns:cx2="http://schemas.microsoft.com/office/drawing/2015/10/21/chartex" xmlns:cx3="http://schemas.microsoft.com/office/drawing/2016/5/9/chartex" xmlns:cx4="http://schemas.microsoft.com/office/drawing/2016/5/10/chartex" xmlns:cx5="http://schemas.microsoft.com/office/drawing/2016/5/11/chartex" xmlns:cx6="http://schemas.microsoft.com/office/drawing/2016/5/12/chartex" xmlns:cx7="http://schemas.microsoft.com/office/drawing/2016/5/13/chartex" xmlns:cx8="http://schemas.microsoft.com/office/drawing/2016/5/14/chartex" xmlns:mc="http://schemas.openxmlformats.org/markup-compatibility/2006" xmlns:aink="http://schemas.microsoft.com/office/drawing/2016/ink" xmlns:am3d="http://schemas.microsoft.com/office/drawing/2017/model3d" xmlns:o="urn:schemas-microsoft-com:office:office" xmlns:r="http://schemas.openxmlformats.org/officeDocument/2006/relationships" xmlns:m="http://schemas.openxmlformats.org/officeDocument/2006/math" xmlns:v="urn:schemas-microsoft-com:vml" xmlns:wp14="http://schemas.microsoft.com/office/word/2010/wordprocessingDrawing" xmlns:wp="http://schemas.openxmlformats.org/drawingml/2006/wordprocessingDrawing" xmlns:w10="urn:schemas-microsoft-com:office:word" xmlns:w="http://schemas.openxmlformats.org/wordprocessingml/2006/main" xmlns:w14="http://schemas.microsoft.com/office/word/2010/wordml" xmlns:w15="http://schemas.microsoft.com/office/word/2012/wordml" xmlns:w16cid="http://schemas.microsoft.com/office/word/2016/wordml/cid" xmlns:w16se="http://schemas.microsoft.com/office/word/2015/wordml/symex" xmlns:wpg="http://schemas.microsoft.com/office/word/2010/wordprocessingGroup" xmlns:wpi="http://schemas.microsoft.com/office/word/2010/wordprocessingInk" xmlns:wne="http://schemas.microsoft.com/office/word/2006/wordml" xmlns:wps="http://schemas.microsoft.com/office/word/2010/wordprocessingShape" mc:Ignorable="w14 w15 w16se w16cid wp14">
+  <w:p>
+    <w:pPr>
+      <w:pStyle w:val="llb"/>
+    </w:pPr>
+    <w:r>
+      <w:rPr>
+        <w:noProof/>
+        <w:lang w:val="en-US" w:eastAsia="en-US"/>
+      </w:rPr>
+      <mc:AlternateContent>
+        <mc:Choice Requires="wps">
+          <w:drawing>
+            <wp:anchor distT="0" distB="0" distL="114300" distR="114300" simplePos="0" relativeHeight="251671552" behindDoc="0" locked="0" layoutInCell="1" allowOverlap="1">
+              <wp:simplePos x="0" y="0"/>
+              <wp:positionH relativeFrom="column">
+                <wp:posOffset>0</wp:posOffset>
+              </wp:positionH>
+              <wp:positionV relativeFrom="page">
+                <wp:posOffset>9617075</wp:posOffset>
+              </wp:positionV>
+              <wp:extent cx="5404485" cy="571500"/>
+              <wp:effectExtent l="0" t="0" r="5715" b="0"/>
+              <wp:wrapSquare wrapText="bothSides"/>
+              <wp:docPr id="41" name="Text Box 2"/>
+              <wp:cNvGraphicFramePr>
+                <a:graphicFrameLocks xmlns:a="http://schemas.openxmlformats.org/drawingml/2006/main"/>
+              </wp:cNvGraphicFramePr>
+              <a:graphic xmlns:a="http://schemas.openxmlformats.org/drawingml/2006/main">
+                <a:graphicData uri="http://schemas.microsoft.com/office/word/2010/wordprocessingShape">
+                  <wps:wsp>
+                    <wps:cNvSpPr txBox="1">
+                      <a:spLocks/>
+                    </wps:cNvSpPr>
+                    <wps:spPr>
+                      <a:xfrm>
+                        <a:off x="0" y="0"/>
+                        <a:ext cx="5404485" cy="571500"/>
+                      </a:xfrm>
+                      <a:prstGeom prst="rect">
+                        <a:avLst/>
+                      </a:prstGeom>
+                      <a:noFill/>
+                      <a:ln>
+                        <a:noFill/>
+                      </a:ln>
+                      <a:effectLst/>
+                      <a:extLst>
+                        <a:ext uri="{C572A759-6A51-4108-AA02-DFA0A04FC94B}"/>
+                      </a:extLst>
+                    </wps:spPr>
+                    <wps:style>
+                      <a:lnRef idx="0">
+                        <a:schemeClr val="accent1"/>
+                      </a:lnRef>
+                      <a:fillRef idx="0">
+                        <a:schemeClr val="accent1"/>
+                      </a:fillRef>
+                      <a:effectRef idx="0">
+                        <a:schemeClr val="accent1"/>
+                      </a:effectRef>
+                      <a:fontRef idx="minor">
+                        <a:schemeClr val="dk1"/>
+                      </a:fontRef>
+                    </wps:style>
+                    <wps:txbx>
+                      <w:txbxContent>
+                        <w:p>
+                          <w:pPr>
+                            <w:rPr>
+                              <w:rFonts w:asciiTheme="majorHAnsi" w:hAnsiTheme="majorHAnsi"/>
+                              <w:sz w:val="20"/>
+                              <w:szCs w:val="20"/>
+                              <w:lang w:val="en-US"/>
+                            </w:rPr>
+                          </w:pPr>
+                          <w:r>
+                            <w:rPr>
+                              <w:rFonts w:asciiTheme="majorHAnsi" w:hAnsiTheme="majorHAnsi"/>
+                              <w:sz w:val="20"/>
+                              <w:szCs w:val="20"/>
+                              <w:lang w:val="en-US"/>
+                            </w:rPr>
+                            <w:t>ARTEMIS Innovation Pilot Project: Arrowhead</w:t>
+                          </w:r>
+                        </w:p>
+                        <w:p>
+                          <w:pPr>
+                            <w:rPr>
+                              <w:rFonts w:asciiTheme="majorHAnsi" w:hAnsiTheme="majorHAnsi"/>
+                              <w:sz w:val="13"/>
+                              <w:szCs w:val="13"/>
+                              <w:lang w:val="en-US"/>
+                            </w:rPr>
+                          </w:pPr>
+                          <w:r>
+                            <w:rPr>
+                              <w:rFonts w:asciiTheme="majorHAnsi" w:hAnsiTheme="majorHAnsi"/>
+                              <w:sz w:val="13"/>
+                              <w:szCs w:val="13"/>
+                              <w:lang w:val="en-US"/>
+                            </w:rPr>
+                            <w:t>THEME [SP1-JTI-ARTEMIS-2012-AIPP4 SP1-JTI-ARTEMIS-2012-AIPP6]</w:t>
+                          </w:r>
+                        </w:p>
+                        <w:p>
+                          <w:pPr>
+                            <w:rPr>
+                              <w:rFonts w:asciiTheme="majorHAnsi" w:hAnsiTheme="majorHAnsi"/>
+                              <w:sz w:val="13"/>
+                              <w:szCs w:val="13"/>
+                              <w:lang w:val="en-US"/>
+                            </w:rPr>
+                          </w:pPr>
+                          <w:r>
+                            <w:rPr>
+                              <w:rFonts w:asciiTheme="majorHAnsi" w:hAnsiTheme="majorHAnsi"/>
+                              <w:sz w:val="13"/>
+                              <w:szCs w:val="13"/>
+                              <w:lang w:val="en-US"/>
+                            </w:rPr>
+                            <w:t>[Production and Energy System Automation Intelligent-Built environment and urban infrastructure for sustainable and friendly cities]</w:t>
+                          </w:r>
+                        </w:p>
+                        <w:p>
+                          <w:pPr>
+                            <w:rPr>
+                              <w:rFonts w:asciiTheme="majorHAnsi" w:hAnsiTheme="majorHAnsi"/>
+                              <w:sz w:val="15"/>
+                              <w:szCs w:val="15"/>
+                              <w:lang w:val="en-US"/>
+                            </w:rPr>
+                          </w:pPr>
+                          <w:r>
+                            <w:rPr>
+                              <w:rFonts w:asciiTheme="majorHAnsi" w:hAnsiTheme="majorHAnsi"/>
+                              <w:sz w:val="15"/>
+                              <w:szCs w:val="15"/>
+                              <w:lang w:val="en-US"/>
+                            </w:rPr>
+                            <w:t>Grant agreement no: 332987</w:t>
+                          </w:r>
+                          <w:r>
+                            <w:rPr>
+                              <w:rFonts w:asciiTheme="majorHAnsi" w:hAnsiTheme="majorHAnsi"/>
+                              <w:sz w:val="15"/>
+                              <w:szCs w:val="15"/>
+                              <w:lang w:val="en-US"/>
+                            </w:rPr>
+                            <w:t xml:space="preserve">.  </w:t>
+                          </w:r>
+                          <w:r>
+                            <w:rPr>
+                              <w:rFonts w:asciiTheme="majorHAnsi" w:hAnsiTheme="majorHAnsi"/>
+                              <w:sz w:val="15"/>
+                              <w:szCs w:val="15"/>
+                              <w:lang w:val="en-US"/>
+                            </w:rPr>
+                            <w:t>Project Coordinator: Professor Jerker Delsing | Luleå University of Technology</w:t>
+                          </w:r>
+                        </w:p>
+                      </w:txbxContent>
+                    </wps:txbx>
+                    <wps:bodyPr rot="0" spcFirstLastPara="0" vertOverflow="overflow" horzOverflow="overflow" vert="horz" wrap="square" lIns="0" tIns="0" rIns="0" bIns="0" numCol="1" spcCol="0" rtlCol="0" fromWordArt="0" anchor="t" anchorCtr="0" forceAA="0" compatLnSpc="1">
+                      <a:prstTxWarp prst="textNoShape">
+                        <a:avLst/>
+                      </a:prstTxWarp>
+                      <a:noAutofit/>
+                    </wps:bodyPr>
+                  </wps:wsp>
+                </a:graphicData>
+              </a:graphic>
+              <wp14:sizeRelH relativeFrom="margin">
+                <wp14:pctWidth>0</wp14:pctWidth>
+              </wp14:sizeRelH>
+              <wp14:sizeRelV relativeFrom="margin">
+                <wp14:pctHeight>0</wp14:pctHeight>
+              </wp14:sizeRelV>
+            </wp:anchor>
+          </w:drawing>
+        </mc:Choice>
+        <mc:Fallback>
+          <w:pict>
+            <v:shapetype id="_x0000_t202" coordsize="21600,21600" o:spt="202" path="m,l,21600r21600,l21600,xe">
+              <v:stroke joinstyle="miter"/>
+              <v:path gradientshapeok="t" o:connecttype="rect"/>
+            </v:shapetype>
+            <v:shape id="Text Box 2" o:spid="_x0000_s1027" type="#_x0000_t202" style="position:absolute;margin-left:0;margin-top:757.25pt;width:425.55pt;height:45pt;z-index:251671552;visibility:visible;mso-wrap-style:square;mso-width-percent:0;mso-height-percent:0;mso-wrap-distance-left:9pt;mso-wrap-distance-top:0;mso-wrap-distance-right:9pt;mso-wrap-distance-bottom:0;mso-position-horizontal:absolute;mso-position-horizontal-relative:text;mso-position-vertical:absolute;mso-position-vertical-relative:page;mso-width-percent:0;mso-height-percent:0;mso-width-relative:margin;mso-height-relative:margin;v-text-anchor:top" o:gfxdata="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" filled="f" stroked="f">
+              <v:textbox inset="0,0,0,0">
+                <w:txbxContent>
+                  <w:p>
+                    <w:pPr>
+                      <w:rPr>
+                        <w:rFonts w:asciiTheme="majorHAnsi" w:hAnsiTheme="majorHAnsi"/>
+                        <w:sz w:val="20"/>
+                        <w:szCs w:val="20"/>
+                        <w:lang w:val="en-US"/>
+                      </w:rPr>
+                    </w:pPr>
+                    <w:r>
+                      <w:rPr>
+                        <w:rFonts w:asciiTheme="majorHAnsi" w:hAnsiTheme="majorHAnsi"/>
+                        <w:sz w:val="20"/>
+                        <w:szCs w:val="20"/>
+                        <w:lang w:val="en-US"/>
+                      </w:rPr>
+                      <w:t>ARTEMIS Innovation Pilot Project: Arrowhead</w:t>
+                    </w:r>
+                  </w:p>
+                  <w:p>
+                    <w:pPr>
+                      <w:rPr>
+                        <w:rFonts w:asciiTheme="majorHAnsi" w:hAnsiTheme="majorHAnsi"/>
+                        <w:sz w:val="13"/>
+                        <w:szCs w:val="13"/>
+                        <w:lang w:val="en-US"/>
+                      </w:rPr>
+                    </w:pPr>
+                    <w:r>
+                      <w:rPr>
+                        <w:rFonts w:asciiTheme="majorHAnsi" w:hAnsiTheme="majorHAnsi"/>
+                        <w:sz w:val="13"/>
+                        <w:szCs w:val="13"/>
+                        <w:lang w:val="en-US"/>
+                      </w:rPr>
+                      <w:t>THEME [SP1-JTI-ARTEMIS-2012-AIPP4 SP1-JTI-ARTEMIS-2012-AIPP6]</w:t>
+                    </w:r>
+                  </w:p>
+                  <w:p>
+                    <w:pPr>
+                      <w:rPr>
+                        <w:rFonts w:asciiTheme="majorHAnsi" w:hAnsiTheme="majorHAnsi"/>
+                        <w:sz w:val="13"/>
+                        <w:szCs w:val="13"/>
+                        <w:lang w:val="en-US"/>
+                      </w:rPr>
+                    </w:pPr>
+                    <w:r>
+                      <w:rPr>
+                        <w:rFonts w:asciiTheme="majorHAnsi" w:hAnsiTheme="majorHAnsi"/>
+                        <w:sz w:val="13"/>
+                        <w:szCs w:val="13"/>
+                        <w:lang w:val="en-US"/>
+                      </w:rPr>
+                      <w:t>[Production and Energy System Automation Intelligent-Built environment and urban infrastructure for sustainable and friendly cities]</w:t>
+                    </w:r>
+                  </w:p>
+                  <w:p>
+                    <w:pPr>
+                      <w:rPr>
+                        <w:rFonts w:asciiTheme="majorHAnsi" w:hAnsiTheme="majorHAnsi"/>
+                        <w:sz w:val="15"/>
+                        <w:szCs w:val="15"/>
+                        <w:lang w:val="en-US"/>
+                      </w:rPr>
+                    </w:pPr>
+                    <w:r>
+                      <w:rPr>
+                        <w:rFonts w:asciiTheme="majorHAnsi" w:hAnsiTheme="majorHAnsi"/>
+                        <w:sz w:val="15"/>
+                        <w:szCs w:val="15"/>
+                        <w:lang w:val="en-US"/>
+                      </w:rPr>
+                      <w:t>Grant agreement no: 332987</w:t>
+                    </w:r>
+                    <w:r>
+                      <w:rPr>
+                        <w:rFonts w:asciiTheme="majorHAnsi" w:hAnsiTheme="majorHAnsi"/>
+                        <w:sz w:val="15"/>
+                        <w:szCs w:val="15"/>
+                        <w:lang w:val="en-US"/>
+                      </w:rPr>
+                      <w:t xml:space="preserve">.  </w:t>
+                    </w:r>
+                    <w:r>
+                      <w:rPr>
+                        <w:rFonts w:asciiTheme="majorHAnsi" w:hAnsiTheme="majorHAnsi"/>
+                        <w:sz w:val="15"/>
+                        <w:szCs w:val="15"/>
+                        <w:lang w:val="en-US"/>
+                      </w:rPr>
+                      <w:t>Project Coordinator: Professor Jerker Delsing | Luleå University of Technology</w:t>
+                    </w:r>
+                  </w:p>
+                </w:txbxContent>
+              </v:textbox>
+              <w10:wrap type="square" anchory="page"/>
+            </v:shape>
+          </w:pict>
+        </mc:Fallback>
+      </mc:AlternateContent>
+    </w:r>
+    <w:r>
+      <w:rPr>
+        <w:noProof/>
+        <w:lang w:val="en-US" w:eastAsia="en-US"/>
+      </w:rPr>
+      <w:drawing>
+        <wp:anchor distT="0" distB="0" distL="114300" distR="114300" simplePos="0" relativeHeight="251670528" behindDoc="1" locked="0" layoutInCell="1" allowOverlap="1">
+          <wp:simplePos x="0" y="0"/>
+          <wp:positionH relativeFrom="column">
+            <wp:posOffset>-913434</wp:posOffset>
+          </wp:positionH>
+          <wp:positionV relativeFrom="page">
+            <wp:posOffset>9471991</wp:posOffset>
+          </wp:positionV>
+          <wp:extent cx="805898" cy="655983"/>
+          <wp:effectExtent l="19050" t="0" r="0" b="0"/>
+          <wp:wrapSquare wrapText="bothSides"/>
+          <wp:docPr id="2" name="Picture 6"/>
+          <wp:cNvGraphicFramePr>
+            <a:graphicFrameLocks xmlns:a="http://schemas.openxmlformats.org/drawingml/2006/main" noChangeAspect="1"/>
+          </wp:cNvGraphicFramePr>
+          <a:graphic xmlns:a="http://schemas.openxmlformats.org/drawingml/2006/main">
+            <a:graphicData uri="http://schemas.openxmlformats.org/drawingml/2006/picture">
+              <pic:pic xmlns:pic="http://schemas.openxmlformats.org/drawingml/2006/picture">
+                <pic:nvPicPr>
+                  <pic:cNvPr id="0" name="Artemis - CMYk.png"/>
+                  <pic:cNvPicPr/>
+                </pic:nvPicPr>
+                <pic:blipFill>
+                  <a:blip r:embed="rId1">
+                    <a:extLst>
+                      <a:ext uri="{28A0092B-C50C-407E-A947-70E740481C1C}">
+                        <a14:useLocalDpi xmlns:a14="http://schemas.microsoft.com/office/drawing/2010/main" val="0"/>
+                      </a:ext>
+                    </a:extLst>
+                  </a:blip>
+                  <a:stretch>
+                    <a:fillRect/>
+                  </a:stretch>
+                </pic:blipFill>
+                <pic:spPr>
+                  <a:xfrm>
+                    <a:off x="0" y="0"/>
+                    <a:ext cx="807916" cy="650142"/>
+                  </a:xfrm>
+                  <a:prstGeom prst="rect">
+                    <a:avLst/>
+                  </a:prstGeom>
+                  <a:extLst>
+                    <a:ext uri="{FAA26D3D-D897-4be2-8F04-BA451C77F1D7}">
+                      <ma14:placeholderFlag xmlns:ve="http://schemas.openxmlformats.org/markup-compatibility/2006" xmlns="" xmlns:mo="http://schemas.microsoft.com/office/mac/office/2008/main" xmlns:mv="urn:schemas-microsoft-com:mac:vml" xmlns:o="urn:schemas-microsoft-com:office:office" xmlns:v="urn:schemas-microsoft-com:vml" xmlns:w10="urn:schemas-microsoft-com:office:word" xmlns:w="http://schemas.openxmlformats.org/wordprocessingml/2006/main" xmlns:ma14="http://schemas.microsoft.com/office/mac/drawingml/2011/main"/>
+                    </a:ext>
+                  </a:extLst>
+                </pic:spPr>
+              </pic:pic>
+            </a:graphicData>
+          </a:graphic>
+        </wp:anchor>
+      </w:drawing>
+    </w:r>
+  </w:p>
+  <w:p>
+    <w:pPr>
+      <w:pStyle w:val="llb"/>
+    </w:pPr>
+  </w:p>
+  <w:p>
+    <w:pPr>
+      <w:pStyle w:val="llb"/>
+    </w:pPr>
+  </w:p>
+  <w:p>
+    <w:pPr>
+      <w:pStyle w:val="llb"/>
+    </w:pPr>
+    <w:r>
+      <w:rPr>
+        <w:rFonts w:ascii="Exo Bold" w:hAnsi="Exo Bold"/>
+        <w:noProof/>
+        <w:sz w:val="14"/>
+        <w:szCs w:val="14"/>
+        <w:lang w:val="en-US" w:eastAsia="en-US"/>
+      </w:rPr>
+      <mc:AlternateContent>
+        <mc:Choice Requires="wps">
+          <w:drawing>
+            <wp:anchor distT="0" distB="0" distL="114300" distR="114300" simplePos="0" relativeHeight="251659264" behindDoc="0" locked="0" layoutInCell="1" allowOverlap="1">
+              <wp:simplePos x="0" y="0"/>
+              <wp:positionH relativeFrom="page">
+                <wp:posOffset>460375</wp:posOffset>
+              </wp:positionH>
+              <wp:positionV relativeFrom="page">
+                <wp:posOffset>10236200</wp:posOffset>
+              </wp:positionV>
+              <wp:extent cx="6938010" cy="219710"/>
+              <wp:effectExtent l="0" t="0" r="15240" b="8890"/>
+              <wp:wrapSquare wrapText="bothSides"/>
+              <wp:docPr id="40" name="Text Box 5"/>
+              <wp:cNvGraphicFramePr>
+                <a:graphicFrameLocks xmlns:a="http://schemas.openxmlformats.org/drawingml/2006/main"/>
+              </wp:cNvGraphicFramePr>
+              <a:graphic xmlns:a="http://schemas.openxmlformats.org/drawingml/2006/main">
+                <a:graphicData uri="http://schemas.microsoft.com/office/word/2010/wordprocessingShape">
+                  <wps:wsp>
+                    <wps:cNvSpPr txBox="1">
+                      <a:spLocks/>
+                    </wps:cNvSpPr>
+                    <wps:spPr>
+                      <a:xfrm>
+                        <a:off x="0" y="0"/>
+                        <a:ext cx="6938010" cy="219710"/>
+                      </a:xfrm>
+                      <a:prstGeom prst="rect">
+                        <a:avLst/>
+                      </a:prstGeom>
+                      <a:noFill/>
+                      <a:ln>
+                        <a:noFill/>
+                      </a:ln>
+                      <a:effectLst/>
+                      <a:extLst>
+                        <a:ext uri="{FAA26D3D-D897-4be2-8F04-BA451C77F1D7}"/>
+                        <a:ext uri="{C572A759-6A51-4108-AA02-DFA0A04FC94B}"/>
+                      </a:extLst>
+                    </wps:spPr>
+                    <wps:style>
+                      <a:lnRef idx="0">
+                        <a:schemeClr val="accent1"/>
+                      </a:lnRef>
+                      <a:fillRef idx="0">
+                        <a:schemeClr val="accent1"/>
+                      </a:fillRef>
+                      <a:effectRef idx="0">
+                        <a:schemeClr val="accent1"/>
+                      </a:effectRef>
+                      <a:fontRef idx="minor">
+                        <a:schemeClr val="dk1"/>
+                      </a:fontRef>
+                    </wps:style>
+                    <wps:txbx>
+                      <w:txbxContent>
+                        <w:p>
+                          <w:pPr>
+                            <w:pStyle w:val="Allmntstyckeformat"/>
+                            <w:rPr>
+                              <w:rFonts w:ascii="Calibri" w:hAnsi="Calibri" w:cs="Calibri"/>
+                              <w:sz w:val="17"/>
+                              <w:szCs w:val="17"/>
+                            </w:rPr>
+                          </w:pPr>
+                          <w:r>
+                            <w:rPr>
+                              <w:rFonts w:asciiTheme="majorHAnsi" w:hAnsiTheme="majorHAnsi"/>
+                              <w:sz w:val="17"/>
+                              <w:szCs w:val="17"/>
+                            </w:rPr>
+                            <w:t>www.arrowhead.</w:t>
+                          </w:r>
+                          <w:r>
+                            <w:rPr>
+                              <w:rFonts w:asciiTheme="majorHAnsi" w:hAnsiTheme="majorHAnsi"/>
+                              <w:sz w:val="17"/>
+                              <w:szCs w:val="17"/>
+                            </w:rPr>
+                            <w:t>eu</w:t>
+                          </w:r>
+                        </w:p>
+                        <w:p>
+                          <w:pPr>
+                            <w:rPr>
+                              <w:rFonts w:asciiTheme="majorHAnsi" w:hAnsiTheme="majorHAnsi"/>
+                              <w:sz w:val="18"/>
+                              <w:szCs w:val="18"/>
+                            </w:rPr>
+                          </w:pPr>
+                        </w:p>
+                        <w:p>
+                          <w:pPr>
+                            <w:rPr>
+                              <w:rFonts w:asciiTheme="majorHAnsi" w:hAnsiTheme="majorHAnsi"/>
+                            </w:rPr>
+                          </w:pPr>
+                        </w:p>
+                        <w:p>
+                          <w:pPr>
+                            <w:rPr>
+                              <w:rFonts w:asciiTheme="majorHAnsi" w:hAnsiTheme="majorHAnsi"/>
+                            </w:rPr>
+                          </w:pPr>
+                        </w:p>
+                      </w:txbxContent>
+                    </wps:txbx>
+                    <wps:bodyPr rot="0" spcFirstLastPara="0" vertOverflow="overflow" horzOverflow="overflow" vert="horz" wrap="square" lIns="0" tIns="0" rIns="0" bIns="0" numCol="1" spcCol="0" rtlCol="0" fromWordArt="0" anchor="t" anchorCtr="0" forceAA="0" compatLnSpc="1">
+                      <a:prstTxWarp prst="textNoShape">
+                        <a:avLst/>
+                      </a:prstTxWarp>
+                      <a:noAutofit/>
+                    </wps:bodyPr>
+                  </wps:wsp>
+                </a:graphicData>
+              </a:graphic>
+              <wp14:sizeRelH relativeFrom="margin">
+                <wp14:pctWidth>0</wp14:pctWidth>
+              </wp14:sizeRelH>
+              <wp14:sizeRelV relativeFrom="margin">
+                <wp14:pctHeight>0</wp14:pctHeight>
+              </wp14:sizeRelV>
+            </wp:anchor>
+          </w:drawing>
+        </mc:Choice>
+        <mc:Fallback>
+          <w:pict>
+            <v:shape id="Text Box 5" o:spid="_x0000_s1028" type="#_x0000_t202" style="position:absolute;margin-left:36.25pt;margin-top:806pt;width:546.3pt;height:17.3pt;z-index:251659264;visibility:visible;mso-wrap-style:square;mso-width-percent:0;mso-height-percent:0;mso-wrap-distance-left:9pt;mso-wrap-distance-top:0;mso-wrap-distance-right:9pt;mso-wrap-distance-bottom:0;mso-position-horizontal:absolute;mso-position-horizontal-relative:page;mso-position-vertical:absolute;mso-position-vertical-relative:page;mso-width-percent:0;mso-height-percent:0;mso-width-relative:margin;mso-height-relative:margin;v-text-anchor:top" o:gfxdata="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" filled="f" stroked="f">
+              <v:textbox inset="0,0,0,0">
+                <w:txbxContent>
+                  <w:p>
+                    <w:pPr>
+                      <w:pStyle w:val="Allmntstyckeformat"/>
+                      <w:rPr>
+                        <w:rFonts w:ascii="Calibri" w:hAnsi="Calibri" w:cs="Calibri"/>
+                        <w:sz w:val="17"/>
+                        <w:szCs w:val="17"/>
+                      </w:rPr>
+                    </w:pPr>
+                    <w:r>
+                      <w:rPr>
+                        <w:rFonts w:asciiTheme="majorHAnsi" w:hAnsiTheme="majorHAnsi"/>
+                        <w:sz w:val="17"/>
+                        <w:szCs w:val="17"/>
+                      </w:rPr>
+                      <w:t>www.arrowhead.</w:t>
+                    </w:r>
+                    <w:r>
+                      <w:rPr>
+                        <w:rFonts w:asciiTheme="majorHAnsi" w:hAnsiTheme="majorHAnsi"/>
+                        <w:sz w:val="17"/>
+                        <w:szCs w:val="17"/>
+                      </w:rPr>
+                      <w:t>eu</w:t>
+                    </w:r>
+                  </w:p>
+                  <w:p>
+                    <w:pPr>
+                      <w:rPr>
+                        <w:rFonts w:asciiTheme="majorHAnsi" w:hAnsiTheme="majorHAnsi"/>
+                        <w:sz w:val="18"/>
+                        <w:szCs w:val="18"/>
+                      </w:rPr>
+                    </w:pPr>
+                  </w:p>
+                  <w:p>
+                    <w:pPr>
+                      <w:rPr>
+                        <w:rFonts w:asciiTheme="majorHAnsi" w:hAnsiTheme="majorHAnsi"/>
+                      </w:rPr>
+                    </w:pPr>
+                  </w:p>
+                  <w:p>
+                    <w:pPr>
+                      <w:rPr>
+                        <w:rFonts w:asciiTheme="majorHAnsi" w:hAnsiTheme="majorHAnsi"/>
+                      </w:rPr>
+                    </w:pPr>
+                  </w:p>
+                </w:txbxContent>
+              </v:textbox>
+              <w10:wrap type="square" anchorx="page" anchory="page"/>
+            </v:shape>
+          </w:pict>
+        </mc:Fallback>
+      </mc:AlternateContent>
+    </w:r>
+    <w:r>
+      <w:rPr>
+        <w:rFonts w:ascii="Exo Bold" w:hAnsi="Exo Bold"/>
+        <w:noProof/>
+        <w:sz w:val="14"/>
+        <w:szCs w:val="14"/>
+        <w:lang w:val="en-US" w:eastAsia="en-US"/>
+      </w:rPr>
+      <mc:AlternateContent>
+        <mc:Choice Requires="wps">
+          <w:drawing>
+            <wp:anchor distT="4294967295" distB="4294967295" distL="114300" distR="114300" simplePos="0" relativeHeight="251662336" behindDoc="0" locked="0" layoutInCell="1" allowOverlap="1">
+              <wp:simplePos x="0" y="0"/>
+              <wp:positionH relativeFrom="column">
+                <wp:posOffset>-799465</wp:posOffset>
+              </wp:positionH>
+              <wp:positionV relativeFrom="paragraph">
+                <wp:posOffset>146049</wp:posOffset>
+              </wp:positionV>
+              <wp:extent cx="6743700" cy="0"/>
+              <wp:effectExtent l="0" t="0" r="19050" b="57150"/>
+              <wp:wrapNone/>
+              <wp:docPr id="39" name="Rak 9"/>
+              <wp:cNvGraphicFramePr>
+                <a:graphicFrameLocks xmlns:a="http://schemas.openxmlformats.org/drawingml/2006/main"/>
+              </wp:cNvGraphicFramePr>
+              <a:graphic xmlns:a="http://schemas.openxmlformats.org/drawingml/2006/main">
+                <a:graphicData uri="http://schemas.microsoft.com/office/word/2010/wordprocessingShape">
+                  <wps:wsp>
+                    <wps:cNvCnPr>
+                      <a:cxnSpLocks noChangeShapeType="1"/>
+                    </wps:cNvCnPr>
+                    <wps:spPr bwMode="auto">
+                      <a:xfrm>
+                        <a:off x="0" y="0"/>
+                        <a:ext cx="6743700" cy="0"/>
+                      </a:xfrm>
+                      <a:prstGeom prst="line">
+                        <a:avLst/>
+                      </a:prstGeom>
+                      <a:noFill/>
+                      <a:ln w="6350">
+                        <a:solidFill>
+                          <a:schemeClr val="tx1">
+                            <a:lumMod val="100000"/>
+                            <a:lumOff val="0"/>
+                          </a:schemeClr>
+                        </a:solidFill>
+                        <a:round/>
+                        <a:headEnd/>
+                        <a:tailEnd/>
+                      </a:ln>
+                      <a:effectLst>
+                        <a:outerShdw dist="20000" dir="5400000" rotWithShape="0">
+                          <a:srgbClr val="808080">
+                            <a:alpha val="37999"/>
+                          </a:srgbClr>
+                        </a:outerShdw>
+                      </a:effectLst>
+                      <a:extLst>
+                        <a:ext uri="{909E8E84-426E-40DD-AFC4-6F175D3DCCD1}">
+                          <a14:hiddenFill xmlns:a14="http://schemas.microsoft.com/office/drawing/2010/main">
+                            <a:noFill/>
+                          </a14:hiddenFill>
+                        </a:ext>
+                      </a:extLst>
+                    </wps:spPr>
+                    <wps:bodyPr/>
+                  </wps:wsp>
+                </a:graphicData>
+              </a:graphic>
+              <wp14:sizeRelH relativeFrom="margin">
+                <wp14:pctWidth>0</wp14:pctWidth>
+              </wp14:sizeRelH>
+              <wp14:sizeRelV relativeFrom="margin">
+                <wp14:pctHeight>0</wp14:pctHeight>
+              </wp14:sizeRelV>
+            </wp:anchor>
+          </w:drawing>
+        </mc:Choice>
+        <mc:Fallback>
+          <w:pict>
+            <v:line w14:anchorId="16BB1BA6" id="Rak 9" o:spid="_x0000_s1026" style="position:absolute;z-index:251662336;visibility:visible;mso-wrap-style:square;mso-width-percent:0;mso-height-percent:0;mso-wrap-distance-left:9pt;mso-wrap-distance-top:-3e-5mm;mso-wrap-distance-right:9pt;mso-wrap-distance-bottom:-3e-5mm;mso-position-horizontal:absolute;mso-position-horizontal-relative:text;mso-position-vertical:absolute;mso-position-vertical-relative:text;mso-width-percent:0;mso-height-percent:0;mso-width-relative:margin;mso-height-relative:margin" from="-62.95pt,11.5pt" to="468.05pt,11.5pt" o:gfxdata="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" strokecolor="black [3213]" strokeweight=".5pt">
+              <v:shadow on="t" opacity="24903f" origin=",.5" offset="0,.55556mm"/>
+            </v:line>
+          </w:pict>
+        </mc:Fallback>
+      </mc:AlternateContent>
+    </w:r>
+  </w:p>
+</w:ftr>
+</file>
+
+<file path=word/footer2.xml><?xml version="1.0" encoding="utf-8"?>
+<w:ftr xmlns:wpc="http://schemas.microsoft.com/office/word/2010/wordprocessingCanvas" xmlns:cx="http://schemas.microsoft.com/office/drawing/2014/chartex" xmlns:cx1="http://schemas.microsoft.com/office/drawing/2015/9/8/chartex" xmlns:cx2="http://schemas.microsoft.com/office/drawing/2015/10/21/chartex" xmlns:cx3="http://schemas.microsoft.com/office/drawing/2016/5/9/chartex" xmlns:cx4="http://schemas.microsoft.com/office/drawing/2016/5/10/chartex" xmlns:cx5="http://schemas.microsoft.com/office/drawing/2016/5/11/chartex" xmlns:cx6="http://schemas.microsoft.com/office/drawing/2016/5/12/chartex" xmlns:cx7="http://schemas.microsoft.com/office/drawing/2016/5/13/chartex" xmlns:cx8="http://schemas.microsoft.com/office/drawing/2016/5/14/chartex" xmlns:mc="http://schemas.openxmlformats.org/markup-compatibility/2006" xmlns:aink="http://schemas.microsoft.com/office/drawing/2016/ink" xmlns:am3d="http://schemas.microsoft.com/office/drawing/2017/model3d" xmlns:o="urn:schemas-microsoft-com:office:office" xmlns:r="http://schemas.openxmlformats.org/officeDocument/2006/relationships" xmlns:m="http://schemas.openxmlformats.org/officeDocument/2006/math" xmlns:v="urn:schemas-microsoft-com:vml" xmlns:wp14="http://schemas.microsoft.com/office/word/2010/wordprocessingDrawing" xmlns:wp="http://schemas.openxmlformats.org/drawingml/2006/wordprocessingDrawing" xmlns:w10="urn:schemas-microsoft-com:office:word" xmlns:w="http://schemas.openxmlformats.org/wordprocessingml/2006/main" xmlns:w14="http://schemas.microsoft.com/office/word/2010/wordml" xmlns:w15="http://schemas.microsoft.com/office/word/2012/wordml" xmlns:w16cid="http://schemas.microsoft.com/office/word/2016/wordml/cid" xmlns:w16se="http://schemas.microsoft.com/office/word/2015/wordml/symex" xmlns:wpg="http://schemas.microsoft.com/office/word/2010/wordprocessingGroup" xmlns:wpi="http://schemas.microsoft.com/office/word/2010/wordprocessingInk" xmlns:wne="http://schemas.microsoft.com/office/word/2006/wordml" xmlns:wps="http://schemas.microsoft.com/office/word/2010/wordprocessingShape" mc:Ignorable="w14 w15 w16se w16cid wp14">
+  <w:p>
+    <w:pPr>
+      <w:pStyle w:val="llb"/>
+    </w:pPr>
+    <w:r>
+      <w:rPr>
+        <w:rFonts w:ascii="Exo Bold" w:hAnsi="Exo Bold"/>
+        <w:noProof/>
+        <w:sz w:val="14"/>
+        <w:szCs w:val="14"/>
+        <w:lang w:val="en-US" w:eastAsia="en-US"/>
+      </w:rPr>
+      <mc:AlternateContent>
+        <mc:Choice Requires="wps">
+          <w:drawing>
+            <wp:anchor distT="0" distB="0" distL="114300" distR="114300" simplePos="0" relativeHeight="251666432" behindDoc="0" locked="0" layoutInCell="1" allowOverlap="1">
+              <wp:simplePos x="0" y="0"/>
+              <wp:positionH relativeFrom="page">
+                <wp:posOffset>460375</wp:posOffset>
+              </wp:positionH>
+              <wp:positionV relativeFrom="page">
+                <wp:posOffset>10236200</wp:posOffset>
+              </wp:positionV>
+              <wp:extent cx="6938010" cy="219710"/>
+              <wp:effectExtent l="0" t="0" r="15240" b="8890"/>
+              <wp:wrapSquare wrapText="bothSides"/>
+              <wp:docPr id="38" name="Text Box 5"/>
+              <wp:cNvGraphicFramePr>
+                <a:graphicFrameLocks xmlns:a="http://schemas.openxmlformats.org/drawingml/2006/main"/>
+              </wp:cNvGraphicFramePr>
+              <a:graphic xmlns:a="http://schemas.openxmlformats.org/drawingml/2006/main">
+                <a:graphicData uri="http://schemas.microsoft.com/office/word/2010/wordprocessingShape">
+                  <wps:wsp>
+                    <wps:cNvSpPr txBox="1">
+                      <a:spLocks/>
+                    </wps:cNvSpPr>
+                    <wps:spPr>
+                      <a:xfrm>
+                        <a:off x="0" y="0"/>
+                        <a:ext cx="6938010" cy="219710"/>
+                      </a:xfrm>
+                      <a:prstGeom prst="rect">
+                        <a:avLst/>
+                      </a:prstGeom>
+                      <a:noFill/>
+                      <a:ln>
+                        <a:noFill/>
+                      </a:ln>
+                      <a:effectLst/>
+                      <a:extLst>
+                        <a:ext uri="{FAA26D3D-D897-4be2-8F04-BA451C77F1D7}"/>
+                        <a:ext uri="{C572A759-6A51-4108-AA02-DFA0A04FC94B}"/>
+                      </a:extLst>
+                    </wps:spPr>
+                    <wps:style>
+                      <a:lnRef idx="0">
+                        <a:schemeClr val="accent1"/>
+                      </a:lnRef>
+                      <a:fillRef idx="0">
+                        <a:schemeClr val="accent1"/>
+                      </a:fillRef>
+                      <a:effectRef idx="0">
+                        <a:schemeClr val="accent1"/>
+                      </a:effectRef>
+                      <a:fontRef idx="minor">
+                        <a:schemeClr val="dk1"/>
+                      </a:fontRef>
+                    </wps:style>
+                    <wps:txbx>
+                      <w:txbxContent>
+                        <w:p>
+                          <w:pPr>
+                            <w:pStyle w:val="Allmntstyckeformat"/>
+                            <w:rPr>
+                              <w:rFonts w:ascii="Calibri" w:hAnsi="Calibri" w:cs="Calibri"/>
+                              <w:sz w:val="17"/>
+                              <w:szCs w:val="17"/>
+                            </w:rPr>
+                          </w:pPr>
+                          <w:r>
+                            <w:rPr>
+                              <w:rFonts w:asciiTheme="majorHAnsi" w:hAnsiTheme="majorHAnsi"/>
+                              <w:sz w:val="17"/>
+                              <w:szCs w:val="17"/>
+                            </w:rPr>
+                            <w:t>www.arrowhead.</w:t>
+                          </w:r>
+                          <w:r>
+                            <w:rPr>
+                              <w:rFonts w:asciiTheme="majorHAnsi" w:hAnsiTheme="majorHAnsi"/>
+                              <w:sz w:val="17"/>
+                              <w:szCs w:val="17"/>
+                            </w:rPr>
+                            <w:t>eu</w:t>
+                          </w:r>
+                        </w:p>
+                        <w:p>
+                          <w:pPr>
+                            <w:rPr>
+                              <w:rFonts w:asciiTheme="majorHAnsi" w:hAnsiTheme="majorHAnsi"/>
+                              <w:sz w:val="18"/>
+                              <w:szCs w:val="18"/>
+                            </w:rPr>
+                          </w:pPr>
+                        </w:p>
+                        <w:p>
+                          <w:pPr>
+                            <w:rPr>
+                              <w:rFonts w:asciiTheme="majorHAnsi" w:hAnsiTheme="majorHAnsi"/>
+                            </w:rPr>
+                          </w:pPr>
+                        </w:p>
+                        <w:p>
+                          <w:pPr>
+                            <w:rPr>
+                              <w:rFonts w:asciiTheme="majorHAnsi" w:hAnsiTheme="majorHAnsi"/>
+                            </w:rPr>
+                          </w:pPr>
+                        </w:p>
+                      </w:txbxContent>
+                    </wps:txbx>
+                    <wps:bodyPr rot="0" spcFirstLastPara="0" vertOverflow="overflow" horzOverflow="overflow" vert="horz" wrap="square" lIns="0" tIns="0" rIns="0" bIns="0" numCol="1" spcCol="0" rtlCol="0" fromWordArt="0" anchor="t" anchorCtr="0" forceAA="0" compatLnSpc="1">
+                      <a:prstTxWarp prst="textNoShape">
+                        <a:avLst/>
+                      </a:prstTxWarp>
+                      <a:noAutofit/>
+                    </wps:bodyPr>
+                  </wps:wsp>
+                </a:graphicData>
+              </a:graphic>
+              <wp14:sizeRelH relativeFrom="margin">
+                <wp14:pctWidth>0</wp14:pctWidth>
+              </wp14:sizeRelH>
+              <wp14:sizeRelV relativeFrom="margin">
+                <wp14:pctHeight>0</wp14:pctHeight>
+              </wp14:sizeRelV>
+            </wp:anchor>
+          </w:drawing>
+        </mc:Choice>
+        <mc:Fallback>
+          <w:pict>
+            <v:shapetype id="_x0000_t202" coordsize="21600,21600" o:spt="202" path="m,l,21600r21600,l21600,xe">
+              <v:stroke joinstyle="miter"/>
+              <v:path gradientshapeok="t" o:connecttype="rect"/>
+            </v:shapetype>
+            <v:shape id="_x0000_s1029" type="#_x0000_t202" style="position:absolute;margin-left:36.25pt;margin-top:806pt;width:546.3pt;height:17.3pt;z-index:251666432;visibility:visible;mso-wrap-style:square;mso-width-percent:0;mso-height-percent:0;mso-wrap-distance-left:9pt;mso-wrap-distance-top:0;mso-wrap-distance-right:9pt;mso-wrap-distance-bottom:0;mso-position-horizontal:absolute;mso-position-horizontal-relative:page;mso-position-vertical:absolute;mso-position-vertical-relative:page;mso-width-percent:0;mso-height-percent:0;mso-width-relative:margin;mso-height-relative:margin;v-text-anchor:top" o:gfxdata="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" filled="f" stroked="f">
+              <v:textbox inset="0,0,0,0">
+                <w:txbxContent>
+                  <w:p>
+                    <w:pPr>
+                      <w:pStyle w:val="Allmntstyckeformat"/>
+                      <w:rPr>
+                        <w:rFonts w:ascii="Calibri" w:hAnsi="Calibri" w:cs="Calibri"/>
+                        <w:sz w:val="17"/>
+                        <w:szCs w:val="17"/>
+                      </w:rPr>
+                    </w:pPr>
+                    <w:r>
+                      <w:rPr>
+                        <w:rFonts w:asciiTheme="majorHAnsi" w:hAnsiTheme="majorHAnsi"/>
+                        <w:sz w:val="17"/>
+                        <w:szCs w:val="17"/>
+                      </w:rPr>
+                      <w:t>www.arrowhead.</w:t>
+                    </w:r>
+                    <w:r>
+                      <w:rPr>
+                        <w:rFonts w:asciiTheme="majorHAnsi" w:hAnsiTheme="majorHAnsi"/>
+                        <w:sz w:val="17"/>
+                        <w:szCs w:val="17"/>
+                      </w:rPr>
+                      <w:t>eu</w:t>
+                    </w:r>
+                  </w:p>
+                  <w:p>
+                    <w:pPr>
+                      <w:rPr>
+                        <w:rFonts w:asciiTheme="majorHAnsi" w:hAnsiTheme="majorHAnsi"/>
+                        <w:sz w:val="18"/>
+                        <w:szCs w:val="18"/>
+                      </w:rPr>
+                    </w:pPr>
+                  </w:p>
+                  <w:p>
+                    <w:pPr>
+                      <w:rPr>
+                        <w:rFonts w:asciiTheme="majorHAnsi" w:hAnsiTheme="majorHAnsi"/>
+                      </w:rPr>
+                    </w:pPr>
+                  </w:p>
+                  <w:p>
+                    <w:pPr>
+                      <w:rPr>
+                        <w:rFonts w:asciiTheme="majorHAnsi" w:hAnsiTheme="majorHAnsi"/>
+                      </w:rPr>
+                    </w:pPr>
+                  </w:p>
+                </w:txbxContent>
+              </v:textbox>
+              <w10:wrap type="square" anchorx="page" anchory="page"/>
+            </v:shape>
+          </w:pict>
+        </mc:Fallback>
+      </mc:AlternateContent>
+    </w:r>
+    <w:r>
+      <w:rPr>
+        <w:rFonts w:ascii="Exo Bold" w:hAnsi="Exo Bold"/>
+        <w:noProof/>
+        <w:sz w:val="14"/>
+        <w:szCs w:val="14"/>
+        <w:lang w:val="en-US" w:eastAsia="en-US"/>
+      </w:rPr>
+      <mc:AlternateContent>
+        <mc:Choice Requires="wps">
+          <w:drawing>
+            <wp:anchor distT="4294967295" distB="4294967295" distL="114300" distR="114300" simplePos="0" relativeHeight="251667456" behindDoc="0" locked="0" layoutInCell="1" allowOverlap="1">
+              <wp:simplePos x="0" y="0"/>
+              <wp:positionH relativeFrom="column">
+                <wp:posOffset>-799465</wp:posOffset>
+              </wp:positionH>
+              <wp:positionV relativeFrom="paragraph">
+                <wp:posOffset>146049</wp:posOffset>
+              </wp:positionV>
+              <wp:extent cx="6743700" cy="0"/>
+              <wp:effectExtent l="0" t="0" r="19050" b="57150"/>
+              <wp:wrapNone/>
+              <wp:docPr id="37" name="Line 5"/>
+              <wp:cNvGraphicFramePr>
+                <a:graphicFrameLocks xmlns:a="http://schemas.openxmlformats.org/drawingml/2006/main"/>
+              </wp:cNvGraphicFramePr>
+              <a:graphic xmlns:a="http://schemas.openxmlformats.org/drawingml/2006/main">
+                <a:graphicData uri="http://schemas.microsoft.com/office/word/2010/wordprocessingShape">
+                  <wps:wsp>
+                    <wps:cNvCnPr>
+                      <a:cxnSpLocks noChangeShapeType="1"/>
+                    </wps:cNvCnPr>
+                    <wps:spPr bwMode="auto">
+                      <a:xfrm>
+                        <a:off x="0" y="0"/>
+                        <a:ext cx="6743700" cy="0"/>
+                      </a:xfrm>
+                      <a:prstGeom prst="line">
+                        <a:avLst/>
+                      </a:prstGeom>
+                      <a:noFill/>
+                      <a:ln w="6350">
+                        <a:solidFill>
+                          <a:schemeClr val="tx1">
+                            <a:lumMod val="100000"/>
+                            <a:lumOff val="0"/>
+                          </a:schemeClr>
+                        </a:solidFill>
+                        <a:round/>
+                        <a:headEnd/>
+                        <a:tailEnd/>
+                      </a:ln>
+                      <a:effectLst>
+                        <a:outerShdw dist="20000" dir="5400000" rotWithShape="0">
+                          <a:srgbClr val="808080">
+                            <a:alpha val="37999"/>
+                          </a:srgbClr>
+                        </a:outerShdw>
+                      </a:effectLst>
+                      <a:extLst>
+                        <a:ext uri="{909E8E84-426E-40DD-AFC4-6F175D3DCCD1}">
+                          <a14:hiddenFill xmlns:a14="http://schemas.microsoft.com/office/drawing/2010/main">
+                            <a:noFill/>
+                          </a14:hiddenFill>
+                        </a:ext>
+                      </a:extLst>
+                    </wps:spPr>
+                    <wps:bodyPr/>
+                  </wps:wsp>
+                </a:graphicData>
+              </a:graphic>
+              <wp14:sizeRelH relativeFrom="margin">
+                <wp14:pctWidth>0</wp14:pctWidth>
+              </wp14:sizeRelH>
+              <wp14:sizeRelV relativeFrom="margin">
+                <wp14:pctHeight>0</wp14:pctHeight>
+              </wp14:sizeRelV>
+            </wp:anchor>
+          </w:drawing>
+        </mc:Choice>
+        <mc:Fallback>
+          <w:pict>
+            <v:line w14:anchorId="0B285845" id="Line 5" o:spid="_x0000_s1026" style="position:absolute;z-index:251667456;visibility:visible;mso-wrap-style:square;mso-width-percent:0;mso-height-percent:0;mso-wrap-distance-left:9pt;mso-wrap-distance-top:-3e-5mm;mso-wrap-distance-right:9pt;mso-wrap-distance-bottom:-3e-5mm;mso-position-horizontal:absolute;mso-position-horizontal-relative:text;mso-position-vertical:absolute;mso-position-vertical-relative:text;mso-width-percent:0;mso-height-percent:0;mso-width-relative:margin;mso-height-relative:margin" from="-62.95pt,11.5pt" to="468.05pt,11.5pt" o:gfxdata="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" strokecolor="black [3213]" strokeweight=".5pt">
+              <v:shadow on="t" opacity="24903f" origin=",.5" offset="0,.55556mm"/>
+            </v:line>
+          </w:pict>
+        </mc:Fallback>
+      </mc:AlternateContent>
+    </w:r>
+  </w:p>
+</w:ftr>
+</file>
+
+<file path=word/footnotes.xml><?xml version="1.0" encoding="utf-8"?>
+<w:footnotes xmlns:wpc="http://schemas.microsoft.com/office/word/2010/wordprocessingCanvas" xmlns:cx="http://schemas.microsoft.com/office/drawing/2014/chartex" xmlns:cx1="http://schemas.microsoft.com/office/drawing/2015/9/8/chartex" xmlns:cx2="http://schemas.microsoft.com/office/drawing/2015/10/21/chartex" xmlns:cx3="http://schemas.microsoft.com/office/drawing/2016/5/9/chartex" xmlns:cx4="http://schemas.microsoft.com/office/drawing/2016/5/10/chartex" xmlns:cx5="http://schemas.microsoft.com/office/drawing/2016/5/11/chartex" xmlns:cx6="http://schemas.microsoft.com/office/drawing/2016/5/12/chartex" xmlns:cx7="http://schemas.microsoft.com/office/drawing/2016/5/13/chartex" xmlns:cx8="http://schemas.microsoft.com/office/drawing/2016/5/14/chartex" xmlns:mc="http://schemas.openxmlformats.org/markup-compatibility/2006" xmlns:aink="http://schemas.microsoft.com/office/drawing/2016/ink" xmlns:am3d="http://schemas.microsoft.com/office/drawing/2017/model3d" xmlns:o="urn:schemas-microsoft-com:office:office" xmlns:r="http://schemas.openxmlformats.org/officeDocument/2006/relationships" xmlns:m="http://schemas.openxmlformats.org/officeDocument/2006/math" xmlns:v="urn:schemas-microsoft-com:vml" xmlns:wp14="http://schemas.microsoft.com/office/word/2010/wordprocessingDrawing" xmlns:wp="http://schemas.openxmlformats.org/drawingml/2006/wordprocessingDrawing" xmlns:w10="urn:schemas-microsoft-com:office:word" xmlns:w="http://schemas.openxmlformats.org/wordprocessingml/2006/main" xmlns:w14="http://schemas.microsoft.com/office/word/2010/wordml" xmlns:w15="http://schemas.microsoft.com/office/word/2012/wordml" xmlns:w16cid="http://schemas.microsoft.com/office/word/2016/wordml/cid" xmlns:w16se="http://schemas.microsoft.com/office/word/2015/wordml/symex" xmlns:wpg="http://schemas.microsoft.com/office/word/2010/wordprocessingGroup" xmlns:wpi="http://schemas.microsoft.com/office/word/2010/wordprocessingInk" xmlns:wne="http://schemas.microsoft.com/office/word/2006/wordml" xmlns:wps="http://schemas.microsoft.com/office/word/2010/wordprocessingShape" mc:Ignorable="w14 w15 w16se w16cid wp14">
+  <w:footnote w:type="separator" w:id="-1">
+    <w:p>
+      <w:r>
+        <w:separator/>
+      </w:r>
+    </w:p>
+  </w:footnote>
+  <w:footnote w:type="continuationSeparator" w:id="0">
+    <w:p>
+      <w:r>
+        <w:continuationSeparator/>
+      </w:r>
+    </w:p>
+  </w:footnote>
+</w:footnotes>
+</file>
+
+<file path=word/header1.xml><?xml version="1.0" encoding="utf-8"?>
+<w:hdr xmlns:wpc="http://schemas.microsoft.com/office/word/2010/wordprocessingCanvas" xmlns:cx="http://schemas.microsoft.com/office/drawing/2014/chartex" xmlns:cx1="http://schemas.microsoft.com/office/drawing/2015/9/8/chartex" xmlns:cx2="http://schemas.microsoft.com/office/drawing/2015/10/21/chartex" xmlns:cx3="http://schemas.microsoft.com/office/drawing/2016/5/9/chartex" xmlns:cx4="http://schemas.microsoft.com/office/drawing/2016/5/10/chartex" xmlns:cx5="http://schemas.microsoft.com/office/drawing/2016/5/11/chartex" xmlns:cx6="http://schemas.microsoft.com/office/drawing/2016/5/12/chartex" xmlns:cx7="http://schemas.microsoft.com/office/drawing/2016/5/13/chartex" xmlns:cx8="http://schemas.microsoft.com/office/drawing/2016/5/14/chartex" xmlns:mc="http://schemas.openxmlformats.org/markup-compatibility/2006" xmlns:aink="http://schemas.microsoft.com/office/drawing/2016/ink" xmlns:am3d="http://schemas.microsoft.com/office/drawing/2017/model3d" xmlns:o="urn:schemas-microsoft-com:office:office" xmlns:r="http://schemas.openxmlformats.org/officeDocument/2006/relationships" xmlns:m="http://schemas.openxmlformats.org/officeDocument/2006/math" xmlns:v="urn:schemas-microsoft-com:vml" xmlns:wp14="http://schemas.microsoft.com/office/word/2010/wordprocessingDrawing" xmlns:wp="http://schemas.openxmlformats.org/drawingml/2006/wordprocessingDrawing" xmlns:w10="urn:schemas-microsoft-com:office:word" xmlns:w="http://schemas.openxmlformats.org/wordprocessingml/2006/main" xmlns:w14="http://schemas.microsoft.com/office/word/2010/wordml" xmlns:w15="http://schemas.microsoft.com/office/word/2012/wordml" xmlns:w16cid="http://schemas.microsoft.com/office/word/2016/wordml/cid" xmlns:w16se="http://schemas.microsoft.com/office/word/2015/wordml/symex" xmlns:wpg="http://schemas.microsoft.com/office/word/2010/wordprocessingGroup" xmlns:wpi="http://schemas.microsoft.com/office/word/2010/wordprocessingInk" xmlns:wne="http://schemas.microsoft.com/office/word/2006/wordml" xmlns:wps="http://schemas.microsoft.com/office/word/2010/wordprocessingShape" mc:Ignorable="w14 w15 w16se w16cid wp14">
+  <w:p>
+    <w:pPr>
+      <w:tabs>
+        <w:tab w:val="right" w:pos="9923"/>
+      </w:tabs>
+      <w:spacing w:after="40"/>
+      <w:rPr>
+        <w:rFonts w:asciiTheme="majorHAnsi" w:hAnsiTheme="majorHAnsi"/>
+        <w:b/>
+        <w:sz w:val="18"/>
+        <w:szCs w:val="18"/>
+      </w:rPr>
+    </w:pPr>
+    <w:r>
+      <w:rPr>
+        <w:rFonts w:asciiTheme="majorHAnsi" w:hAnsiTheme="majorHAnsi"/>
+        <w:b/>
+        <w:noProof/>
+        <w:sz w:val="18"/>
+        <w:szCs w:val="18"/>
+        <w:lang w:val="en-US" w:eastAsia="en-US"/>
+      </w:rPr>
+      <w:drawing>
+        <wp:anchor distT="0" distB="0" distL="114300" distR="114300" simplePos="0" relativeHeight="251657728" behindDoc="1" locked="0" layoutInCell="1" allowOverlap="1" wp14:anchorId="01C764CD" wp14:editId="5972BB87">
+          <wp:simplePos x="0" y="0"/>
+          <wp:positionH relativeFrom="page">
+            <wp:posOffset>356870</wp:posOffset>
+          </wp:positionH>
+          <wp:positionV relativeFrom="page">
+            <wp:posOffset>353695</wp:posOffset>
+          </wp:positionV>
+          <wp:extent cx="1096838" cy="967528"/>
+          <wp:effectExtent l="19050" t="0" r="8062" b="0"/>
+          <wp:wrapNone/>
+          <wp:docPr id="1" name="Bildobjekt 14"/>
+          <wp:cNvGraphicFramePr>
+            <a:graphicFrameLocks xmlns:a="http://schemas.openxmlformats.org/drawingml/2006/main" noChangeAspect="1"/>
+          </wp:cNvGraphicFramePr>
+          <a:graphic xmlns:a="http://schemas.openxmlformats.org/drawingml/2006/main">
+            <a:graphicData uri="http://schemas.openxmlformats.org/drawingml/2006/picture">
+              <pic:pic xmlns:pic="http://schemas.openxmlformats.org/drawingml/2006/picture">
+                <pic:nvPicPr>
+                  <pic:cNvPr id="0" name="mönster.png"/>
+                  <pic:cNvPicPr/>
+                </pic:nvPicPr>
+                <pic:blipFill rotWithShape="1">
+                  <a:blip r:embed="rId1">
+                    <a:extLst>
+                      <a:ext uri="{28A0092B-C50C-407E-A947-70E740481C1C}">
+                        <a14:useLocalDpi xmlns:a14="http://schemas.microsoft.com/office/drawing/2010/main" val="0"/>
+                      </a:ext>
+                    </a:extLst>
+                  </a:blip>
+                  <a:srcRect b="12634"/>
+                  <a:stretch/>
+                </pic:blipFill>
+                <pic:spPr bwMode="auto">
+                  <a:xfrm>
+                    <a:off x="0" y="0"/>
+                    <a:ext cx="1096838" cy="967528"/>
+                  </a:xfrm>
+                  <a:prstGeom prst="rect">
+                    <a:avLst/>
+                  </a:prstGeom>
+                  <a:ln>
+                    <a:noFill/>
+                  </a:ln>
+                  <a:extLst>
+                    <a:ext uri="{53640926-AAD7-44D8-BBD7-CCE9431645EC}">
+                      <a14:shadowObscured xmlns:a14="http://schemas.microsoft.com/office/drawing/2010/main"/>
+                    </a:ext>
+                  </a:extLst>
+                </pic:spPr>
+              </pic:pic>
+            </a:graphicData>
+          </a:graphic>
+        </wp:anchor>
+      </w:drawing>
+    </w:r>
+  </w:p>
+  <w:tbl>
+    <w:tblPr>
+      <w:tblStyle w:val="Rcsostblzat"/>
+      <w:tblpPr w:leftFromText="181" w:rightFromText="181" w:vertAnchor="text" w:horzAnchor="margin" w:tblpXSpec="right" w:tblpY="1"/>
+      <w:tblOverlap w:val="never"/>
+      <w:tblW w:w="7361" w:type="dxa"/>
+      <w:tblBorders>
+        <w:top w:val="none" w:sz="0" w:space="0" w:color="auto"/>
+        <w:left w:val="none" w:sz="0" w:space="0" w:color="auto"/>
+        <w:bottom w:val="none" w:sz="0" w:space="0" w:color="auto"/>
+        <w:right w:val="none" w:sz="0" w:space="0" w:color="auto"/>
+        <w:insideH w:val="none" w:sz="0" w:space="0" w:color="auto"/>
+        <w:insideV w:val="none" w:sz="0" w:space="0" w:color="auto"/>
+      </w:tblBorders>
+      <w:tblLook w:val="04A0" w:firstRow="1" w:lastRow="0" w:firstColumn="1" w:lastColumn="0" w:noHBand="0" w:noVBand="1"/>
+    </w:tblPr>
+    <w:tblGrid>
+      <w:gridCol w:w="5093"/>
+      <w:gridCol w:w="2268"/>
+    </w:tblGrid>
+    <w:tr>
+      <w:tc>
+        <w:tcPr>
+          <w:tcW w:w="5093" w:type="dxa"/>
+        </w:tcPr>
+        <w:p>
+          <w:pPr>
+            <w:rPr>
+              <w:rFonts w:asciiTheme="majorHAnsi" w:hAnsiTheme="majorHAnsi"/>
+              <w:b/>
+              <w:sz w:val="16"/>
+              <w:szCs w:val="18"/>
+              <w:lang w:val="en-US"/>
+            </w:rPr>
+          </w:pPr>
+          <w:r>
+            <w:rPr>
+              <w:rFonts w:asciiTheme="majorHAnsi" w:hAnsiTheme="majorHAnsi"/>
+              <w:sz w:val="16"/>
+              <w:szCs w:val="18"/>
+              <w:lang w:val="en-US"/>
+            </w:rPr>
+            <w:t xml:space="preserve">Document </w:t>
+          </w:r>
+          <w:r>
+            <w:rPr>
+              <w:rFonts w:asciiTheme="majorHAnsi" w:hAnsiTheme="majorHAnsi"/>
+              <w:sz w:val="16"/>
+              <w:szCs w:val="18"/>
+              <w:lang w:val="en-US"/>
+            </w:rPr>
+            <w:t>title</w:t>
+          </w:r>
+        </w:p>
+        <w:sdt>
+          <w:sdtPr>
+            <w:rPr>
+              <w:rFonts w:asciiTheme="majorHAnsi" w:hAnsiTheme="majorHAnsi"/>
+              <w:sz w:val="18"/>
+              <w:szCs w:val="18"/>
+              <w:lang w:val="en-US"/>
+            </w:rPr>
+            <w:alias w:val="Titel"/>
+            <w:tag w:val=""/>
+            <w:id w:val="1152101341"/>
+            <w:placeholder>
+              <w:docPart w:val="0387B007DAF6440A966D06C714CABDCF"/>
+            </w:placeholder>
+            <w:dataBinding w:prefixMappings="xmlns:ns0='http://purl.org/dc/elements/1.1/' xmlns:ns1='http://schemas.openxmlformats.org/package/2006/metadata/core-properties' " w:xpath="/ns1:coreProperties[1]/ns0:title[1]" w:storeItemID="{6C3C8BC8-F283-45AE-878A-BAB7291924A1}"/>
+            <w:text/>
+          </w:sdtPr>
+          <w:sdtEndPr/>
+          <w:sdtContent>
+            <w:p>
+              <w:pPr>
+                <w:spacing w:after="80"/>
+                <w:rPr>
+                  <w:rFonts w:asciiTheme="majorHAnsi" w:hAnsiTheme="majorHAnsi"/>
+                  <w:sz w:val="18"/>
+                  <w:szCs w:val="18"/>
+                  <w:lang w:val="en-US"/>
+                </w:rPr>
+              </w:pPr>
+              <w:r>
+                <w:rPr>
+                  <w:rFonts w:asciiTheme="majorHAnsi" w:hAnsiTheme="majorHAnsi"/>
+                  <w:sz w:val="18"/>
+                  <w:szCs w:val="18"/>
+                </w:rPr>
+                <w:t>Service</w:t>
+              </w:r>
+              <w:r>
+                <w:rPr>
+                  <w:rFonts w:asciiTheme="majorHAnsi" w:hAnsiTheme="majorHAnsi"/>
+                  <w:sz w:val="18"/>
+                  <w:szCs w:val="18"/>
+                </w:rPr>
+                <w:t>Discovery Service</w:t>
+              </w:r>
+              <w:r>
+                <w:rPr>
+                  <w:rFonts w:asciiTheme="majorHAnsi" w:hAnsiTheme="majorHAnsi"/>
+                  <w:sz w:val="18"/>
+                  <w:szCs w:val="18"/>
+                </w:rPr>
+                <w:t xml:space="preserve"> SD</w:t>
+              </w:r>
+            </w:p>
+          </w:sdtContent>
+        </w:sdt>
+      </w:tc>
+      <w:tc>
+        <w:tcPr>
+          <w:tcW w:w="2268" w:type="dxa"/>
+        </w:tcPr>
+        <w:p>
+          <w:pPr>
+            <w:rPr>
+              <w:rFonts w:asciiTheme="majorHAnsi" w:hAnsiTheme="majorHAnsi"/>
+              <w:sz w:val="16"/>
+              <w:szCs w:val="18"/>
+              <w:lang w:val="en-US"/>
+            </w:rPr>
+          </w:pPr>
+          <w:r>
+            <w:rPr>
+              <w:rFonts w:asciiTheme="majorHAnsi" w:hAnsiTheme="majorHAnsi"/>
+              <w:sz w:val="16"/>
+              <w:szCs w:val="18"/>
+              <w:lang w:val="en-US"/>
+            </w:rPr>
+            <w:t>Docume</w:t>
+          </w:r>
+          <w:r>
+            <w:rPr>
+              <w:rFonts w:asciiTheme="majorHAnsi" w:hAnsiTheme="majorHAnsi"/>
+              <w:sz w:val="16"/>
+              <w:szCs w:val="18"/>
+              <w:lang w:val="en-US"/>
+            </w:rPr>
+            <w:t>n</w:t>
+          </w:r>
+          <w:r>
+            <w:rPr>
+              <w:rFonts w:asciiTheme="majorHAnsi" w:hAnsiTheme="majorHAnsi"/>
+              <w:sz w:val="16"/>
+              <w:szCs w:val="18"/>
+              <w:lang w:val="en-US"/>
+            </w:rPr>
+            <w:t xml:space="preserve">t type </w:t>
+          </w:r>
+        </w:p>
+        <w:p>
+          <w:pPr>
+            <w:spacing w:after="80"/>
+            <w:rPr>
+              <w:rFonts w:asciiTheme="majorHAnsi" w:hAnsiTheme="majorHAnsi"/>
+              <w:b/>
+              <w:sz w:val="18"/>
+              <w:szCs w:val="18"/>
+              <w:lang w:val="en-US"/>
+            </w:rPr>
+          </w:pPr>
+          <w:r>
+            <w:rPr>
+              <w:rFonts w:asciiTheme="majorHAnsi" w:hAnsiTheme="majorHAnsi"/>
+              <w:sz w:val="18"/>
+              <w:szCs w:val="18"/>
+              <w:lang w:val="en-US"/>
+            </w:rPr>
+            <w:t>SD</w:t>
+          </w:r>
+        </w:p>
+      </w:tc>
+    </w:tr>
+    <w:tr>
+      <w:tc>
+        <w:tcPr>
+          <w:tcW w:w="5093" w:type="dxa"/>
+        </w:tcPr>
+        <w:p>
+          <w:pPr>
+            <w:rPr>
+              <w:rFonts w:asciiTheme="majorHAnsi" w:hAnsiTheme="majorHAnsi"/>
+              <w:sz w:val="16"/>
+              <w:szCs w:val="18"/>
+            </w:rPr>
+          </w:pPr>
+          <w:r>
+            <w:rPr>
+              <w:rFonts w:asciiTheme="majorHAnsi" w:hAnsiTheme="majorHAnsi"/>
+              <w:sz w:val="16"/>
+              <w:szCs w:val="18"/>
+            </w:rPr>
+            <w:t>Date</w:t>
+          </w:r>
+        </w:p>
+        <w:p>
+          <w:pPr>
+            <w:rPr>
+              <w:rFonts w:asciiTheme="majorHAnsi" w:hAnsiTheme="majorHAnsi"/>
+              <w:b/>
+              <w:sz w:val="18"/>
+              <w:szCs w:val="18"/>
+            </w:rPr>
+          </w:pPr>
+          <w:fldSimple w:instr=" DATE  \* MERGEFORMAT ">
+            <w:r>
+              <w:rPr>
+                <w:rFonts w:asciiTheme="majorHAnsi" w:hAnsiTheme="majorHAnsi"/>
+                <w:noProof/>
+                <w:sz w:val="18"/>
+                <w:szCs w:val="18"/>
+              </w:rPr>
+              <w:t>2018-10-15</w:t>
+            </w:r>
+          </w:fldSimple>
+        </w:p>
+      </w:tc>
+      <w:tc>
+        <w:tcPr>
+          <w:tcW w:w="2268" w:type="dxa"/>
+        </w:tcPr>
+        <w:p>
+          <w:pPr>
+            <w:rPr>
+              <w:rFonts w:asciiTheme="majorHAnsi" w:hAnsiTheme="majorHAnsi"/>
+              <w:sz w:val="16"/>
+              <w:szCs w:val="18"/>
+            </w:rPr>
+          </w:pPr>
+          <w:r>
+            <w:rPr>
+              <w:rFonts w:asciiTheme="majorHAnsi" w:hAnsiTheme="majorHAnsi"/>
+              <w:sz w:val="16"/>
+              <w:szCs w:val="18"/>
+            </w:rPr>
+            <w:t>Version</w:t>
+          </w:r>
+        </w:p>
+        <w:sdt>
+          <w:sdtPr>
+            <w:rPr>
+              <w:rFonts w:asciiTheme="majorHAnsi" w:hAnsiTheme="majorHAnsi"/>
+              <w:sz w:val="18"/>
+              <w:szCs w:val="18"/>
+            </w:rPr>
+            <w:alias w:val="Kategori"/>
+            <w:tag w:val=""/>
+            <w:id w:val="-1148581441"/>
+            <w:dataBinding w:prefixMappings="xmlns:ns0='http://purl.org/dc/elements/1.1/' xmlns:ns1='http://schemas.openxmlformats.org/package/2006/metadata/core-properties' " w:xpath="/ns1:coreProperties[1]/ns1:category[1]" w:storeItemID="{6C3C8BC8-F283-45AE-878A-BAB7291924A1}"/>
+            <w:text/>
+          </w:sdtPr>
+          <w:sdtEndPr/>
+          <w:sdtContent>
+            <w:p>
+              <w:pPr>
+                <w:spacing w:after="80"/>
+                <w:rPr>
+                  <w:rFonts w:asciiTheme="majorHAnsi" w:hAnsiTheme="majorHAnsi"/>
+                  <w:b/>
+                  <w:sz w:val="18"/>
+                  <w:szCs w:val="18"/>
+                </w:rPr>
+              </w:pPr>
+              <w:r>
+                <w:rPr>
+                  <w:rFonts w:asciiTheme="majorHAnsi" w:hAnsiTheme="majorHAnsi"/>
+                  <w:sz w:val="18"/>
+                  <w:szCs w:val="18"/>
+                </w:rPr>
+                <w:t>G4.0</w:t>
+              </w:r>
+            </w:p>
+          </w:sdtContent>
+        </w:sdt>
+      </w:tc>
+    </w:tr>
+    <w:tr>
+      <w:tc>
+        <w:tcPr>
+          <w:tcW w:w="5093" w:type="dxa"/>
+        </w:tcPr>
+        <w:p>
+          <w:pPr>
+            <w:rPr>
+              <w:rFonts w:asciiTheme="majorHAnsi" w:hAnsiTheme="majorHAnsi"/>
+              <w:sz w:val="16"/>
+              <w:szCs w:val="18"/>
+              <w:lang w:val="pt-PT"/>
+            </w:rPr>
+          </w:pPr>
+          <w:r>
+            <w:rPr>
+              <w:rFonts w:asciiTheme="majorHAnsi" w:hAnsiTheme="majorHAnsi"/>
+              <w:sz w:val="16"/>
+              <w:szCs w:val="18"/>
+              <w:lang w:val="pt-PT"/>
+            </w:rPr>
+            <w:t>Author</w:t>
+          </w:r>
+        </w:p>
+        <w:p>
+          <w:pPr>
+            <w:spacing w:after="80"/>
+            <w:rPr>
+              <w:rFonts w:asciiTheme="majorHAnsi" w:hAnsiTheme="majorHAnsi"/>
+              <w:b/>
+              <w:sz w:val="18"/>
+              <w:szCs w:val="18"/>
+              <w:lang w:val="pt-PT"/>
+            </w:rPr>
+          </w:pPr>
+          <w:r>
+            <w:rPr>
+              <w:rFonts w:asciiTheme="majorHAnsi" w:hAnsiTheme="majorHAnsi"/>
+              <w:sz w:val="18"/>
+              <w:szCs w:val="18"/>
+              <w:lang w:val="pt-PT"/>
+            </w:rPr>
+            <w:t>Csaba Hegedűs</w:t>
+          </w:r>
+        </w:p>
+      </w:tc>
+      <w:tc>
+        <w:tcPr>
+          <w:tcW w:w="2268" w:type="dxa"/>
+        </w:tcPr>
+        <w:p>
+          <w:pPr>
+            <w:rPr>
+              <w:rFonts w:asciiTheme="majorHAnsi" w:hAnsiTheme="majorHAnsi"/>
+              <w:sz w:val="16"/>
+              <w:szCs w:val="18"/>
+              <w:lang w:val="en-US"/>
+            </w:rPr>
+          </w:pPr>
+          <w:r>
+            <w:rPr>
+              <w:rFonts w:asciiTheme="majorHAnsi" w:hAnsiTheme="majorHAnsi"/>
+              <w:sz w:val="16"/>
+              <w:szCs w:val="18"/>
+              <w:lang w:val="en-US"/>
+            </w:rPr>
+            <w:t xml:space="preserve">Status </w:t>
+          </w:r>
+        </w:p>
+        <w:sdt>
+          <w:sdtPr>
+            <w:rPr>
+              <w:rFonts w:asciiTheme="majorHAnsi" w:hAnsiTheme="majorHAnsi"/>
+              <w:sz w:val="18"/>
+              <w:szCs w:val="18"/>
+            </w:rPr>
+            <w:alias w:val="Status"/>
+            <w:tag w:val=""/>
+            <w:id w:val="-329363908"/>
+            <w:dataBinding w:prefixMappings="xmlns:ns0='http://purl.org/dc/elements/1.1/' xmlns:ns1='http://schemas.openxmlformats.org/package/2006/metadata/core-properties' " w:xpath="/ns1:coreProperties[1]/ns1:contentStatus[1]" w:storeItemID="{6C3C8BC8-F283-45AE-878A-BAB7291924A1}"/>
+            <w:text/>
+          </w:sdtPr>
+          <w:sdtEndPr/>
+          <w:sdtContent>
+            <w:p>
+              <w:pPr>
+                <w:spacing w:after="80"/>
+                <w:rPr>
+                  <w:rFonts w:asciiTheme="majorHAnsi" w:hAnsiTheme="majorHAnsi" w:cs="Times New Roman"/>
+                  <w:sz w:val="18"/>
+                  <w:szCs w:val="18"/>
+                  <w:lang w:val="en-US"/>
+                </w:rPr>
+              </w:pPr>
+              <w:r>
+                <w:rPr>
+                  <w:rFonts w:asciiTheme="majorHAnsi" w:hAnsiTheme="majorHAnsi"/>
+                  <w:sz w:val="18"/>
+                  <w:szCs w:val="18"/>
+                </w:rPr>
+                <w:t>For Approval</w:t>
+              </w:r>
+            </w:p>
+          </w:sdtContent>
+        </w:sdt>
+      </w:tc>
+    </w:tr>
+    <w:tr>
+      <w:tc>
+        <w:tcPr>
+          <w:tcW w:w="5093" w:type="dxa"/>
+        </w:tcPr>
+        <w:p>
+          <w:pPr>
+            <w:rPr>
+              <w:rFonts w:asciiTheme="majorHAnsi" w:hAnsiTheme="majorHAnsi"/>
+              <w:sz w:val="16"/>
+              <w:szCs w:val="18"/>
+              <w:lang w:val="en-US"/>
+            </w:rPr>
+          </w:pPr>
+          <w:r>
+            <w:rPr>
+              <w:rFonts w:asciiTheme="majorHAnsi" w:hAnsiTheme="majorHAnsi"/>
+              <w:sz w:val="16"/>
+              <w:szCs w:val="18"/>
+              <w:lang w:val="en-US"/>
+            </w:rPr>
+            <w:t>Contact</w:t>
+          </w:r>
+        </w:p>
+        <w:p>
+          <w:pPr>
+            <w:spacing w:after="80"/>
+            <w:rPr>
+              <w:rFonts w:asciiTheme="majorHAnsi" w:hAnsiTheme="majorHAnsi"/>
+              <w:b/>
+              <w:sz w:val="18"/>
+              <w:szCs w:val="18"/>
+              <w:lang w:val="en-US"/>
+            </w:rPr>
+          </w:pPr>
+          <w:hyperlink r:id="rId2" w:history="1">
+            <w:r>
+              <w:rPr>
+                <w:rStyle w:val="Hiperhivatkozs"/>
+                <w:rFonts w:asciiTheme="majorHAnsi" w:hAnsiTheme="majorHAnsi"/>
+                <w:sz w:val="18"/>
+                <w:szCs w:val="18"/>
+                <w:lang w:val="en-US"/>
+              </w:rPr>
+              <w:t>hegeduscs@aitia.ai</w:t>
+            </w:r>
+          </w:hyperlink>
+          <w:r>
+            <w:rPr>
+              <w:rFonts w:asciiTheme="majorHAnsi" w:hAnsiTheme="majorHAnsi"/>
+              <w:sz w:val="18"/>
+              <w:szCs w:val="18"/>
+              <w:lang w:val="en-US"/>
+            </w:rPr>
+            <w:t xml:space="preserve"> </w:t>
+          </w:r>
+        </w:p>
+      </w:tc>
+      <w:tc>
+        <w:tcPr>
+          <w:tcW w:w="2268" w:type="dxa"/>
+        </w:tcPr>
+        <w:p>
+          <w:pPr>
+            <w:rPr>
+              <w:rFonts w:asciiTheme="majorHAnsi" w:hAnsiTheme="majorHAnsi"/>
+              <w:sz w:val="16"/>
+              <w:szCs w:val="18"/>
+              <w:lang w:val="en-US"/>
+            </w:rPr>
+          </w:pPr>
+          <w:r>
+            <w:rPr>
+              <w:rFonts w:asciiTheme="majorHAnsi" w:hAnsiTheme="majorHAnsi"/>
+              <w:sz w:val="16"/>
+              <w:szCs w:val="18"/>
+              <w:lang w:val="en-US"/>
+            </w:rPr>
+            <w:t>Page</w:t>
+          </w:r>
+        </w:p>
+        <w:p>
+          <w:pPr>
+            <w:spacing w:after="80"/>
+            <w:rPr>
+              <w:rFonts w:asciiTheme="majorHAnsi" w:hAnsiTheme="majorHAnsi"/>
+              <w:b/>
+              <w:sz w:val="18"/>
+              <w:szCs w:val="18"/>
+              <w:lang w:val="en-US"/>
+            </w:rPr>
+          </w:pPr>
+          <w:r>
+            <w:rPr>
+              <w:rFonts w:asciiTheme="majorHAnsi" w:hAnsiTheme="majorHAnsi" w:cs="Times New Roman"/>
+              <w:sz w:val="18"/>
+              <w:szCs w:val="18"/>
+            </w:rPr>
+            <w:fldChar w:fldCharType="begin"/>
+          </w:r>
+          <w:r>
+            <w:rPr>
+              <w:rFonts w:asciiTheme="majorHAnsi" w:hAnsiTheme="majorHAnsi" w:cs="Times New Roman"/>
+              <w:sz w:val="18"/>
+              <w:szCs w:val="18"/>
+              <w:lang w:val="en-US"/>
+            </w:rPr>
+            <w:instrText xml:space="preserve"> PAGE </w:instrText>
+          </w:r>
+          <w:r>
+            <w:rPr>
+              <w:rFonts w:asciiTheme="majorHAnsi" w:hAnsiTheme="majorHAnsi" w:cs="Times New Roman"/>
+              <w:sz w:val="18"/>
+              <w:szCs w:val="18"/>
+            </w:rPr>
+            <w:fldChar w:fldCharType="separate"/>
+          </w:r>
+          <w:r>
+            <w:rPr>
+              <w:rFonts w:asciiTheme="majorHAnsi" w:hAnsiTheme="majorHAnsi" w:cs="Times New Roman"/>
+              <w:noProof/>
+              <w:sz w:val="18"/>
+              <w:szCs w:val="18"/>
+              <w:lang w:val="en-US"/>
+            </w:rPr>
+            <w:t>1</w:t>
+          </w:r>
+          <w:r>
+            <w:rPr>
+              <w:rFonts w:asciiTheme="majorHAnsi" w:hAnsiTheme="majorHAnsi" w:cs="Times New Roman"/>
+              <w:sz w:val="18"/>
+              <w:szCs w:val="18"/>
+            </w:rPr>
+            <w:fldChar w:fldCharType="end"/>
+          </w:r>
+          <w:r>
+            <w:rPr>
+              <w:rFonts w:asciiTheme="majorHAnsi" w:hAnsiTheme="majorHAnsi" w:cs="Times New Roman"/>
+              <w:sz w:val="18"/>
+              <w:szCs w:val="18"/>
+              <w:lang w:val="en-US"/>
+            </w:rPr>
+            <w:t xml:space="preserve"> (</w:t>
+          </w:r>
+          <w:r>
+            <w:rPr>
+              <w:rFonts w:asciiTheme="majorHAnsi" w:hAnsiTheme="majorHAnsi" w:cs="Times New Roman"/>
+              <w:sz w:val="18"/>
+              <w:szCs w:val="18"/>
+            </w:rPr>
+            <w:fldChar w:fldCharType="begin"/>
+          </w:r>
+          <w:r>
+            <w:rPr>
+              <w:rFonts w:asciiTheme="majorHAnsi" w:hAnsiTheme="majorHAnsi" w:cs="Times New Roman"/>
+              <w:sz w:val="18"/>
+              <w:szCs w:val="18"/>
+              <w:lang w:val="en-US"/>
+            </w:rPr>
+            <w:instrText xml:space="preserve"> NUMPAGES </w:instrText>
+          </w:r>
+          <w:r>
+            <w:rPr>
+              <w:rFonts w:asciiTheme="majorHAnsi" w:hAnsiTheme="majorHAnsi" w:cs="Times New Roman"/>
+              <w:sz w:val="18"/>
+              <w:szCs w:val="18"/>
+            </w:rPr>
+            <w:fldChar w:fldCharType="separate"/>
+          </w:r>
+          <w:r>
+            <w:rPr>
+              <w:rFonts w:asciiTheme="majorHAnsi" w:hAnsiTheme="majorHAnsi" w:cs="Times New Roman"/>
+              <w:noProof/>
+              <w:sz w:val="18"/>
+              <w:szCs w:val="18"/>
+              <w:lang w:val="en-US"/>
+            </w:rPr>
+            <w:t>5</w:t>
+          </w:r>
+          <w:r>
+            <w:rPr>
+              <w:rFonts w:asciiTheme="majorHAnsi" w:hAnsiTheme="majorHAnsi" w:cs="Times New Roman"/>
+              <w:sz w:val="18"/>
+              <w:szCs w:val="18"/>
+            </w:rPr>
+            <w:fldChar w:fldCharType="end"/>
+          </w:r>
+          <w:r>
+            <w:rPr>
+              <w:rFonts w:asciiTheme="majorHAnsi" w:hAnsiTheme="majorHAnsi" w:cs="Times New Roman"/>
+              <w:sz w:val="18"/>
+              <w:szCs w:val="18"/>
+              <w:lang w:val="en-US"/>
+            </w:rPr>
+            <w:t>)</w:t>
+          </w:r>
+        </w:p>
+      </w:tc>
+    </w:tr>
+  </w:tbl>
+  <w:p>
+    <w:pPr>
+      <w:tabs>
+        <w:tab w:val="right" w:pos="9923"/>
+      </w:tabs>
+      <w:spacing w:after="40"/>
+      <w:rPr>
+        <w:rFonts w:asciiTheme="majorHAnsi" w:hAnsiTheme="majorHAnsi"/>
+        <w:b/>
+        <w:sz w:val="18"/>
+        <w:szCs w:val="18"/>
+        <w:lang w:val="en-US"/>
+      </w:rPr>
+    </w:pPr>
+  </w:p>
+</w:hdr>
+</file>
+
+<file path=word/header2.xml><?xml version="1.0" encoding="utf-8"?>
+<w:hdr xmlns:wpc="http://schemas.microsoft.com/office/word/2010/wordprocessingCanvas" xmlns:cx="http://schemas.microsoft.com/office/drawing/2014/chartex" xmlns:cx1="http://schemas.microsoft.com/office/drawing/2015/9/8/chartex" xmlns:cx2="http://schemas.microsoft.com/office/drawing/2015/10/21/chartex" xmlns:cx3="http://schemas.microsoft.com/office/drawing/2016/5/9/chartex" xmlns:cx4="http://schemas.microsoft.com/office/drawing/2016/5/10/chartex" xmlns:cx5="http://schemas.microsoft.com/office/drawing/2016/5/11/chartex" xmlns:cx6="http://schemas.microsoft.com/office/drawing/2016/5/12/chartex" xmlns:cx7="http://schemas.microsoft.com/office/drawing/2016/5/13/chartex" xmlns:cx8="http://schemas.microsoft.com/office/drawing/2016/5/14/chartex" xmlns:mc="http://schemas.openxmlformats.org/markup-compatibility/2006" xmlns:aink="http://schemas.microsoft.com/office/drawing/2016/ink" xmlns:am3d="http://schemas.microsoft.com/office/drawing/2017/model3d" xmlns:o="urn:schemas-microsoft-com:office:office" xmlns:r="http://schemas.openxmlformats.org/officeDocument/2006/relationships" xmlns:m="http://schemas.openxmlformats.org/officeDocument/2006/math" xmlns:v="urn:schemas-microsoft-com:vml" xmlns:wp14="http://schemas.microsoft.com/office/word/2010/wordprocessingDrawing" xmlns:wp="http://schemas.openxmlformats.org/drawingml/2006/wordprocessingDrawing" xmlns:w10="urn:schemas-microsoft-com:office:word" xmlns:w="http://schemas.openxmlformats.org/wordprocessingml/2006/main" xmlns:w14="http://schemas.microsoft.com/office/word/2010/wordml" xmlns:w15="http://schemas.microsoft.com/office/word/2012/wordml" xmlns:w16cid="http://schemas.microsoft.com/office/word/2016/wordml/cid" xmlns:w16se="http://schemas.microsoft.com/office/word/2015/wordml/symex" xmlns:wpg="http://schemas.microsoft.com/office/word/2010/wordprocessingGroup" xmlns:wpi="http://schemas.microsoft.com/office/word/2010/wordprocessingInk" xmlns:wne="http://schemas.microsoft.com/office/word/2006/wordml" xmlns:wps="http://schemas.microsoft.com/office/word/2010/wordprocessingShape" mc:Ignorable="w14 w15 w16se w16cid wp14">
+  <w:tbl>
+    <w:tblPr>
+      <w:tblStyle w:val="Rcsostblzat"/>
+      <w:tblpPr w:leftFromText="181" w:rightFromText="181" w:vertAnchor="text" w:horzAnchor="margin" w:tblpXSpec="right" w:tblpY="1"/>
+      <w:tblOverlap w:val="never"/>
+      <w:tblW w:w="6618" w:type="dxa"/>
+      <w:tblBorders>
+        <w:top w:val="none" w:sz="0" w:space="0" w:color="auto"/>
+        <w:left w:val="none" w:sz="0" w:space="0" w:color="auto"/>
+        <w:bottom w:val="none" w:sz="0" w:space="0" w:color="auto"/>
+        <w:right w:val="none" w:sz="0" w:space="0" w:color="auto"/>
+        <w:insideH w:val="none" w:sz="0" w:space="0" w:color="auto"/>
+        <w:insideV w:val="none" w:sz="0" w:space="0" w:color="auto"/>
+      </w:tblBorders>
+      <w:tblLook w:val="04A0" w:firstRow="1" w:lastRow="0" w:firstColumn="1" w:lastColumn="0" w:noHBand="0" w:noVBand="1"/>
+    </w:tblPr>
+    <w:tblGrid>
+      <w:gridCol w:w="4350"/>
+      <w:gridCol w:w="2268"/>
+    </w:tblGrid>
+    <w:tr>
+      <w:tc>
+        <w:tcPr>
+          <w:tcW w:w="4350" w:type="dxa"/>
+        </w:tcPr>
+        <w:p>
+          <w:pPr>
+            <w:rPr>
+              <w:rFonts w:asciiTheme="majorHAnsi" w:hAnsiTheme="majorHAnsi"/>
+              <w:b/>
+              <w:sz w:val="16"/>
+              <w:szCs w:val="18"/>
+              <w:lang w:val="en-US"/>
+            </w:rPr>
+          </w:pPr>
+          <w:r>
+            <w:rPr>
+              <w:rFonts w:asciiTheme="majorHAnsi" w:hAnsiTheme="majorHAnsi"/>
+              <w:sz w:val="16"/>
+              <w:szCs w:val="18"/>
+              <w:lang w:val="en-US"/>
+            </w:rPr>
+            <w:t xml:space="preserve">Document </w:t>
+          </w:r>
+          <w:r>
+            <w:rPr>
+              <w:rFonts w:asciiTheme="majorHAnsi" w:hAnsiTheme="majorHAnsi"/>
+              <w:sz w:val="16"/>
+              <w:szCs w:val="18"/>
+              <w:lang w:val="en-US"/>
+            </w:rPr>
+            <w:t>title</w:t>
+          </w:r>
+        </w:p>
+        <w:sdt>
+          <w:sdtPr>
+            <w:rPr>
+              <w:rFonts w:asciiTheme="majorHAnsi" w:hAnsiTheme="majorHAnsi"/>
+              <w:sz w:val="18"/>
+              <w:szCs w:val="18"/>
+              <w:lang w:val="en-US"/>
+            </w:rPr>
+            <w:alias w:val="Titel"/>
+            <w:tag w:val=""/>
+            <w:id w:val="1175392055"/>
+            <w:placeholder>
+              <w:docPart w:val="0387B007DAF6440A966D06C714CABDCF"/>
+            </w:placeholder>
+            <w:dataBinding w:prefixMappings="xmlns:ns0='http://purl.org/dc/elements/1.1/' xmlns:ns1='http://schemas.openxmlformats.org/package/2006/metadata/core-properties' " w:xpath="/ns1:coreProperties[1]/ns0:title[1]" w:storeItemID="{6C3C8BC8-F283-45AE-878A-BAB7291924A1}"/>
+            <w:text/>
+          </w:sdtPr>
+          <w:sdtEndPr/>
+          <w:sdtContent>
+            <w:p>
+              <w:pPr>
+                <w:spacing w:after="80"/>
+                <w:rPr>
+                  <w:rFonts w:asciiTheme="majorHAnsi" w:hAnsiTheme="majorHAnsi"/>
+                  <w:sz w:val="18"/>
+                  <w:szCs w:val="18"/>
+                  <w:lang w:val="en-US"/>
+                </w:rPr>
+              </w:pPr>
+              <w:r>
+                <w:rPr>
+                  <w:rFonts w:asciiTheme="majorHAnsi" w:hAnsiTheme="majorHAnsi"/>
+                  <w:sz w:val="18"/>
+                  <w:szCs w:val="18"/>
+                  <w:lang w:val="en-US"/>
+                </w:rPr>
+                <w:t>ServiceDiscovery Service SD</w:t>
+              </w:r>
+            </w:p>
+          </w:sdtContent>
+        </w:sdt>
+      </w:tc>
+      <w:tc>
+        <w:tcPr>
+          <w:tcW w:w="2268" w:type="dxa"/>
+        </w:tcPr>
+        <w:p>
+          <w:pPr>
+            <w:rPr>
+              <w:rFonts w:asciiTheme="majorHAnsi" w:hAnsiTheme="majorHAnsi"/>
+              <w:sz w:val="16"/>
+              <w:szCs w:val="18"/>
+            </w:rPr>
+          </w:pPr>
+          <w:r>
+            <w:rPr>
+              <w:rFonts w:asciiTheme="majorHAnsi" w:hAnsiTheme="majorHAnsi"/>
+              <w:sz w:val="16"/>
+              <w:szCs w:val="18"/>
+            </w:rPr>
+            <w:t>Version</w:t>
+          </w:r>
+        </w:p>
+        <w:sdt>
+          <w:sdtPr>
+            <w:rPr>
+              <w:rFonts w:asciiTheme="majorHAnsi" w:hAnsiTheme="majorHAnsi"/>
+              <w:sz w:val="18"/>
+              <w:szCs w:val="18"/>
+            </w:rPr>
+            <w:alias w:val="Kategori"/>
+            <w:tag w:val=""/>
+            <w:id w:val="-2120903686"/>
+            <w:placeholder>
+              <w:docPart w:val="1E32F22F2B3E4206B80EEA29907BF5FA"/>
+            </w:placeholder>
+            <w:dataBinding w:prefixMappings="xmlns:ns0='http://purl.org/dc/elements/1.1/' xmlns:ns1='http://schemas.openxmlformats.org/package/2006/metadata/core-properties' " w:xpath="/ns1:coreProperties[1]/ns1:category[1]" w:storeItemID="{6C3C8BC8-F283-45AE-878A-BAB7291924A1}"/>
+            <w:text/>
+          </w:sdtPr>
+          <w:sdtEndPr/>
+          <w:sdtContent>
+            <w:p>
+              <w:pPr>
+                <w:spacing w:after="80"/>
+                <w:rPr>
+                  <w:rFonts w:asciiTheme="majorHAnsi" w:hAnsiTheme="majorHAnsi"/>
+                  <w:b/>
+                  <w:sz w:val="18"/>
+                  <w:szCs w:val="18"/>
+                  <w:lang w:val="en-US"/>
+                </w:rPr>
+              </w:pPr>
+              <w:r>
+                <w:rPr>
+                  <w:rFonts w:asciiTheme="majorHAnsi" w:hAnsiTheme="majorHAnsi"/>
+                  <w:sz w:val="18"/>
+                  <w:szCs w:val="18"/>
+                </w:rPr>
+                <w:t>G4.0</w:t>
+              </w:r>
+            </w:p>
+          </w:sdtContent>
+        </w:sdt>
+      </w:tc>
+    </w:tr>
+    <w:tr>
+      <w:tc>
+        <w:tcPr>
+          <w:tcW w:w="4350" w:type="dxa"/>
+        </w:tcPr>
+        <w:p>
+          <w:pPr>
+            <w:rPr>
+              <w:rFonts w:asciiTheme="majorHAnsi" w:hAnsiTheme="majorHAnsi"/>
+              <w:sz w:val="16"/>
+              <w:szCs w:val="18"/>
+            </w:rPr>
+          </w:pPr>
+          <w:r>
+            <w:rPr>
+              <w:rFonts w:asciiTheme="majorHAnsi" w:hAnsiTheme="majorHAnsi"/>
+              <w:sz w:val="16"/>
+              <w:szCs w:val="18"/>
+            </w:rPr>
+            <w:t>Date</w:t>
+          </w:r>
+        </w:p>
+        <w:p>
+          <w:pPr>
+            <w:rPr>
+              <w:rFonts w:asciiTheme="majorHAnsi" w:hAnsiTheme="majorHAnsi"/>
+              <w:b/>
+              <w:sz w:val="18"/>
+              <w:szCs w:val="18"/>
+            </w:rPr>
+          </w:pPr>
+          <w:fldSimple w:instr=" DATE  \* MERGEFORMAT ">
+            <w:r>
+              <w:rPr>
+                <w:rFonts w:asciiTheme="majorHAnsi" w:hAnsiTheme="majorHAnsi"/>
+                <w:noProof/>
+                <w:sz w:val="18"/>
+                <w:szCs w:val="18"/>
+              </w:rPr>
+              <w:t>2018-10-15</w:t>
+            </w:r>
+          </w:fldSimple>
+        </w:p>
+      </w:tc>
+      <w:tc>
+        <w:tcPr>
+          <w:tcW w:w="2268" w:type="dxa"/>
+        </w:tcPr>
+        <w:p>
+          <w:pPr>
+            <w:rPr>
+              <w:rFonts w:asciiTheme="majorHAnsi" w:hAnsiTheme="majorHAnsi"/>
+              <w:sz w:val="16"/>
+              <w:szCs w:val="18"/>
+            </w:rPr>
+          </w:pPr>
+          <w:r>
+            <w:rPr>
+              <w:rFonts w:asciiTheme="majorHAnsi" w:hAnsiTheme="majorHAnsi"/>
+              <w:sz w:val="16"/>
+              <w:szCs w:val="18"/>
+            </w:rPr>
+            <w:t xml:space="preserve">Status </w:t>
+          </w:r>
+        </w:p>
+        <w:sdt>
+          <w:sdtPr>
+            <w:rPr>
+              <w:rFonts w:asciiTheme="majorHAnsi" w:hAnsiTheme="majorHAnsi"/>
+              <w:sz w:val="18"/>
+              <w:szCs w:val="18"/>
+            </w:rPr>
+            <w:alias w:val="Status"/>
+            <w:tag w:val=""/>
+            <w:id w:val="1323244875"/>
+            <w:placeholder>
+              <w:docPart w:val="EFFC715FDB2E4537A2BEB91A56391234"/>
+            </w:placeholder>
+            <w:dataBinding w:prefixMappings="xmlns:ns0='http://purl.org/dc/elements/1.1/' xmlns:ns1='http://schemas.openxmlformats.org/package/2006/metadata/core-properties' " w:xpath="/ns1:coreProperties[1]/ns1:contentStatus[1]" w:storeItemID="{6C3C8BC8-F283-45AE-878A-BAB7291924A1}"/>
+            <w:text/>
+          </w:sdtPr>
+          <w:sdtEndPr/>
+          <w:sdtContent>
+            <w:p>
+              <w:pPr>
+                <w:spacing w:after="80"/>
+                <w:rPr>
+                  <w:rFonts w:asciiTheme="majorHAnsi" w:hAnsiTheme="majorHAnsi"/>
+                  <w:b/>
+                  <w:sz w:val="18"/>
+                  <w:szCs w:val="18"/>
+                </w:rPr>
+              </w:pPr>
+              <w:r>
+                <w:rPr>
+                  <w:rFonts w:asciiTheme="majorHAnsi" w:hAnsiTheme="majorHAnsi"/>
+                  <w:sz w:val="18"/>
+                  <w:szCs w:val="18"/>
+                  <w:lang w:val="en-US"/>
+                </w:rPr>
+                <w:t>For Approval</w:t>
+              </w:r>
+            </w:p>
+          </w:sdtContent>
+        </w:sdt>
+      </w:tc>
+    </w:tr>
+    <w:tr>
+      <w:tc>
+        <w:tcPr>
+          <w:tcW w:w="4350" w:type="dxa"/>
+        </w:tcPr>
+        <w:p>
+          <w:pPr>
+            <w:spacing w:after="80"/>
+            <w:rPr>
+              <w:rFonts w:asciiTheme="majorHAnsi" w:hAnsiTheme="majorHAnsi"/>
+              <w:b/>
+              <w:sz w:val="18"/>
+              <w:szCs w:val="18"/>
+              <w:lang w:val="en-US"/>
+            </w:rPr>
+          </w:pPr>
+        </w:p>
+      </w:tc>
+      <w:tc>
+        <w:tcPr>
+          <w:tcW w:w="2268" w:type="dxa"/>
+        </w:tcPr>
+        <w:p>
+          <w:pPr>
+            <w:rPr>
+              <w:rFonts w:asciiTheme="majorHAnsi" w:hAnsiTheme="majorHAnsi"/>
+              <w:sz w:val="16"/>
+              <w:szCs w:val="18"/>
+            </w:rPr>
+          </w:pPr>
+          <w:r>
+            <w:rPr>
+              <w:rFonts w:asciiTheme="majorHAnsi" w:hAnsiTheme="majorHAnsi"/>
+              <w:sz w:val="16"/>
+              <w:szCs w:val="18"/>
+            </w:rPr>
+            <w:t>Page</w:t>
+          </w:r>
+        </w:p>
+        <w:p>
+          <w:pPr>
+            <w:spacing w:after="80"/>
+            <w:rPr>
+              <w:rFonts w:asciiTheme="majorHAnsi" w:hAnsiTheme="majorHAnsi" w:cs="Times New Roman"/>
+              <w:sz w:val="18"/>
+              <w:szCs w:val="18"/>
+            </w:rPr>
+          </w:pPr>
+          <w:r>
+            <w:rPr>
+              <w:rFonts w:asciiTheme="majorHAnsi" w:hAnsiTheme="majorHAnsi" w:cs="Times New Roman"/>
+              <w:sz w:val="18"/>
+              <w:szCs w:val="18"/>
+            </w:rPr>
+            <w:fldChar w:fldCharType="begin"/>
+          </w:r>
+          <w:r>
+            <w:rPr>
+              <w:rFonts w:asciiTheme="majorHAnsi" w:hAnsiTheme="majorHAnsi" w:cs="Times New Roman"/>
+              <w:sz w:val="18"/>
+              <w:szCs w:val="18"/>
+            </w:rPr>
+            <w:instrText xml:space="preserve"> PAGE </w:instrText>
+          </w:r>
+          <w:r>
+            <w:rPr>
+              <w:rFonts w:asciiTheme="majorHAnsi" w:hAnsiTheme="majorHAnsi" w:cs="Times New Roman"/>
+              <w:sz w:val="18"/>
+              <w:szCs w:val="18"/>
+            </w:rPr>
+            <w:fldChar w:fldCharType="separate"/>
+          </w:r>
+          <w:r>
+            <w:rPr>
+              <w:rFonts w:asciiTheme="majorHAnsi" w:hAnsiTheme="majorHAnsi" w:cs="Times New Roman"/>
+              <w:noProof/>
+              <w:sz w:val="18"/>
+              <w:szCs w:val="18"/>
+            </w:rPr>
+            <w:t>5</w:t>
+          </w:r>
+          <w:r>
+            <w:rPr>
+              <w:rFonts w:asciiTheme="majorHAnsi" w:hAnsiTheme="majorHAnsi" w:cs="Times New Roman"/>
+              <w:sz w:val="18"/>
+              <w:szCs w:val="18"/>
+            </w:rPr>
+            <w:fldChar w:fldCharType="end"/>
+          </w:r>
+          <w:r>
+            <w:rPr>
+              <w:rFonts w:asciiTheme="majorHAnsi" w:hAnsiTheme="majorHAnsi" w:cs="Times New Roman"/>
+              <w:sz w:val="18"/>
+              <w:szCs w:val="18"/>
+            </w:rPr>
+            <w:t xml:space="preserve"> (</w:t>
+          </w:r>
+          <w:r>
+            <w:rPr>
+              <w:rFonts w:asciiTheme="majorHAnsi" w:hAnsiTheme="majorHAnsi" w:cs="Times New Roman"/>
+              <w:sz w:val="18"/>
+              <w:szCs w:val="18"/>
+            </w:rPr>
+            <w:fldChar w:fldCharType="begin"/>
+          </w:r>
+          <w:r>
+            <w:rPr>
+              <w:rFonts w:asciiTheme="majorHAnsi" w:hAnsiTheme="majorHAnsi" w:cs="Times New Roman"/>
+              <w:sz w:val="18"/>
+              <w:szCs w:val="18"/>
+            </w:rPr>
+            <w:instrText xml:space="preserve"> NUMPAGES </w:instrText>
+          </w:r>
+          <w:r>
+            <w:rPr>
+              <w:rFonts w:asciiTheme="majorHAnsi" w:hAnsiTheme="majorHAnsi" w:cs="Times New Roman"/>
+              <w:sz w:val="18"/>
+              <w:szCs w:val="18"/>
+            </w:rPr>
+            <w:fldChar w:fldCharType="separate"/>
+          </w:r>
+          <w:r>
+            <w:rPr>
+              <w:rFonts w:asciiTheme="majorHAnsi" w:hAnsiTheme="majorHAnsi" w:cs="Times New Roman"/>
+              <w:noProof/>
+              <w:sz w:val="18"/>
+              <w:szCs w:val="18"/>
+            </w:rPr>
+            <w:t>5</w:t>
+          </w:r>
+          <w:r>
+            <w:rPr>
+              <w:rFonts w:asciiTheme="majorHAnsi" w:hAnsiTheme="majorHAnsi" w:cs="Times New Roman"/>
+              <w:sz w:val="18"/>
+              <w:szCs w:val="18"/>
+            </w:rPr>
+            <w:fldChar w:fldCharType="end"/>
+          </w:r>
+          <w:r>
+            <w:rPr>
+              <w:rFonts w:asciiTheme="majorHAnsi" w:hAnsiTheme="majorHAnsi" w:cs="Times New Roman"/>
+              <w:sz w:val="18"/>
+              <w:szCs w:val="18"/>
+            </w:rPr>
+            <w:t>)</w:t>
+          </w:r>
+        </w:p>
+      </w:tc>
+    </w:tr>
+  </w:tbl>
+  <w:p>
+    <w:pPr>
+      <w:tabs>
+        <w:tab w:val="right" w:pos="9923"/>
+      </w:tabs>
+      <w:spacing w:after="40"/>
+      <w:rPr>
+        <w:rFonts w:asciiTheme="majorHAnsi" w:hAnsiTheme="majorHAnsi"/>
+        <w:b/>
+        <w:sz w:val="18"/>
+        <w:szCs w:val="18"/>
+      </w:rPr>
+    </w:pPr>
+    <w:r>
+      <w:rPr>
+        <w:rFonts w:asciiTheme="majorHAnsi" w:hAnsiTheme="majorHAnsi"/>
+        <w:b/>
+        <w:noProof/>
+        <w:sz w:val="18"/>
+        <w:szCs w:val="18"/>
+        <w:lang w:val="en-US" w:eastAsia="en-US"/>
+      </w:rPr>
+      <w:drawing>
+        <wp:anchor distT="0" distB="0" distL="114300" distR="114300" simplePos="0" relativeHeight="251658752" behindDoc="1" locked="0" layoutInCell="1" allowOverlap="1" wp14:anchorId="102DA2B2" wp14:editId="41C74C46">
+          <wp:simplePos x="0" y="0"/>
+          <wp:positionH relativeFrom="page">
+            <wp:posOffset>356870</wp:posOffset>
+          </wp:positionH>
+          <wp:positionV relativeFrom="page">
+            <wp:posOffset>353695</wp:posOffset>
+          </wp:positionV>
+          <wp:extent cx="1096838" cy="967528"/>
+          <wp:effectExtent l="0" t="0" r="0" b="0"/>
+          <wp:wrapNone/>
+          <wp:docPr id="6" name="Bildobjekt 14"/>
+          <wp:cNvGraphicFramePr>
+            <a:graphicFrameLocks xmlns:a="http://schemas.openxmlformats.org/drawingml/2006/main" noChangeAspect="1"/>
+          </wp:cNvGraphicFramePr>
+          <a:graphic xmlns:a="http://schemas.openxmlformats.org/drawingml/2006/main">
+            <a:graphicData uri="http://schemas.openxmlformats.org/drawingml/2006/picture">
+              <pic:pic xmlns:pic="http://schemas.openxmlformats.org/drawingml/2006/picture">
+                <pic:nvPicPr>
+                  <pic:cNvPr id="0" name="mönster.png"/>
+                  <pic:cNvPicPr/>
+                </pic:nvPicPr>
+                <pic:blipFill rotWithShape="1">
+                  <a:blip r:embed="rId1">
+                    <a:extLst>
+                      <a:ext uri="{28A0092B-C50C-407E-A947-70E740481C1C}">
+                        <a14:useLocalDpi xmlns:a14="http://schemas.microsoft.com/office/drawing/2010/main" val="0"/>
+                      </a:ext>
+                    </a:extLst>
+                  </a:blip>
+                  <a:srcRect b="12634"/>
+                  <a:stretch/>
+                </pic:blipFill>
+                <pic:spPr bwMode="auto">
+                  <a:xfrm>
+                    <a:off x="0" y="0"/>
+                    <a:ext cx="1097933" cy="968494"/>
+                  </a:xfrm>
+                  <a:prstGeom prst="rect">
+                    <a:avLst/>
+                  </a:prstGeom>
+                  <a:ln>
+                    <a:noFill/>
+                  </a:ln>
+                  <a:extLst>
+                    <a:ext uri="{53640926-AAD7-44D8-BBD7-CCE9431645EC}">
+                      <a14:shadowObscured xmlns:a14="http://schemas.microsoft.com/office/drawing/2010/main"/>
+                    </a:ext>
+                  </a:extLst>
+                </pic:spPr>
+              </pic:pic>
+            </a:graphicData>
+          </a:graphic>
+        </wp:anchor>
+      </w:drawing>
+    </w:r>
+  </w:p>
+</w:hdr>
+</file>
 
 <file path=word/numbering.xml><?xml version="1.0" encoding="utf-8"?>
 <w:numbering xmlns:wpc="http://schemas.microsoft.com/office/word/2010/wordprocessingCanvas" xmlns:cx="http://schemas.microsoft.com/office/drawing/2014/chartex" xmlns:cx1="http://schemas.microsoft.com/office/drawing/2015/9/8/chartex" xmlns:cx2="http://schemas.microsoft.com/office/drawing/2015/10/21/chartex" xmlns:cx3="http://schemas.microsoft.com/office/drawing/2016/5/9/chartex" xmlns:cx4="http://schemas.microsoft.com/office/drawing/2016/5/10/chartex" xmlns:cx5="http://schemas.microsoft.com/office/drawing/2016/5/11/chartex" xmlns:cx6="http://schemas.microsoft.com/office/drawing/2016/5/12/chartex" xmlns:cx7="http://schemas.microsoft.com/office/drawing/2016/5/13/chartex" xmlns:cx8="http://schemas.microsoft.com/office/drawing/2016/5/14/chartex" xmlns:mc="http://schemas.openxmlformats.org/markup-compatibility/2006" xmlns:aink="http://schemas.microsoft.com/office/drawing/2016/ink" xmlns:am3d="http://schemas.microsoft.com/office/drawing/2017/model3d" xmlns:o="urn:schemas-microsoft-com:office:office" xmlns:r="http://schemas.openxmlformats.org/officeDocument/2006/relationships" xmlns:m="http://schemas.openxmlformats.org/officeDocument/2006/math" xmlns:v="urn:schemas-microsoft-com:vml" xmlns:wp14="http://schemas.microsoft.com/office/word/2010/wordprocessingDrawing" xmlns:wp="http://schemas.openxmlformats.org/drawingml/2006/wordprocessingDrawing" xmlns:w10="urn:schemas-microsoft-com:office:word" xmlns:w="http://schemas.openxmlformats.org/wordprocessingml/2006/main" xmlns:w14="http://schemas.microsoft.com/office/word/2010/wordml" xmlns:w15="http://schemas.microsoft.com/office/word/2012/wordml" xmlns:w16cid="http://schemas.microsoft.com/office/word/2016/wordml/cid" xmlns:w16se="http://schemas.microsoft.com/office/word/2015/wordml/symex" xmlns:wpg="http://schemas.microsoft.com/office/word/2010/wordprocessingGroup" xmlns:wpi="http://schemas.microsoft.com/office/word/2010/wordprocessingInk" xmlns:wne="http://schemas.microsoft.com/office/word/2006/wordml" xmlns:wps="http://schemas.microsoft.com/office/word/2010/wordprocessingShape" mc:Ignorable="w14 w15 w16se w16cid wp14">

</xml_diff>

<commit_message>
Merged from develop branch and removed incomplete modules: CA, Choreographer, DeviceReg, SystemReg
</commit_message>
<xml_diff>
--- a/documentation/ServiceRegistry/Arrowhead ServiceDiscovery Service G4.0 SD.docx
+++ b/documentation/ServiceRegistry/Arrowhead ServiceDiscovery Service G4.0 SD.docx
@@ -28,7 +28,6 @@
               <w:noProof/>
             </w:rPr>
           </w:pPr>
-          <w:proofErr w:type="spellStart"/>
           <w:r>
             <w:rPr>
               <w:rFonts w:asciiTheme="majorHAnsi" w:hAnsiTheme="majorHAnsi" w:cstheme="majorHAnsi"/>
@@ -36,17 +35,7 @@
               <w:szCs w:val="48"/>
               <w:lang w:val="en-US"/>
             </w:rPr>
-            <w:t>ServiceDiscovery</w:t>
-          </w:r>
-          <w:proofErr w:type="spellEnd"/>
-          <w:r>
-            <w:rPr>
-              <w:rFonts w:asciiTheme="majorHAnsi" w:hAnsiTheme="majorHAnsi" w:cstheme="majorHAnsi"/>
-              <w:sz w:val="48"/>
-              <w:szCs w:val="48"/>
-              <w:lang w:val="en-US"/>
-            </w:rPr>
-            <w:t xml:space="preserve"> Service SD</w:t>
+            <w:t>ServiceDiscovery Service SD</w:t>
           </w:r>
         </w:p>
       </w:sdtContent>
@@ -247,7 +236,6 @@
                               </w:rPr>
                               <w:t xml:space="preserve">This document defines the </w:t>
                             </w:r>
-                            <w:proofErr w:type="spellStart"/>
                             <w:r>
                               <w:rPr>
                                 <w:sz w:val="22"/>
@@ -256,7 +244,6 @@
                               </w:rPr>
                               <w:t>ServiceDiscovery</w:t>
                             </w:r>
-                            <w:proofErr w:type="spellEnd"/>
                             <w:r>
                               <w:rPr>
                                 <w:sz w:val="22"/>
@@ -326,7 +313,6 @@
                         </w:rPr>
                         <w:t xml:space="preserve">This document defines the </w:t>
                       </w:r>
-                      <w:proofErr w:type="spellStart"/>
                       <w:r>
                         <w:rPr>
                           <w:sz w:val="22"/>
@@ -335,7 +321,6 @@
                         </w:rPr>
                         <w:t>ServiceDiscovery</w:t>
                       </w:r>
-                      <w:proofErr w:type="spellEnd"/>
                       <w:r>
                         <w:rPr>
                           <w:sz w:val="22"/>
@@ -630,21 +615,7 @@
         <w:rPr>
           <w:lang w:val="en-US"/>
         </w:rPr>
-        <w:t xml:space="preserve">A </w:t>
-      </w:r>
-      <w:proofErr w:type="spellStart"/>
-      <w:r>
-        <w:rPr>
-          <w:lang w:val="en-US"/>
-        </w:rPr>
-        <w:t>ServiceRegistry</w:t>
-      </w:r>
-      <w:proofErr w:type="spellEnd"/>
-      <w:r>
-        <w:rPr>
-          <w:lang w:val="en-US"/>
-        </w:rPr>
-        <w:t xml:space="preserve"> e</w:t>
+        <w:t>A ServiceRegistry e</w:t>
       </w:r>
       <w:r>
         <w:rPr>
@@ -705,14 +676,12 @@
         </w:rPr>
         <w:t xml:space="preserve"> </w:t>
       </w:r>
-      <w:proofErr w:type="spellStart"/>
       <w:r>
         <w:rPr>
           <w:lang w:val="en-US"/>
         </w:rPr>
         <w:t>ServiceRegistryEntry</w:t>
       </w:r>
-      <w:proofErr w:type="spellEnd"/>
       <w:r>
         <w:rPr>
           <w:lang w:val="en-US"/>
@@ -886,7 +855,28 @@
               <w:pStyle w:val="Szvegtrzs"/>
             </w:pPr>
             <w:r>
-              <w:t>The subpath of the Service within the host (address:port) of the Provider. This can be a REST URL or MQTT topic name for example.</w:t>
+              <w:t xml:space="preserve">The </w:t>
+            </w:r>
+            <w:r>
+              <w:t>subpath</w:t>
+            </w:r>
+            <w:r>
+              <w:t xml:space="preserve"> of the Service within the </w:t>
+            </w:r>
+            <w:r>
+              <w:t>host (</w:t>
+            </w:r>
+            <w:r>
+              <w:t>address:port</w:t>
+            </w:r>
+            <w:r>
+              <w:t>)</w:t>
+            </w:r>
+            <w:r>
+              <w:t xml:space="preserve"> of the Provider.</w:t>
+            </w:r>
+            <w:r>
+              <w:t xml:space="preserve"> This can be a REST URL or MQTT topic name for example.</w:t>
             </w:r>
             <w:bookmarkStart w:id="0" w:name="_GoBack"/>
             <w:bookmarkEnd w:id="0"/>
@@ -1075,21 +1065,7 @@
         <w:rPr>
           <w:lang w:val="en-US"/>
         </w:rPr>
-        <w:t xml:space="preserve">Services that can only be consumed in a secure manner (via HTTPS) have a mandatory “security” metadata key, with </w:t>
-      </w:r>
-      <w:proofErr w:type="spellStart"/>
-      <w:r>
-        <w:rPr>
-          <w:lang w:val="en-US"/>
-        </w:rPr>
-        <w:t>possibles</w:t>
-      </w:r>
-      <w:proofErr w:type="spellEnd"/>
-      <w:r>
-        <w:rPr>
-          <w:lang w:val="en-US"/>
-        </w:rPr>
-        <w:t xml:space="preserve"> values: “certificate” or “token”. The </w:t>
+        <w:t xml:space="preserve">Services that can only be consumed in a secure manner (via HTTPS) have a mandatory “security” metadata key, with possibles values: “certificate” or “token”. The </w:t>
       </w:r>
       <w:bookmarkStart w:id="1" w:name="OLE_LINK2"/>
       <w:bookmarkStart w:id="2" w:name="OLE_LINK3"/>
@@ -1184,14 +1160,12 @@
         </w:rPr>
         <w:t xml:space="preserve"> </w:t>
       </w:r>
-      <w:proofErr w:type="spellStart"/>
       <w:r>
         <w:rPr>
           <w:lang w:val="en-US"/>
         </w:rPr>
         <w:t>ServiceQueryForm</w:t>
       </w:r>
-      <w:proofErr w:type="spellEnd"/>
       <w:r>
         <w:rPr>
           <w:lang w:val="en-US"/>
@@ -1414,21 +1388,7 @@
         <w:rPr>
           <w:lang w:val="en-US"/>
         </w:rPr>
-        <w:t>1. Entry naming (</w:t>
-      </w:r>
-      <w:proofErr w:type="spellStart"/>
-      <w:r>
-        <w:rPr>
-          <w:lang w:val="en-US"/>
-        </w:rPr>
-        <w:t>SRV</w:t>
-      </w:r>
-      <w:proofErr w:type="spellEnd"/>
-      <w:r>
-        <w:rPr>
-          <w:lang w:val="en-US"/>
-        </w:rPr>
-        <w:t xml:space="preserve"> record): </w:t>
+        <w:t xml:space="preserve">1. Entry naming (SRV record): </w:t>
       </w:r>
     </w:p>
     <w:p>
@@ -2680,127 +2640,7 @@
                               <w:szCs w:val="13"/>
                               <w:lang w:val="en-US"/>
                             </w:rPr>
-                            <w:t>THEME [</w:t>
-                          </w:r>
-                          <w:proofErr w:type="spellStart"/>
-                          <w:r>
-                            <w:rPr>
-                              <w:rFonts w:asciiTheme="majorHAnsi" w:hAnsiTheme="majorHAnsi"/>
-                              <w:sz w:val="13"/>
-                              <w:szCs w:val="13"/>
-                              <w:lang w:val="en-US"/>
-                            </w:rPr>
-                            <w:t>SP1</w:t>
-                          </w:r>
-                          <w:proofErr w:type="spellEnd"/>
-                          <w:r>
-                            <w:rPr>
-                              <w:rFonts w:asciiTheme="majorHAnsi" w:hAnsiTheme="majorHAnsi"/>
-                              <w:sz w:val="13"/>
-                              <w:szCs w:val="13"/>
-                              <w:lang w:val="en-US"/>
-                            </w:rPr>
-                            <w:t>-</w:t>
-                          </w:r>
-                          <w:proofErr w:type="spellStart"/>
-                          <w:r>
-                            <w:rPr>
-                              <w:rFonts w:asciiTheme="majorHAnsi" w:hAnsiTheme="majorHAnsi"/>
-                              <w:sz w:val="13"/>
-                              <w:szCs w:val="13"/>
-                              <w:lang w:val="en-US"/>
-                            </w:rPr>
-                            <w:t>JTI</w:t>
-                          </w:r>
-                          <w:proofErr w:type="spellEnd"/>
-                          <w:r>
-                            <w:rPr>
-                              <w:rFonts w:asciiTheme="majorHAnsi" w:hAnsiTheme="majorHAnsi"/>
-                              <w:sz w:val="13"/>
-                              <w:szCs w:val="13"/>
-                              <w:lang w:val="en-US"/>
-                            </w:rPr>
-                            <w:t>-ARTEMIS-2012-</w:t>
-                          </w:r>
-                          <w:proofErr w:type="spellStart"/>
-                          <w:r>
-                            <w:rPr>
-                              <w:rFonts w:asciiTheme="majorHAnsi" w:hAnsiTheme="majorHAnsi"/>
-                              <w:sz w:val="13"/>
-                              <w:szCs w:val="13"/>
-                              <w:lang w:val="en-US"/>
-                            </w:rPr>
-                            <w:t>AIPP4</w:t>
-                          </w:r>
-                          <w:proofErr w:type="spellEnd"/>
-                          <w:r>
-                            <w:rPr>
-                              <w:rFonts w:asciiTheme="majorHAnsi" w:hAnsiTheme="majorHAnsi"/>
-                              <w:sz w:val="13"/>
-                              <w:szCs w:val="13"/>
-                              <w:lang w:val="en-US"/>
-                            </w:rPr>
-                            <w:t xml:space="preserve"> </w:t>
-                          </w:r>
-                          <w:proofErr w:type="spellStart"/>
-                          <w:r>
-                            <w:rPr>
-                              <w:rFonts w:asciiTheme="majorHAnsi" w:hAnsiTheme="majorHAnsi"/>
-                              <w:sz w:val="13"/>
-                              <w:szCs w:val="13"/>
-                              <w:lang w:val="en-US"/>
-                            </w:rPr>
-                            <w:t>SP1</w:t>
-                          </w:r>
-                          <w:proofErr w:type="spellEnd"/>
-                          <w:r>
-                            <w:rPr>
-                              <w:rFonts w:asciiTheme="majorHAnsi" w:hAnsiTheme="majorHAnsi"/>
-                              <w:sz w:val="13"/>
-                              <w:szCs w:val="13"/>
-                              <w:lang w:val="en-US"/>
-                            </w:rPr>
-                            <w:t>-</w:t>
-                          </w:r>
-                          <w:proofErr w:type="spellStart"/>
-                          <w:r>
-                            <w:rPr>
-                              <w:rFonts w:asciiTheme="majorHAnsi" w:hAnsiTheme="majorHAnsi"/>
-                              <w:sz w:val="13"/>
-                              <w:szCs w:val="13"/>
-                              <w:lang w:val="en-US"/>
-                            </w:rPr>
-                            <w:t>JTI</w:t>
-                          </w:r>
-                          <w:proofErr w:type="spellEnd"/>
-                          <w:r>
-                            <w:rPr>
-                              <w:rFonts w:asciiTheme="majorHAnsi" w:hAnsiTheme="majorHAnsi"/>
-                              <w:sz w:val="13"/>
-                              <w:szCs w:val="13"/>
-                              <w:lang w:val="en-US"/>
-                            </w:rPr>
-                            <w:t>-ARTEMIS-2012-</w:t>
-                          </w:r>
-                          <w:proofErr w:type="spellStart"/>
-                          <w:r>
-                            <w:rPr>
-                              <w:rFonts w:asciiTheme="majorHAnsi" w:hAnsiTheme="majorHAnsi"/>
-                              <w:sz w:val="13"/>
-                              <w:szCs w:val="13"/>
-                              <w:lang w:val="en-US"/>
-                            </w:rPr>
-                            <w:t>AIPP6</w:t>
-                          </w:r>
-                          <w:proofErr w:type="spellEnd"/>
-                          <w:r>
-                            <w:rPr>
-                              <w:rFonts w:asciiTheme="majorHAnsi" w:hAnsiTheme="majorHAnsi"/>
-                              <w:sz w:val="13"/>
-                              <w:szCs w:val="13"/>
-                              <w:lang w:val="en-US"/>
-                            </w:rPr>
-                            <w:t>]</w:t>
+                            <w:t>THEME [SP1-JTI-ARTEMIS-2012-AIPP4 SP1-JTI-ARTEMIS-2012-AIPP6]</w:t>
                           </w:r>
                         </w:p>
                         <w:p>
@@ -2856,47 +2696,7 @@
                               <w:szCs w:val="15"/>
                               <w:lang w:val="en-US"/>
                             </w:rPr>
-                            <w:t xml:space="preserve">Project Coordinator: Professor Jerker </w:t>
-                          </w:r>
-                          <w:proofErr w:type="spellStart"/>
-                          <w:r>
-                            <w:rPr>
-                              <w:rFonts w:asciiTheme="majorHAnsi" w:hAnsiTheme="majorHAnsi"/>
-                              <w:sz w:val="15"/>
-                              <w:szCs w:val="15"/>
-                              <w:lang w:val="en-US"/>
-                            </w:rPr>
-                            <w:t>Delsing</w:t>
-                          </w:r>
-                          <w:proofErr w:type="spellEnd"/>
-                          <w:r>
-                            <w:rPr>
-                              <w:rFonts w:asciiTheme="majorHAnsi" w:hAnsiTheme="majorHAnsi"/>
-                              <w:sz w:val="15"/>
-                              <w:szCs w:val="15"/>
-                              <w:lang w:val="en-US"/>
-                            </w:rPr>
-                            <w:t xml:space="preserve"> | </w:t>
-                          </w:r>
-                          <w:proofErr w:type="spellStart"/>
-                          <w:r>
-                            <w:rPr>
-                              <w:rFonts w:asciiTheme="majorHAnsi" w:hAnsiTheme="majorHAnsi"/>
-                              <w:sz w:val="15"/>
-                              <w:szCs w:val="15"/>
-                              <w:lang w:val="en-US"/>
-                            </w:rPr>
-                            <w:t>Luleå</w:t>
-                          </w:r>
-                          <w:proofErr w:type="spellEnd"/>
-                          <w:r>
-                            <w:rPr>
-                              <w:rFonts w:asciiTheme="majorHAnsi" w:hAnsiTheme="majorHAnsi"/>
-                              <w:sz w:val="15"/>
-                              <w:szCs w:val="15"/>
-                              <w:lang w:val="en-US"/>
-                            </w:rPr>
-                            <w:t xml:space="preserve"> University of Technology</w:t>
+                            <w:t>Project Coordinator: Professor Jerker Delsing | Luleå University of Technology</w:t>
                           </w:r>
                         </w:p>
                       </w:txbxContent>
@@ -2963,127 +2763,7 @@
                         <w:szCs w:val="13"/>
                         <w:lang w:val="en-US"/>
                       </w:rPr>
-                      <w:t>THEME [</w:t>
-                    </w:r>
-                    <w:proofErr w:type="spellStart"/>
-                    <w:r>
-                      <w:rPr>
-                        <w:rFonts w:asciiTheme="majorHAnsi" w:hAnsiTheme="majorHAnsi"/>
-                        <w:sz w:val="13"/>
-                        <w:szCs w:val="13"/>
-                        <w:lang w:val="en-US"/>
-                      </w:rPr>
-                      <w:t>SP1</w:t>
-                    </w:r>
-                    <w:proofErr w:type="spellEnd"/>
-                    <w:r>
-                      <w:rPr>
-                        <w:rFonts w:asciiTheme="majorHAnsi" w:hAnsiTheme="majorHAnsi"/>
-                        <w:sz w:val="13"/>
-                        <w:szCs w:val="13"/>
-                        <w:lang w:val="en-US"/>
-                      </w:rPr>
-                      <w:t>-</w:t>
-                    </w:r>
-                    <w:proofErr w:type="spellStart"/>
-                    <w:r>
-                      <w:rPr>
-                        <w:rFonts w:asciiTheme="majorHAnsi" w:hAnsiTheme="majorHAnsi"/>
-                        <w:sz w:val="13"/>
-                        <w:szCs w:val="13"/>
-                        <w:lang w:val="en-US"/>
-                      </w:rPr>
-                      <w:t>JTI</w:t>
-                    </w:r>
-                    <w:proofErr w:type="spellEnd"/>
-                    <w:r>
-                      <w:rPr>
-                        <w:rFonts w:asciiTheme="majorHAnsi" w:hAnsiTheme="majorHAnsi"/>
-                        <w:sz w:val="13"/>
-                        <w:szCs w:val="13"/>
-                        <w:lang w:val="en-US"/>
-                      </w:rPr>
-                      <w:t>-ARTEMIS-2012-</w:t>
-                    </w:r>
-                    <w:proofErr w:type="spellStart"/>
-                    <w:r>
-                      <w:rPr>
-                        <w:rFonts w:asciiTheme="majorHAnsi" w:hAnsiTheme="majorHAnsi"/>
-                        <w:sz w:val="13"/>
-                        <w:szCs w:val="13"/>
-                        <w:lang w:val="en-US"/>
-                      </w:rPr>
-                      <w:t>AIPP4</w:t>
-                    </w:r>
-                    <w:proofErr w:type="spellEnd"/>
-                    <w:r>
-                      <w:rPr>
-                        <w:rFonts w:asciiTheme="majorHAnsi" w:hAnsiTheme="majorHAnsi"/>
-                        <w:sz w:val="13"/>
-                        <w:szCs w:val="13"/>
-                        <w:lang w:val="en-US"/>
-                      </w:rPr>
-                      <w:t xml:space="preserve"> </w:t>
-                    </w:r>
-                    <w:proofErr w:type="spellStart"/>
-                    <w:r>
-                      <w:rPr>
-                        <w:rFonts w:asciiTheme="majorHAnsi" w:hAnsiTheme="majorHAnsi"/>
-                        <w:sz w:val="13"/>
-                        <w:szCs w:val="13"/>
-                        <w:lang w:val="en-US"/>
-                      </w:rPr>
-                      <w:t>SP1</w:t>
-                    </w:r>
-                    <w:proofErr w:type="spellEnd"/>
-                    <w:r>
-                      <w:rPr>
-                        <w:rFonts w:asciiTheme="majorHAnsi" w:hAnsiTheme="majorHAnsi"/>
-                        <w:sz w:val="13"/>
-                        <w:szCs w:val="13"/>
-                        <w:lang w:val="en-US"/>
-                      </w:rPr>
-                      <w:t>-</w:t>
-                    </w:r>
-                    <w:proofErr w:type="spellStart"/>
-                    <w:r>
-                      <w:rPr>
-                        <w:rFonts w:asciiTheme="majorHAnsi" w:hAnsiTheme="majorHAnsi"/>
-                        <w:sz w:val="13"/>
-                        <w:szCs w:val="13"/>
-                        <w:lang w:val="en-US"/>
-                      </w:rPr>
-                      <w:t>JTI</w:t>
-                    </w:r>
-                    <w:proofErr w:type="spellEnd"/>
-                    <w:r>
-                      <w:rPr>
-                        <w:rFonts w:asciiTheme="majorHAnsi" w:hAnsiTheme="majorHAnsi"/>
-                        <w:sz w:val="13"/>
-                        <w:szCs w:val="13"/>
-                        <w:lang w:val="en-US"/>
-                      </w:rPr>
-                      <w:t>-ARTEMIS-2012-</w:t>
-                    </w:r>
-                    <w:proofErr w:type="spellStart"/>
-                    <w:r>
-                      <w:rPr>
-                        <w:rFonts w:asciiTheme="majorHAnsi" w:hAnsiTheme="majorHAnsi"/>
-                        <w:sz w:val="13"/>
-                        <w:szCs w:val="13"/>
-                        <w:lang w:val="en-US"/>
-                      </w:rPr>
-                      <w:t>AIPP6</w:t>
-                    </w:r>
-                    <w:proofErr w:type="spellEnd"/>
-                    <w:r>
-                      <w:rPr>
-                        <w:rFonts w:asciiTheme="majorHAnsi" w:hAnsiTheme="majorHAnsi"/>
-                        <w:sz w:val="13"/>
-                        <w:szCs w:val="13"/>
-                        <w:lang w:val="en-US"/>
-                      </w:rPr>
-                      <w:t>]</w:t>
+                      <w:t>THEME [SP1-JTI-ARTEMIS-2012-AIPP4 SP1-JTI-ARTEMIS-2012-AIPP6]</w:t>
                     </w:r>
                   </w:p>
                   <w:p>
@@ -3139,47 +2819,7 @@
                         <w:szCs w:val="15"/>
                         <w:lang w:val="en-US"/>
                       </w:rPr>
-                      <w:t xml:space="preserve">Project Coordinator: Professor Jerker </w:t>
-                    </w:r>
-                    <w:proofErr w:type="spellStart"/>
-                    <w:r>
-                      <w:rPr>
-                        <w:rFonts w:asciiTheme="majorHAnsi" w:hAnsiTheme="majorHAnsi"/>
-                        <w:sz w:val="15"/>
-                        <w:szCs w:val="15"/>
-                        <w:lang w:val="en-US"/>
-                      </w:rPr>
-                      <w:t>Delsing</w:t>
-                    </w:r>
-                    <w:proofErr w:type="spellEnd"/>
-                    <w:r>
-                      <w:rPr>
-                        <w:rFonts w:asciiTheme="majorHAnsi" w:hAnsiTheme="majorHAnsi"/>
-                        <w:sz w:val="15"/>
-                        <w:szCs w:val="15"/>
-                        <w:lang w:val="en-US"/>
-                      </w:rPr>
-                      <w:t xml:space="preserve"> | </w:t>
-                    </w:r>
-                    <w:proofErr w:type="spellStart"/>
-                    <w:r>
-                      <w:rPr>
-                        <w:rFonts w:asciiTheme="majorHAnsi" w:hAnsiTheme="majorHAnsi"/>
-                        <w:sz w:val="15"/>
-                        <w:szCs w:val="15"/>
-                        <w:lang w:val="en-US"/>
-                      </w:rPr>
-                      <w:t>Luleå</w:t>
-                    </w:r>
-                    <w:proofErr w:type="spellEnd"/>
-                    <w:r>
-                      <w:rPr>
-                        <w:rFonts w:asciiTheme="majorHAnsi" w:hAnsiTheme="majorHAnsi"/>
-                        <w:sz w:val="15"/>
-                        <w:szCs w:val="15"/>
-                        <w:lang w:val="en-US"/>
-                      </w:rPr>
-                      <w:t xml:space="preserve"> University of Technology</w:t>
+                      <w:t>Project Coordinator: Professor Jerker Delsing | Luleå University of Technology</w:t>
                     </w:r>
                   </w:p>
                 </w:txbxContent>
@@ -4377,7 +4017,6 @@
             </w:rPr>
           </w:pPr>
           <w:hyperlink r:id="rId2" w:history="1">
-            <w:proofErr w:type="spellStart"/>
             <w:r>
               <w:rPr>
                 <w:rStyle w:val="Hiperhivatkozs"/>
@@ -4388,7 +4027,6 @@
               </w:rPr>
               <w:t>hegeduscs@aitia.ai</w:t>
             </w:r>
-            <w:proofErr w:type="spellEnd"/>
           </w:hyperlink>
           <w:r>
             <w:rPr>
@@ -4646,7 +4284,6 @@
                   <w:lang w:val="en-US"/>
                 </w:rPr>
               </w:pPr>
-              <w:proofErr w:type="spellStart"/>
               <w:r>
                 <w:rPr>
                   <w:rFonts w:asciiTheme="majorHAnsi" w:hAnsiTheme="majorHAnsi"/>
@@ -4654,17 +4291,7 @@
                   <w:szCs w:val="18"/>
                   <w:lang w:val="en-US"/>
                 </w:rPr>
-                <w:t>ServiceDiscovery</w:t>
-              </w:r>
-              <w:proofErr w:type="spellEnd"/>
-              <w:r>
-                <w:rPr>
-                  <w:rFonts w:asciiTheme="majorHAnsi" w:hAnsiTheme="majorHAnsi"/>
-                  <w:sz w:val="18"/>
-                  <w:szCs w:val="18"/>
-                  <w:lang w:val="en-US"/>
-                </w:rPr>
-                <w:t xml:space="preserve"> Service SD</w:t>
+                <w:t>ServiceDiscovery Service SD</w:t>
               </w:r>
             </w:p>
           </w:sdtContent>
@@ -7118,7 +6745,7 @@
     <w:rsid w:val="0001273D"/>
     <w:rsid w:val="0014259E"/>
     <w:rsid w:val="00175415"/>
-    <w:rsid w:val="003843F0"/>
+    <w:rsid w:val="004326FF"/>
     <w:rsid w:val="006D1E56"/>
     <w:rsid w:val="007F2133"/>
     <w:rsid w:val="00902CBF"/>
@@ -7929,7 +7556,7 @@
 </file>
 
 <file path=customXml/itemProps1.xml><?xml version="1.0" encoding="utf-8"?>
-<ds:datastoreItem xmlns:ds="http://schemas.openxmlformats.org/officeDocument/2006/customXml" ds:itemID="{1ABAE7FC-A5E6-47AE-8AC0-D65CFA6926DA}">
+<ds:datastoreItem xmlns:ds="http://schemas.openxmlformats.org/officeDocument/2006/customXml" ds:itemID="{0EEF0653-6641-453E-9EA9-4DAD6495214E}">
   <ds:schemaRefs>
     <ds:schemaRef ds:uri="http://schemas.openxmlformats.org/officeDocument/2006/bibliography"/>
   </ds:schemaRefs>

</xml_diff>

<commit_message>
Revert "Merged from develop branch and removed incomplete modules: CA, Choreographer, DeviceReg, SystemReg"
This reverts commit 09c604ae4b8fbb53c33747921cfa7b8bd9ecf432.
</commit_message>
<xml_diff>
--- a/documentation/ServiceRegistry/Arrowhead ServiceDiscovery Service G4.0 SD.docx
+++ b/documentation/ServiceRegistry/Arrowhead ServiceDiscovery Service G4.0 SD.docx
@@ -28,6 +28,7 @@
               <w:noProof/>
             </w:rPr>
           </w:pPr>
+          <w:proofErr w:type="spellStart"/>
           <w:r>
             <w:rPr>
               <w:rFonts w:asciiTheme="majorHAnsi" w:hAnsiTheme="majorHAnsi" w:cstheme="majorHAnsi"/>
@@ -35,7 +36,17 @@
               <w:szCs w:val="48"/>
               <w:lang w:val="en-US"/>
             </w:rPr>
-            <w:t>ServiceDiscovery Service SD</w:t>
+            <w:t>ServiceDiscovery</w:t>
+          </w:r>
+          <w:proofErr w:type="spellEnd"/>
+          <w:r>
+            <w:rPr>
+              <w:rFonts w:asciiTheme="majorHAnsi" w:hAnsiTheme="majorHAnsi" w:cstheme="majorHAnsi"/>
+              <w:sz w:val="48"/>
+              <w:szCs w:val="48"/>
+              <w:lang w:val="en-US"/>
+            </w:rPr>
+            <w:t xml:space="preserve"> Service SD</w:t>
           </w:r>
         </w:p>
       </w:sdtContent>
@@ -236,6 +247,7 @@
                               </w:rPr>
                               <w:t xml:space="preserve">This document defines the </w:t>
                             </w:r>
+                            <w:proofErr w:type="spellStart"/>
                             <w:r>
                               <w:rPr>
                                 <w:sz w:val="22"/>
@@ -244,6 +256,7 @@
                               </w:rPr>
                               <w:t>ServiceDiscovery</w:t>
                             </w:r>
+                            <w:proofErr w:type="spellEnd"/>
                             <w:r>
                               <w:rPr>
                                 <w:sz w:val="22"/>
@@ -313,6 +326,7 @@
                         </w:rPr>
                         <w:t xml:space="preserve">This document defines the </w:t>
                       </w:r>
+                      <w:proofErr w:type="spellStart"/>
                       <w:r>
                         <w:rPr>
                           <w:sz w:val="22"/>
@@ -321,6 +335,7 @@
                         </w:rPr>
                         <w:t>ServiceDiscovery</w:t>
                       </w:r>
+                      <w:proofErr w:type="spellEnd"/>
                       <w:r>
                         <w:rPr>
                           <w:sz w:val="22"/>
@@ -615,7 +630,21 @@
         <w:rPr>
           <w:lang w:val="en-US"/>
         </w:rPr>
-        <w:t>A ServiceRegistry e</w:t>
+        <w:t xml:space="preserve">A </w:t>
+      </w:r>
+      <w:proofErr w:type="spellStart"/>
+      <w:r>
+        <w:rPr>
+          <w:lang w:val="en-US"/>
+        </w:rPr>
+        <w:t>ServiceRegistry</w:t>
+      </w:r>
+      <w:proofErr w:type="spellEnd"/>
+      <w:r>
+        <w:rPr>
+          <w:lang w:val="en-US"/>
+        </w:rPr>
+        <w:t xml:space="preserve"> e</w:t>
       </w:r>
       <w:r>
         <w:rPr>
@@ -676,12 +705,14 @@
         </w:rPr>
         <w:t xml:space="preserve"> </w:t>
       </w:r>
+      <w:proofErr w:type="spellStart"/>
       <w:r>
         <w:rPr>
           <w:lang w:val="en-US"/>
         </w:rPr>
         <w:t>ServiceRegistryEntry</w:t>
       </w:r>
+      <w:proofErr w:type="spellEnd"/>
       <w:r>
         <w:rPr>
           <w:lang w:val="en-US"/>
@@ -855,28 +886,7 @@
               <w:pStyle w:val="Szvegtrzs"/>
             </w:pPr>
             <w:r>
-              <w:t xml:space="preserve">The </w:t>
-            </w:r>
-            <w:r>
-              <w:t>subpath</w:t>
-            </w:r>
-            <w:r>
-              <w:t xml:space="preserve"> of the Service within the </w:t>
-            </w:r>
-            <w:r>
-              <w:t>host (</w:t>
-            </w:r>
-            <w:r>
-              <w:t>address:port</w:t>
-            </w:r>
-            <w:r>
-              <w:t>)</w:t>
-            </w:r>
-            <w:r>
-              <w:t xml:space="preserve"> of the Provider.</w:t>
-            </w:r>
-            <w:r>
-              <w:t xml:space="preserve"> This can be a REST URL or MQTT topic name for example.</w:t>
+              <w:t>The subpath of the Service within the host (address:port) of the Provider. This can be a REST URL or MQTT topic name for example.</w:t>
             </w:r>
             <w:bookmarkStart w:id="0" w:name="_GoBack"/>
             <w:bookmarkEnd w:id="0"/>
@@ -1065,7 +1075,21 @@
         <w:rPr>
           <w:lang w:val="en-US"/>
         </w:rPr>
-        <w:t xml:space="preserve">Services that can only be consumed in a secure manner (via HTTPS) have a mandatory “security” metadata key, with possibles values: “certificate” or “token”. The </w:t>
+        <w:t xml:space="preserve">Services that can only be consumed in a secure manner (via HTTPS) have a mandatory “security” metadata key, with </w:t>
+      </w:r>
+      <w:proofErr w:type="spellStart"/>
+      <w:r>
+        <w:rPr>
+          <w:lang w:val="en-US"/>
+        </w:rPr>
+        <w:t>possibles</w:t>
+      </w:r>
+      <w:proofErr w:type="spellEnd"/>
+      <w:r>
+        <w:rPr>
+          <w:lang w:val="en-US"/>
+        </w:rPr>
+        <w:t xml:space="preserve"> values: “certificate” or “token”. The </w:t>
       </w:r>
       <w:bookmarkStart w:id="1" w:name="OLE_LINK2"/>
       <w:bookmarkStart w:id="2" w:name="OLE_LINK3"/>
@@ -1160,12 +1184,14 @@
         </w:rPr>
         <w:t xml:space="preserve"> </w:t>
       </w:r>
+      <w:proofErr w:type="spellStart"/>
       <w:r>
         <w:rPr>
           <w:lang w:val="en-US"/>
         </w:rPr>
         <w:t>ServiceQueryForm</w:t>
       </w:r>
+      <w:proofErr w:type="spellEnd"/>
       <w:r>
         <w:rPr>
           <w:lang w:val="en-US"/>
@@ -1388,7 +1414,21 @@
         <w:rPr>
           <w:lang w:val="en-US"/>
         </w:rPr>
-        <w:t xml:space="preserve">1. Entry naming (SRV record): </w:t>
+        <w:t>1. Entry naming (</w:t>
+      </w:r>
+      <w:proofErr w:type="spellStart"/>
+      <w:r>
+        <w:rPr>
+          <w:lang w:val="en-US"/>
+        </w:rPr>
+        <w:t>SRV</w:t>
+      </w:r>
+      <w:proofErr w:type="spellEnd"/>
+      <w:r>
+        <w:rPr>
+          <w:lang w:val="en-US"/>
+        </w:rPr>
+        <w:t xml:space="preserve"> record): </w:t>
       </w:r>
     </w:p>
     <w:p>
@@ -2640,7 +2680,127 @@
                               <w:szCs w:val="13"/>
                               <w:lang w:val="en-US"/>
                             </w:rPr>
-                            <w:t>THEME [SP1-JTI-ARTEMIS-2012-AIPP4 SP1-JTI-ARTEMIS-2012-AIPP6]</w:t>
+                            <w:t>THEME [</w:t>
+                          </w:r>
+                          <w:proofErr w:type="spellStart"/>
+                          <w:r>
+                            <w:rPr>
+                              <w:rFonts w:asciiTheme="majorHAnsi" w:hAnsiTheme="majorHAnsi"/>
+                              <w:sz w:val="13"/>
+                              <w:szCs w:val="13"/>
+                              <w:lang w:val="en-US"/>
+                            </w:rPr>
+                            <w:t>SP1</w:t>
+                          </w:r>
+                          <w:proofErr w:type="spellEnd"/>
+                          <w:r>
+                            <w:rPr>
+                              <w:rFonts w:asciiTheme="majorHAnsi" w:hAnsiTheme="majorHAnsi"/>
+                              <w:sz w:val="13"/>
+                              <w:szCs w:val="13"/>
+                              <w:lang w:val="en-US"/>
+                            </w:rPr>
+                            <w:t>-</w:t>
+                          </w:r>
+                          <w:proofErr w:type="spellStart"/>
+                          <w:r>
+                            <w:rPr>
+                              <w:rFonts w:asciiTheme="majorHAnsi" w:hAnsiTheme="majorHAnsi"/>
+                              <w:sz w:val="13"/>
+                              <w:szCs w:val="13"/>
+                              <w:lang w:val="en-US"/>
+                            </w:rPr>
+                            <w:t>JTI</w:t>
+                          </w:r>
+                          <w:proofErr w:type="spellEnd"/>
+                          <w:r>
+                            <w:rPr>
+                              <w:rFonts w:asciiTheme="majorHAnsi" w:hAnsiTheme="majorHAnsi"/>
+                              <w:sz w:val="13"/>
+                              <w:szCs w:val="13"/>
+                              <w:lang w:val="en-US"/>
+                            </w:rPr>
+                            <w:t>-ARTEMIS-2012-</w:t>
+                          </w:r>
+                          <w:proofErr w:type="spellStart"/>
+                          <w:r>
+                            <w:rPr>
+                              <w:rFonts w:asciiTheme="majorHAnsi" w:hAnsiTheme="majorHAnsi"/>
+                              <w:sz w:val="13"/>
+                              <w:szCs w:val="13"/>
+                              <w:lang w:val="en-US"/>
+                            </w:rPr>
+                            <w:t>AIPP4</w:t>
+                          </w:r>
+                          <w:proofErr w:type="spellEnd"/>
+                          <w:r>
+                            <w:rPr>
+                              <w:rFonts w:asciiTheme="majorHAnsi" w:hAnsiTheme="majorHAnsi"/>
+                              <w:sz w:val="13"/>
+                              <w:szCs w:val="13"/>
+                              <w:lang w:val="en-US"/>
+                            </w:rPr>
+                            <w:t xml:space="preserve"> </w:t>
+                          </w:r>
+                          <w:proofErr w:type="spellStart"/>
+                          <w:r>
+                            <w:rPr>
+                              <w:rFonts w:asciiTheme="majorHAnsi" w:hAnsiTheme="majorHAnsi"/>
+                              <w:sz w:val="13"/>
+                              <w:szCs w:val="13"/>
+                              <w:lang w:val="en-US"/>
+                            </w:rPr>
+                            <w:t>SP1</w:t>
+                          </w:r>
+                          <w:proofErr w:type="spellEnd"/>
+                          <w:r>
+                            <w:rPr>
+                              <w:rFonts w:asciiTheme="majorHAnsi" w:hAnsiTheme="majorHAnsi"/>
+                              <w:sz w:val="13"/>
+                              <w:szCs w:val="13"/>
+                              <w:lang w:val="en-US"/>
+                            </w:rPr>
+                            <w:t>-</w:t>
+                          </w:r>
+                          <w:proofErr w:type="spellStart"/>
+                          <w:r>
+                            <w:rPr>
+                              <w:rFonts w:asciiTheme="majorHAnsi" w:hAnsiTheme="majorHAnsi"/>
+                              <w:sz w:val="13"/>
+                              <w:szCs w:val="13"/>
+                              <w:lang w:val="en-US"/>
+                            </w:rPr>
+                            <w:t>JTI</w:t>
+                          </w:r>
+                          <w:proofErr w:type="spellEnd"/>
+                          <w:r>
+                            <w:rPr>
+                              <w:rFonts w:asciiTheme="majorHAnsi" w:hAnsiTheme="majorHAnsi"/>
+                              <w:sz w:val="13"/>
+                              <w:szCs w:val="13"/>
+                              <w:lang w:val="en-US"/>
+                            </w:rPr>
+                            <w:t>-ARTEMIS-2012-</w:t>
+                          </w:r>
+                          <w:proofErr w:type="spellStart"/>
+                          <w:r>
+                            <w:rPr>
+                              <w:rFonts w:asciiTheme="majorHAnsi" w:hAnsiTheme="majorHAnsi"/>
+                              <w:sz w:val="13"/>
+                              <w:szCs w:val="13"/>
+                              <w:lang w:val="en-US"/>
+                            </w:rPr>
+                            <w:t>AIPP6</w:t>
+                          </w:r>
+                          <w:proofErr w:type="spellEnd"/>
+                          <w:r>
+                            <w:rPr>
+                              <w:rFonts w:asciiTheme="majorHAnsi" w:hAnsiTheme="majorHAnsi"/>
+                              <w:sz w:val="13"/>
+                              <w:szCs w:val="13"/>
+                              <w:lang w:val="en-US"/>
+                            </w:rPr>
+                            <w:t>]</w:t>
                           </w:r>
                         </w:p>
                         <w:p>
@@ -2696,7 +2856,47 @@
                               <w:szCs w:val="15"/>
                               <w:lang w:val="en-US"/>
                             </w:rPr>
-                            <w:t>Project Coordinator: Professor Jerker Delsing | Luleå University of Technology</w:t>
+                            <w:t xml:space="preserve">Project Coordinator: Professor Jerker </w:t>
+                          </w:r>
+                          <w:proofErr w:type="spellStart"/>
+                          <w:r>
+                            <w:rPr>
+                              <w:rFonts w:asciiTheme="majorHAnsi" w:hAnsiTheme="majorHAnsi"/>
+                              <w:sz w:val="15"/>
+                              <w:szCs w:val="15"/>
+                              <w:lang w:val="en-US"/>
+                            </w:rPr>
+                            <w:t>Delsing</w:t>
+                          </w:r>
+                          <w:proofErr w:type="spellEnd"/>
+                          <w:r>
+                            <w:rPr>
+                              <w:rFonts w:asciiTheme="majorHAnsi" w:hAnsiTheme="majorHAnsi"/>
+                              <w:sz w:val="15"/>
+                              <w:szCs w:val="15"/>
+                              <w:lang w:val="en-US"/>
+                            </w:rPr>
+                            <w:t xml:space="preserve"> | </w:t>
+                          </w:r>
+                          <w:proofErr w:type="spellStart"/>
+                          <w:r>
+                            <w:rPr>
+                              <w:rFonts w:asciiTheme="majorHAnsi" w:hAnsiTheme="majorHAnsi"/>
+                              <w:sz w:val="15"/>
+                              <w:szCs w:val="15"/>
+                              <w:lang w:val="en-US"/>
+                            </w:rPr>
+                            <w:t>Luleå</w:t>
+                          </w:r>
+                          <w:proofErr w:type="spellEnd"/>
+                          <w:r>
+                            <w:rPr>
+                              <w:rFonts w:asciiTheme="majorHAnsi" w:hAnsiTheme="majorHAnsi"/>
+                              <w:sz w:val="15"/>
+                              <w:szCs w:val="15"/>
+                              <w:lang w:val="en-US"/>
+                            </w:rPr>
+                            <w:t xml:space="preserve"> University of Technology</w:t>
                           </w:r>
                         </w:p>
                       </w:txbxContent>
@@ -2763,7 +2963,127 @@
                         <w:szCs w:val="13"/>
                         <w:lang w:val="en-US"/>
                       </w:rPr>
-                      <w:t>THEME [SP1-JTI-ARTEMIS-2012-AIPP4 SP1-JTI-ARTEMIS-2012-AIPP6]</w:t>
+                      <w:t>THEME [</w:t>
+                    </w:r>
+                    <w:proofErr w:type="spellStart"/>
+                    <w:r>
+                      <w:rPr>
+                        <w:rFonts w:asciiTheme="majorHAnsi" w:hAnsiTheme="majorHAnsi"/>
+                        <w:sz w:val="13"/>
+                        <w:szCs w:val="13"/>
+                        <w:lang w:val="en-US"/>
+                      </w:rPr>
+                      <w:t>SP1</w:t>
+                    </w:r>
+                    <w:proofErr w:type="spellEnd"/>
+                    <w:r>
+                      <w:rPr>
+                        <w:rFonts w:asciiTheme="majorHAnsi" w:hAnsiTheme="majorHAnsi"/>
+                        <w:sz w:val="13"/>
+                        <w:szCs w:val="13"/>
+                        <w:lang w:val="en-US"/>
+                      </w:rPr>
+                      <w:t>-</w:t>
+                    </w:r>
+                    <w:proofErr w:type="spellStart"/>
+                    <w:r>
+                      <w:rPr>
+                        <w:rFonts w:asciiTheme="majorHAnsi" w:hAnsiTheme="majorHAnsi"/>
+                        <w:sz w:val="13"/>
+                        <w:szCs w:val="13"/>
+                        <w:lang w:val="en-US"/>
+                      </w:rPr>
+                      <w:t>JTI</w:t>
+                    </w:r>
+                    <w:proofErr w:type="spellEnd"/>
+                    <w:r>
+                      <w:rPr>
+                        <w:rFonts w:asciiTheme="majorHAnsi" w:hAnsiTheme="majorHAnsi"/>
+                        <w:sz w:val="13"/>
+                        <w:szCs w:val="13"/>
+                        <w:lang w:val="en-US"/>
+                      </w:rPr>
+                      <w:t>-ARTEMIS-2012-</w:t>
+                    </w:r>
+                    <w:proofErr w:type="spellStart"/>
+                    <w:r>
+                      <w:rPr>
+                        <w:rFonts w:asciiTheme="majorHAnsi" w:hAnsiTheme="majorHAnsi"/>
+                        <w:sz w:val="13"/>
+                        <w:szCs w:val="13"/>
+                        <w:lang w:val="en-US"/>
+                      </w:rPr>
+                      <w:t>AIPP4</w:t>
+                    </w:r>
+                    <w:proofErr w:type="spellEnd"/>
+                    <w:r>
+                      <w:rPr>
+                        <w:rFonts w:asciiTheme="majorHAnsi" w:hAnsiTheme="majorHAnsi"/>
+                        <w:sz w:val="13"/>
+                        <w:szCs w:val="13"/>
+                        <w:lang w:val="en-US"/>
+                      </w:rPr>
+                      <w:t xml:space="preserve"> </w:t>
+                    </w:r>
+                    <w:proofErr w:type="spellStart"/>
+                    <w:r>
+                      <w:rPr>
+                        <w:rFonts w:asciiTheme="majorHAnsi" w:hAnsiTheme="majorHAnsi"/>
+                        <w:sz w:val="13"/>
+                        <w:szCs w:val="13"/>
+                        <w:lang w:val="en-US"/>
+                      </w:rPr>
+                      <w:t>SP1</w:t>
+                    </w:r>
+                    <w:proofErr w:type="spellEnd"/>
+                    <w:r>
+                      <w:rPr>
+                        <w:rFonts w:asciiTheme="majorHAnsi" w:hAnsiTheme="majorHAnsi"/>
+                        <w:sz w:val="13"/>
+                        <w:szCs w:val="13"/>
+                        <w:lang w:val="en-US"/>
+                      </w:rPr>
+                      <w:t>-</w:t>
+                    </w:r>
+                    <w:proofErr w:type="spellStart"/>
+                    <w:r>
+                      <w:rPr>
+                        <w:rFonts w:asciiTheme="majorHAnsi" w:hAnsiTheme="majorHAnsi"/>
+                        <w:sz w:val="13"/>
+                        <w:szCs w:val="13"/>
+                        <w:lang w:val="en-US"/>
+                      </w:rPr>
+                      <w:t>JTI</w:t>
+                    </w:r>
+                    <w:proofErr w:type="spellEnd"/>
+                    <w:r>
+                      <w:rPr>
+                        <w:rFonts w:asciiTheme="majorHAnsi" w:hAnsiTheme="majorHAnsi"/>
+                        <w:sz w:val="13"/>
+                        <w:szCs w:val="13"/>
+                        <w:lang w:val="en-US"/>
+                      </w:rPr>
+                      <w:t>-ARTEMIS-2012-</w:t>
+                    </w:r>
+                    <w:proofErr w:type="spellStart"/>
+                    <w:r>
+                      <w:rPr>
+                        <w:rFonts w:asciiTheme="majorHAnsi" w:hAnsiTheme="majorHAnsi"/>
+                        <w:sz w:val="13"/>
+                        <w:szCs w:val="13"/>
+                        <w:lang w:val="en-US"/>
+                      </w:rPr>
+                      <w:t>AIPP6</w:t>
+                    </w:r>
+                    <w:proofErr w:type="spellEnd"/>
+                    <w:r>
+                      <w:rPr>
+                        <w:rFonts w:asciiTheme="majorHAnsi" w:hAnsiTheme="majorHAnsi"/>
+                        <w:sz w:val="13"/>
+                        <w:szCs w:val="13"/>
+                        <w:lang w:val="en-US"/>
+                      </w:rPr>
+                      <w:t>]</w:t>
                     </w:r>
                   </w:p>
                   <w:p>
@@ -2819,7 +3139,47 @@
                         <w:szCs w:val="15"/>
                         <w:lang w:val="en-US"/>
                       </w:rPr>
-                      <w:t>Project Coordinator: Professor Jerker Delsing | Luleå University of Technology</w:t>
+                      <w:t xml:space="preserve">Project Coordinator: Professor Jerker </w:t>
+                    </w:r>
+                    <w:proofErr w:type="spellStart"/>
+                    <w:r>
+                      <w:rPr>
+                        <w:rFonts w:asciiTheme="majorHAnsi" w:hAnsiTheme="majorHAnsi"/>
+                        <w:sz w:val="15"/>
+                        <w:szCs w:val="15"/>
+                        <w:lang w:val="en-US"/>
+                      </w:rPr>
+                      <w:t>Delsing</w:t>
+                    </w:r>
+                    <w:proofErr w:type="spellEnd"/>
+                    <w:r>
+                      <w:rPr>
+                        <w:rFonts w:asciiTheme="majorHAnsi" w:hAnsiTheme="majorHAnsi"/>
+                        <w:sz w:val="15"/>
+                        <w:szCs w:val="15"/>
+                        <w:lang w:val="en-US"/>
+                      </w:rPr>
+                      <w:t xml:space="preserve"> | </w:t>
+                    </w:r>
+                    <w:proofErr w:type="spellStart"/>
+                    <w:r>
+                      <w:rPr>
+                        <w:rFonts w:asciiTheme="majorHAnsi" w:hAnsiTheme="majorHAnsi"/>
+                        <w:sz w:val="15"/>
+                        <w:szCs w:val="15"/>
+                        <w:lang w:val="en-US"/>
+                      </w:rPr>
+                      <w:t>Luleå</w:t>
+                    </w:r>
+                    <w:proofErr w:type="spellEnd"/>
+                    <w:r>
+                      <w:rPr>
+                        <w:rFonts w:asciiTheme="majorHAnsi" w:hAnsiTheme="majorHAnsi"/>
+                        <w:sz w:val="15"/>
+                        <w:szCs w:val="15"/>
+                        <w:lang w:val="en-US"/>
+                      </w:rPr>
+                      <w:t xml:space="preserve"> University of Technology</w:t>
                     </w:r>
                   </w:p>
                 </w:txbxContent>
@@ -4017,6 +4377,7 @@
             </w:rPr>
           </w:pPr>
           <w:hyperlink r:id="rId2" w:history="1">
+            <w:proofErr w:type="spellStart"/>
             <w:r>
               <w:rPr>
                 <w:rStyle w:val="Hiperhivatkozs"/>
@@ -4027,6 +4388,7 @@
               </w:rPr>
               <w:t>hegeduscs@aitia.ai</w:t>
             </w:r>
+            <w:proofErr w:type="spellEnd"/>
           </w:hyperlink>
           <w:r>
             <w:rPr>
@@ -4284,6 +4646,7 @@
                   <w:lang w:val="en-US"/>
                 </w:rPr>
               </w:pPr>
+              <w:proofErr w:type="spellStart"/>
               <w:r>
                 <w:rPr>
                   <w:rFonts w:asciiTheme="majorHAnsi" w:hAnsiTheme="majorHAnsi"/>
@@ -4291,7 +4654,17 @@
                   <w:szCs w:val="18"/>
                   <w:lang w:val="en-US"/>
                 </w:rPr>
-                <w:t>ServiceDiscovery Service SD</w:t>
+                <w:t>ServiceDiscovery</w:t>
+              </w:r>
+              <w:proofErr w:type="spellEnd"/>
+              <w:r>
+                <w:rPr>
+                  <w:rFonts w:asciiTheme="majorHAnsi" w:hAnsiTheme="majorHAnsi"/>
+                  <w:sz w:val="18"/>
+                  <w:szCs w:val="18"/>
+                  <w:lang w:val="en-US"/>
+                </w:rPr>
+                <w:t xml:space="preserve"> Service SD</w:t>
               </w:r>
             </w:p>
           </w:sdtContent>
@@ -6745,7 +7118,7 @@
     <w:rsid w:val="0001273D"/>
     <w:rsid w:val="0014259E"/>
     <w:rsid w:val="00175415"/>
-    <w:rsid w:val="004326FF"/>
+    <w:rsid w:val="003843F0"/>
     <w:rsid w:val="006D1E56"/>
     <w:rsid w:val="007F2133"/>
     <w:rsid w:val="00902CBF"/>
@@ -7556,7 +7929,7 @@
 </file>
 
 <file path=customXml/itemProps1.xml><?xml version="1.0" encoding="utf-8"?>
-<ds:datastoreItem xmlns:ds="http://schemas.openxmlformats.org/officeDocument/2006/customXml" ds:itemID="{0EEF0653-6641-453E-9EA9-4DAD6495214E}">
+<ds:datastoreItem xmlns:ds="http://schemas.openxmlformats.org/officeDocument/2006/customXml" ds:itemID="{1ABAE7FC-A5E6-47AE-8AC0-D65CFA6926DA}">
   <ds:schemaRefs>
     <ds:schemaRef ds:uri="http://schemas.openxmlformats.org/officeDocument/2006/bibliography"/>
   </ds:schemaRefs>

</xml_diff>